<commit_message>
Update diagram class UML
</commit_message>
<xml_diff>
--- a/doc/BuddyJourney_Documentation.docx
+++ b/doc/BuddyJourney_Documentation.docx
@@ -16922,38 +16922,6 @@
       <w:r>
         <w:rPr>
           <w:rFonts w:cs="Arial"/>
-          <w:sz w:val="24"/>
-          <w:szCs w:val="24"/>
-        </w:rPr>
-        <w:t xml:space="preserve">4.3.2 </w:t>
-      </w:r>
-      <w:r>
-        <w:rPr>
-          <w:rFonts w:cs="Arial"/>
-          <w:sz w:val="24"/>
-          <w:szCs w:val="24"/>
-        </w:rPr>
-        <w:t>Modelo Lógico</w:t>
-      </w:r>
-    </w:p>
-    <w:p>
-      <w:pPr>
-        <w:pStyle w:val="Ttulo"/>
-        <w:keepNext/>
-        <w:jc w:val="both"/>
-      </w:pPr>
-      <w:r>
-        <w:rPr>
-          <w:rFonts w:cs="Arial"/>
-          <w:color w:val="2F5496" w:themeColor="accent5" w:themeShade="BF"/>
-          <w:sz w:val="24"/>
-          <w:szCs w:val="24"/>
-        </w:rPr>
-        <w:t xml:space="preserve">          </w:t>
-      </w:r>
-      <w:r>
-        <w:rPr>
-          <w:rFonts w:cs="Arial"/>
           <w:b w:val="0"/>
           <w:noProof/>
           <w:color w:val="2F5496" w:themeColor="accent5" w:themeShade="BF"/>
@@ -16961,10 +16929,26 @@
           <w:szCs w:val="24"/>
         </w:rPr>
         <w:drawing>
-          <wp:inline distT="0" distB="0" distL="0" distR="0" wp14:anchorId="0504E39E" wp14:editId="6D2FC3F4">
-            <wp:extent cx="6026215" cy="4962525"/>
-            <wp:effectExtent l="0" t="0" r="0" b="0"/>
-            <wp:docPr id="5" name="Imagem 5" descr="Diagrama&#10;&#10;Descrição gerada automaticamente"/>
+          <wp:anchor distT="0" distB="0" distL="114300" distR="114300" simplePos="0" relativeHeight="251657216" behindDoc="0" locked="0" layoutInCell="1" allowOverlap="1" wp14:anchorId="6ED80A81" wp14:editId="050EA729">
+            <wp:simplePos x="0" y="0"/>
+            <wp:positionH relativeFrom="column">
+              <wp:posOffset>-746760</wp:posOffset>
+            </wp:positionH>
+            <wp:positionV relativeFrom="paragraph">
+              <wp:posOffset>395605</wp:posOffset>
+            </wp:positionV>
+            <wp:extent cx="6991350" cy="5478780"/>
+            <wp:effectExtent l="0" t="0" r="0" b="7620"/>
+            <wp:wrapThrough wrapText="bothSides">
+              <wp:wrapPolygon edited="0">
+                <wp:start x="0" y="0"/>
+                <wp:lineTo x="0" y="21555"/>
+                <wp:lineTo x="21541" y="21555"/>
+                <wp:lineTo x="21541" y="0"/>
+                <wp:lineTo x="0" y="0"/>
+              </wp:wrapPolygon>
+            </wp:wrapThrough>
+            <wp:docPr id="4" name="Imagem 4"/>
             <wp:cNvGraphicFramePr>
               <a:graphicFrameLocks xmlns:a="http://schemas.openxmlformats.org/drawingml/2006/main" noChangeAspect="1"/>
             </wp:cNvGraphicFramePr>
@@ -16972,8 +16956,10 @@
               <a:graphicData uri="http://schemas.openxmlformats.org/drawingml/2006/picture">
                 <pic:pic xmlns:pic="http://schemas.openxmlformats.org/drawingml/2006/picture">
                   <pic:nvPicPr>
-                    <pic:cNvPr id="5" name="Imagem 5" descr="Diagrama&#10;&#10;Descrição gerada automaticamente"/>
-                    <pic:cNvPicPr/>
+                    <pic:cNvPr id="0" name="Picture 1"/>
+                    <pic:cNvPicPr>
+                      <a:picLocks noChangeAspect="1" noChangeArrowheads="1"/>
+                    </pic:cNvPicPr>
                   </pic:nvPicPr>
                   <pic:blipFill>
                     <a:blip r:embed="rId14">
@@ -16983,24 +16969,59 @@
                         </a:ext>
                       </a:extLst>
                     </a:blip>
+                    <a:srcRect/>
                     <a:stretch>
                       <a:fillRect/>
                     </a:stretch>
                   </pic:blipFill>
-                  <pic:spPr>
+                  <pic:spPr bwMode="auto">
                     <a:xfrm>
                       <a:off x="0" y="0"/>
-                      <a:ext cx="6027326" cy="4963440"/>
+                      <a:ext cx="6991350" cy="5478780"/>
                     </a:xfrm>
                     <a:prstGeom prst="rect">
                       <a:avLst/>
                     </a:prstGeom>
+                    <a:noFill/>
+                    <a:ln>
+                      <a:noFill/>
+                    </a:ln>
                   </pic:spPr>
                 </pic:pic>
               </a:graphicData>
             </a:graphic>
-          </wp:inline>
+            <wp14:sizeRelH relativeFrom="margin">
+              <wp14:pctWidth>0</wp14:pctWidth>
+            </wp14:sizeRelH>
+            <wp14:sizeRelV relativeFrom="margin">
+              <wp14:pctHeight>0</wp14:pctHeight>
+            </wp14:sizeRelV>
+          </wp:anchor>
         </w:drawing>
+      </w:r>
+      <w:r>
+        <w:rPr>
+          <w:rFonts w:cs="Arial"/>
+          <w:sz w:val="24"/>
+          <w:szCs w:val="24"/>
+        </w:rPr>
+        <w:t xml:space="preserve">4.3.2 </w:t>
+      </w:r>
+      <w:r>
+        <w:rPr>
+          <w:rFonts w:cs="Arial"/>
+          <w:sz w:val="24"/>
+          <w:szCs w:val="24"/>
+        </w:rPr>
+        <w:t>Modelo Lógic</w:t>
+      </w:r>
+      <w:r>
+        <w:rPr>
+          <w:rFonts w:cs="Arial"/>
+          <w:sz w:val="24"/>
+          <w:szCs w:val="24"/>
+        </w:rPr>
+        <w:t>o</w:t>
       </w:r>
     </w:p>
     <w:p>
@@ -17158,10 +17179,26 @@
           <w:szCs w:val="32"/>
         </w:rPr>
         <w:drawing>
-          <wp:inline distT="0" distB="0" distL="0" distR="0" wp14:anchorId="4E59F023" wp14:editId="4FD8EF7B">
-            <wp:extent cx="5612130" cy="7018655"/>
-            <wp:effectExtent l="0" t="0" r="7620" b="0"/>
-            <wp:docPr id="6" name="Imagem 6" descr="Diagrama&#10;&#10;Descrição gerada automaticamente"/>
+          <wp:anchor distT="0" distB="0" distL="114300" distR="114300" simplePos="0" relativeHeight="251659264" behindDoc="0" locked="0" layoutInCell="1" allowOverlap="1" wp14:anchorId="1C450367" wp14:editId="18CBD553">
+            <wp:simplePos x="0" y="0"/>
+            <wp:positionH relativeFrom="column">
+              <wp:posOffset>-3810</wp:posOffset>
+            </wp:positionH>
+            <wp:positionV relativeFrom="paragraph">
+              <wp:posOffset>199390</wp:posOffset>
+            </wp:positionV>
+            <wp:extent cx="5610225" cy="6696075"/>
+            <wp:effectExtent l="0" t="0" r="9525" b="9525"/>
+            <wp:wrapThrough wrapText="bothSides">
+              <wp:wrapPolygon edited="0">
+                <wp:start x="0" y="0"/>
+                <wp:lineTo x="0" y="21569"/>
+                <wp:lineTo x="21563" y="21569"/>
+                <wp:lineTo x="21563" y="0"/>
+                <wp:lineTo x="0" y="0"/>
+              </wp:wrapPolygon>
+            </wp:wrapThrough>
+            <wp:docPr id="9" name="Imagem 9"/>
             <wp:cNvGraphicFramePr>
               <a:graphicFrameLocks xmlns:a="http://schemas.openxmlformats.org/drawingml/2006/main" noChangeAspect="1"/>
             </wp:cNvGraphicFramePr>
@@ -17169,8 +17206,10 @@
               <a:graphicData uri="http://schemas.openxmlformats.org/drawingml/2006/picture">
                 <pic:pic xmlns:pic="http://schemas.openxmlformats.org/drawingml/2006/picture">
                   <pic:nvPicPr>
-                    <pic:cNvPr id="6" name="Imagem 6" descr="Diagrama&#10;&#10;Descrição gerada automaticamente"/>
-                    <pic:cNvPicPr/>
+                    <pic:cNvPr id="0" name="Picture 2"/>
+                    <pic:cNvPicPr>
+                      <a:picLocks noChangeAspect="1" noChangeArrowheads="1"/>
+                    </pic:cNvPicPr>
                   </pic:nvPicPr>
                   <pic:blipFill>
                     <a:blip r:embed="rId15">
@@ -17180,23 +17219,28 @@
                         </a:ext>
                       </a:extLst>
                     </a:blip>
+                    <a:srcRect/>
                     <a:stretch>
                       <a:fillRect/>
                     </a:stretch>
                   </pic:blipFill>
-                  <pic:spPr>
+                  <pic:spPr bwMode="auto">
                     <a:xfrm>
                       <a:off x="0" y="0"/>
-                      <a:ext cx="5612130" cy="7018655"/>
+                      <a:ext cx="5610225" cy="6696075"/>
                     </a:xfrm>
                     <a:prstGeom prst="rect">
                       <a:avLst/>
                     </a:prstGeom>
+                    <a:noFill/>
+                    <a:ln>
+                      <a:noFill/>
+                    </a:ln>
                   </pic:spPr>
                 </pic:pic>
               </a:graphicData>
             </a:graphic>
-          </wp:inline>
+          </wp:anchor>
         </w:drawing>
       </w:r>
     </w:p>
@@ -25314,6 +25358,152 @@
 </file>
 
 <file path=customXml/item2.xml><?xml version="1.0" encoding="utf-8"?>
+<p:properties xmlns:p="http://schemas.microsoft.com/office/2006/metadata/properties" xmlns:xsi="http://www.w3.org/2001/XMLSchema-instance" xmlns:pc="http://schemas.microsoft.com/office/infopath/2007/PartnerControls">
+  <documentManagement>
+    <ReferenceId xmlns="df1349a9-aed4-4973-a430-e4b0e41daa4d" xsi:nil="true"/>
+  </documentManagement>
+</p:properties>
+</file>
+
+<file path=customXml/item3.xml><?xml version="1.0" encoding="utf-8"?>
+<ct:contentTypeSchema xmlns:ct="http://schemas.microsoft.com/office/2006/metadata/contentType" xmlns:ma="http://schemas.microsoft.com/office/2006/metadata/properties/metaAttributes" ct:_="" ma:_="" ma:contentTypeName="Document" ma:contentTypeID="0x010100F3C0D0D1C4787E479D0DDC6513A84973" ma:contentTypeVersion="3" ma:contentTypeDescription="Create a new document." ma:contentTypeScope="" ma:versionID="bf2496a7d1614bfcde90d3d212b81aa8">
+  <xsd:schema xmlns:xsd="http://www.w3.org/2001/XMLSchema" xmlns:xs="http://www.w3.org/2001/XMLSchema" xmlns:p="http://schemas.microsoft.com/office/2006/metadata/properties" xmlns:ns2="df1349a9-aed4-4973-a430-e4b0e41daa4d" targetNamespace="http://schemas.microsoft.com/office/2006/metadata/properties" ma:root="true" ma:fieldsID="bee5c05a4af003491077be4ef300419a" ns2:_="">
+    <xsd:import namespace="df1349a9-aed4-4973-a430-e4b0e41daa4d"/>
+    <xsd:element name="properties">
+      <xsd:complexType>
+        <xsd:sequence>
+          <xsd:element name="documentManagement">
+            <xsd:complexType>
+              <xsd:all>
+                <xsd:element ref="ns2:ReferenceId" minOccurs="0"/>
+                <xsd:element ref="ns2:MediaServiceMetadata" minOccurs="0"/>
+                <xsd:element ref="ns2:MediaServiceFastMetadata" minOccurs="0"/>
+              </xsd:all>
+            </xsd:complexType>
+          </xsd:element>
+        </xsd:sequence>
+      </xsd:complexType>
+    </xsd:element>
+  </xsd:schema>
+  <xsd:schema xmlns:xsd="http://www.w3.org/2001/XMLSchema" xmlns:xs="http://www.w3.org/2001/XMLSchema" xmlns:dms="http://schemas.microsoft.com/office/2006/documentManagement/types" xmlns:pc="http://schemas.microsoft.com/office/infopath/2007/PartnerControls" targetNamespace="df1349a9-aed4-4973-a430-e4b0e41daa4d" elementFormDefault="qualified">
+    <xsd:import namespace="http://schemas.microsoft.com/office/2006/documentManagement/types"/>
+    <xsd:import namespace="http://schemas.microsoft.com/office/infopath/2007/PartnerControls"/>
+    <xsd:element name="ReferenceId" ma:index="8" nillable="true" ma:displayName="ReferenceId" ma:indexed="true" ma:internalName="ReferenceId">
+      <xsd:simpleType>
+        <xsd:restriction base="dms:Text"/>
+      </xsd:simpleType>
+    </xsd:element>
+    <xsd:element name="MediaServiceMetadata" ma:index="9" nillable="true" ma:displayName="MediaServiceMetadata" ma:hidden="true" ma:internalName="MediaServiceMetadata" ma:readOnly="true">
+      <xsd:simpleType>
+        <xsd:restriction base="dms:Note"/>
+      </xsd:simpleType>
+    </xsd:element>
+    <xsd:element name="MediaServiceFastMetadata" ma:index="10" nillable="true" ma:displayName="MediaServiceFastMetadata" ma:hidden="true" ma:internalName="MediaServiceFastMetadata" ma:readOnly="true">
+      <xsd:simpleType>
+        <xsd:restriction base="dms:Note"/>
+      </xsd:simpleType>
+    </xsd:element>
+  </xsd:schema>
+  <xsd:schema xmlns="http://schemas.openxmlformats.org/package/2006/metadata/core-properties" xmlns:xsd="http://www.w3.org/2001/XMLSchema" xmlns:xsi="http://www.w3.org/2001/XMLSchema-instance" xmlns:dc="http://purl.org/dc/elements/1.1/" xmlns:dcterms="http://purl.org/dc/terms/" xmlns:odoc="http://schemas.microsoft.com/internal/obd" targetNamespace="http://schemas.openxmlformats.org/package/2006/metadata/core-properties" elementFormDefault="qualified" attributeFormDefault="unqualified" blockDefault="#all">
+    <xsd:import namespace="http://purl.org/dc/elements/1.1/" schemaLocation="http://dublincore.org/schemas/xmls/qdc/2003/04/02/dc.xsd"/>
+    <xsd:import namespace="http://purl.org/dc/terms/" schemaLocation="http://dublincore.org/schemas/xmls/qdc/2003/04/02/dcterms.xsd"/>
+    <xsd:element name="coreProperties" type="CT_coreProperties"/>
+    <xsd:complexType name="CT_coreProperties">
+      <xsd:all>
+        <xsd:element ref="dc:creator" minOccurs="0" maxOccurs="1"/>
+        <xsd:element ref="dcterms:created" minOccurs="0" maxOccurs="1"/>
+        <xsd:element ref="dc:identifier" minOccurs="0" maxOccurs="1"/>
+        <xsd:element name="contentType" minOccurs="0" maxOccurs="1" type="xsd:string" ma:index="0" ma:displayName="Content Type"/>
+        <xsd:element ref="dc:title" minOccurs="0" maxOccurs="1" ma:index="4" ma:displayName="Title"/>
+        <xsd:element ref="dc:subject" minOccurs="0" maxOccurs="1"/>
+        <xsd:element ref="dc:description" minOccurs="0" maxOccurs="1"/>
+        <xsd:element name="keywords" minOccurs="0" maxOccurs="1" type="xsd:string"/>
+        <xsd:element ref="dc:language" minOccurs="0" maxOccurs="1"/>
+        <xsd:element name="category" minOccurs="0" maxOccurs="1" type="xsd:string"/>
+        <xsd:element name="version" minOccurs="0" maxOccurs="1" type="xsd:string"/>
+        <xsd:element name="revision" minOccurs="0" maxOccurs="1" type="xsd:string">
+          <xsd:annotation>
+            <xsd:documentation>
+                        This value indicates the number of saves or revisions. The application is responsible for updating this value after each revision.
+                    </xsd:documentation>
+          </xsd:annotation>
+        </xsd:element>
+        <xsd:element name="lastModifiedBy" minOccurs="0" maxOccurs="1" type="xsd:string"/>
+        <xsd:element ref="dcterms:modified" minOccurs="0" maxOccurs="1"/>
+        <xsd:element name="contentStatus" minOccurs="0" maxOccurs="1" type="xsd:string"/>
+      </xsd:all>
+    </xsd:complexType>
+  </xsd:schema>
+  <xs:schema xmlns:pc="http://schemas.microsoft.com/office/infopath/2007/PartnerControls" xmlns:xs="http://www.w3.org/2001/XMLSchema" targetNamespace="http://schemas.microsoft.com/office/infopath/2007/PartnerControls" elementFormDefault="qualified" attributeFormDefault="unqualified">
+    <xs:element name="Person">
+      <xs:complexType>
+        <xs:sequence>
+          <xs:element ref="pc:DisplayName" minOccurs="0"/>
+          <xs:element ref="pc:AccountId" minOccurs="0"/>
+          <xs:element ref="pc:AccountType" minOccurs="0"/>
+        </xs:sequence>
+      </xs:complexType>
+    </xs:element>
+    <xs:element name="DisplayName" type="xs:string"/>
+    <xs:element name="AccountId" type="xs:string"/>
+    <xs:element name="AccountType" type="xs:string"/>
+    <xs:element name="BDCAssociatedEntity">
+      <xs:complexType>
+        <xs:sequence>
+          <xs:element ref="pc:BDCEntity" minOccurs="0" maxOccurs="unbounded"/>
+        </xs:sequence>
+        <xs:attribute ref="pc:EntityNamespace"/>
+        <xs:attribute ref="pc:EntityName"/>
+        <xs:attribute ref="pc:SystemInstanceName"/>
+        <xs:attribute ref="pc:AssociationName"/>
+      </xs:complexType>
+    </xs:element>
+    <xs:attribute name="EntityNamespace" type="xs:string"/>
+    <xs:attribute name="EntityName" type="xs:string"/>
+    <xs:attribute name="SystemInstanceName" type="xs:string"/>
+    <xs:attribute name="AssociationName" type="xs:string"/>
+    <xs:element name="BDCEntity">
+      <xs:complexType>
+        <xs:sequence>
+          <xs:element ref="pc:EntityDisplayName" minOccurs="0"/>
+          <xs:element ref="pc:EntityInstanceReference" minOccurs="0"/>
+          <xs:element ref="pc:EntityId1" minOccurs="0"/>
+          <xs:element ref="pc:EntityId2" minOccurs="0"/>
+          <xs:element ref="pc:EntityId3" minOccurs="0"/>
+          <xs:element ref="pc:EntityId4" minOccurs="0"/>
+          <xs:element ref="pc:EntityId5" minOccurs="0"/>
+        </xs:sequence>
+      </xs:complexType>
+    </xs:element>
+    <xs:element name="EntityDisplayName" type="xs:string"/>
+    <xs:element name="EntityInstanceReference" type="xs:string"/>
+    <xs:element name="EntityId1" type="xs:string"/>
+    <xs:element name="EntityId2" type="xs:string"/>
+    <xs:element name="EntityId3" type="xs:string"/>
+    <xs:element name="EntityId4" type="xs:string"/>
+    <xs:element name="EntityId5" type="xs:string"/>
+    <xs:element name="Terms">
+      <xs:complexType>
+        <xs:sequence>
+          <xs:element ref="pc:TermInfo" minOccurs="0" maxOccurs="unbounded"/>
+        </xs:sequence>
+      </xs:complexType>
+    </xs:element>
+    <xs:element name="TermInfo">
+      <xs:complexType>
+        <xs:sequence>
+          <xs:element ref="pc:TermName" minOccurs="0"/>
+          <xs:element ref="pc:TermId" minOccurs="0"/>
+        </xs:sequence>
+      </xs:complexType>
+    </xs:element>
+    <xs:element name="TermName" type="xs:string"/>
+    <xs:element name="TermId" type="xs:string"/>
+  </xs:schema>
+</ct:contentTypeSchema>
+</file>
+
+<file path=customXml/item4.xml><?xml version="1.0" encoding="utf-8"?>
 <b:Sources xmlns:b="http://schemas.openxmlformats.org/officeDocument/2006/bibliography" xmlns="http://schemas.openxmlformats.org/officeDocument/2006/bibliography" SelectedStyle="\CHICAGO.XSL" StyleName="Chicago" Version="15">
   <b:Source>
     <b:Tag>gen21</b:Tag>
@@ -25609,152 +25799,6 @@
 </b:Sources>
 </file>
 
-<file path=customXml/item3.xml><?xml version="1.0" encoding="utf-8"?>
-<ct:contentTypeSchema xmlns:ct="http://schemas.microsoft.com/office/2006/metadata/contentType" xmlns:ma="http://schemas.microsoft.com/office/2006/metadata/properties/metaAttributes" ct:_="" ma:_="" ma:contentTypeName="Document" ma:contentTypeID="0x010100F3C0D0D1C4787E479D0DDC6513A84973" ma:contentTypeVersion="3" ma:contentTypeDescription="Create a new document." ma:contentTypeScope="" ma:versionID="bf2496a7d1614bfcde90d3d212b81aa8">
-  <xsd:schema xmlns:xsd="http://www.w3.org/2001/XMLSchema" xmlns:xs="http://www.w3.org/2001/XMLSchema" xmlns:p="http://schemas.microsoft.com/office/2006/metadata/properties" xmlns:ns2="df1349a9-aed4-4973-a430-e4b0e41daa4d" targetNamespace="http://schemas.microsoft.com/office/2006/metadata/properties" ma:root="true" ma:fieldsID="bee5c05a4af003491077be4ef300419a" ns2:_="">
-    <xsd:import namespace="df1349a9-aed4-4973-a430-e4b0e41daa4d"/>
-    <xsd:element name="properties">
-      <xsd:complexType>
-        <xsd:sequence>
-          <xsd:element name="documentManagement">
-            <xsd:complexType>
-              <xsd:all>
-                <xsd:element ref="ns2:ReferenceId" minOccurs="0"/>
-                <xsd:element ref="ns2:MediaServiceMetadata" minOccurs="0"/>
-                <xsd:element ref="ns2:MediaServiceFastMetadata" minOccurs="0"/>
-              </xsd:all>
-            </xsd:complexType>
-          </xsd:element>
-        </xsd:sequence>
-      </xsd:complexType>
-    </xsd:element>
-  </xsd:schema>
-  <xsd:schema xmlns:xsd="http://www.w3.org/2001/XMLSchema" xmlns:xs="http://www.w3.org/2001/XMLSchema" xmlns:dms="http://schemas.microsoft.com/office/2006/documentManagement/types" xmlns:pc="http://schemas.microsoft.com/office/infopath/2007/PartnerControls" targetNamespace="df1349a9-aed4-4973-a430-e4b0e41daa4d" elementFormDefault="qualified">
-    <xsd:import namespace="http://schemas.microsoft.com/office/2006/documentManagement/types"/>
-    <xsd:import namespace="http://schemas.microsoft.com/office/infopath/2007/PartnerControls"/>
-    <xsd:element name="ReferenceId" ma:index="8" nillable="true" ma:displayName="ReferenceId" ma:indexed="true" ma:internalName="ReferenceId">
-      <xsd:simpleType>
-        <xsd:restriction base="dms:Text"/>
-      </xsd:simpleType>
-    </xsd:element>
-    <xsd:element name="MediaServiceMetadata" ma:index="9" nillable="true" ma:displayName="MediaServiceMetadata" ma:hidden="true" ma:internalName="MediaServiceMetadata" ma:readOnly="true">
-      <xsd:simpleType>
-        <xsd:restriction base="dms:Note"/>
-      </xsd:simpleType>
-    </xsd:element>
-    <xsd:element name="MediaServiceFastMetadata" ma:index="10" nillable="true" ma:displayName="MediaServiceFastMetadata" ma:hidden="true" ma:internalName="MediaServiceFastMetadata" ma:readOnly="true">
-      <xsd:simpleType>
-        <xsd:restriction base="dms:Note"/>
-      </xsd:simpleType>
-    </xsd:element>
-  </xsd:schema>
-  <xsd:schema xmlns="http://schemas.openxmlformats.org/package/2006/metadata/core-properties" xmlns:xsd="http://www.w3.org/2001/XMLSchema" xmlns:xsi="http://www.w3.org/2001/XMLSchema-instance" xmlns:dc="http://purl.org/dc/elements/1.1/" xmlns:dcterms="http://purl.org/dc/terms/" xmlns:odoc="http://schemas.microsoft.com/internal/obd" targetNamespace="http://schemas.openxmlformats.org/package/2006/metadata/core-properties" elementFormDefault="qualified" attributeFormDefault="unqualified" blockDefault="#all">
-    <xsd:import namespace="http://purl.org/dc/elements/1.1/" schemaLocation="http://dublincore.org/schemas/xmls/qdc/2003/04/02/dc.xsd"/>
-    <xsd:import namespace="http://purl.org/dc/terms/" schemaLocation="http://dublincore.org/schemas/xmls/qdc/2003/04/02/dcterms.xsd"/>
-    <xsd:element name="coreProperties" type="CT_coreProperties"/>
-    <xsd:complexType name="CT_coreProperties">
-      <xsd:all>
-        <xsd:element ref="dc:creator" minOccurs="0" maxOccurs="1"/>
-        <xsd:element ref="dcterms:created" minOccurs="0" maxOccurs="1"/>
-        <xsd:element ref="dc:identifier" minOccurs="0" maxOccurs="1"/>
-        <xsd:element name="contentType" minOccurs="0" maxOccurs="1" type="xsd:string" ma:index="0" ma:displayName="Content Type"/>
-        <xsd:element ref="dc:title" minOccurs="0" maxOccurs="1" ma:index="4" ma:displayName="Title"/>
-        <xsd:element ref="dc:subject" minOccurs="0" maxOccurs="1"/>
-        <xsd:element ref="dc:description" minOccurs="0" maxOccurs="1"/>
-        <xsd:element name="keywords" minOccurs="0" maxOccurs="1" type="xsd:string"/>
-        <xsd:element ref="dc:language" minOccurs="0" maxOccurs="1"/>
-        <xsd:element name="category" minOccurs="0" maxOccurs="1" type="xsd:string"/>
-        <xsd:element name="version" minOccurs="0" maxOccurs="1" type="xsd:string"/>
-        <xsd:element name="revision" minOccurs="0" maxOccurs="1" type="xsd:string">
-          <xsd:annotation>
-            <xsd:documentation>
-                        This value indicates the number of saves or revisions. The application is responsible for updating this value after each revision.
-                    </xsd:documentation>
-          </xsd:annotation>
-        </xsd:element>
-        <xsd:element name="lastModifiedBy" minOccurs="0" maxOccurs="1" type="xsd:string"/>
-        <xsd:element ref="dcterms:modified" minOccurs="0" maxOccurs="1"/>
-        <xsd:element name="contentStatus" minOccurs="0" maxOccurs="1" type="xsd:string"/>
-      </xsd:all>
-    </xsd:complexType>
-  </xsd:schema>
-  <xs:schema xmlns:pc="http://schemas.microsoft.com/office/infopath/2007/PartnerControls" xmlns:xs="http://www.w3.org/2001/XMLSchema" targetNamespace="http://schemas.microsoft.com/office/infopath/2007/PartnerControls" elementFormDefault="qualified" attributeFormDefault="unqualified">
-    <xs:element name="Person">
-      <xs:complexType>
-        <xs:sequence>
-          <xs:element ref="pc:DisplayName" minOccurs="0"/>
-          <xs:element ref="pc:AccountId" minOccurs="0"/>
-          <xs:element ref="pc:AccountType" minOccurs="0"/>
-        </xs:sequence>
-      </xs:complexType>
-    </xs:element>
-    <xs:element name="DisplayName" type="xs:string"/>
-    <xs:element name="AccountId" type="xs:string"/>
-    <xs:element name="AccountType" type="xs:string"/>
-    <xs:element name="BDCAssociatedEntity">
-      <xs:complexType>
-        <xs:sequence>
-          <xs:element ref="pc:BDCEntity" minOccurs="0" maxOccurs="unbounded"/>
-        </xs:sequence>
-        <xs:attribute ref="pc:EntityNamespace"/>
-        <xs:attribute ref="pc:EntityName"/>
-        <xs:attribute ref="pc:SystemInstanceName"/>
-        <xs:attribute ref="pc:AssociationName"/>
-      </xs:complexType>
-    </xs:element>
-    <xs:attribute name="EntityNamespace" type="xs:string"/>
-    <xs:attribute name="EntityName" type="xs:string"/>
-    <xs:attribute name="SystemInstanceName" type="xs:string"/>
-    <xs:attribute name="AssociationName" type="xs:string"/>
-    <xs:element name="BDCEntity">
-      <xs:complexType>
-        <xs:sequence>
-          <xs:element ref="pc:EntityDisplayName" minOccurs="0"/>
-          <xs:element ref="pc:EntityInstanceReference" minOccurs="0"/>
-          <xs:element ref="pc:EntityId1" minOccurs="0"/>
-          <xs:element ref="pc:EntityId2" minOccurs="0"/>
-          <xs:element ref="pc:EntityId3" minOccurs="0"/>
-          <xs:element ref="pc:EntityId4" minOccurs="0"/>
-          <xs:element ref="pc:EntityId5" minOccurs="0"/>
-        </xs:sequence>
-      </xs:complexType>
-    </xs:element>
-    <xs:element name="EntityDisplayName" type="xs:string"/>
-    <xs:element name="EntityInstanceReference" type="xs:string"/>
-    <xs:element name="EntityId1" type="xs:string"/>
-    <xs:element name="EntityId2" type="xs:string"/>
-    <xs:element name="EntityId3" type="xs:string"/>
-    <xs:element name="EntityId4" type="xs:string"/>
-    <xs:element name="EntityId5" type="xs:string"/>
-    <xs:element name="Terms">
-      <xs:complexType>
-        <xs:sequence>
-          <xs:element ref="pc:TermInfo" minOccurs="0" maxOccurs="unbounded"/>
-        </xs:sequence>
-      </xs:complexType>
-    </xs:element>
-    <xs:element name="TermInfo">
-      <xs:complexType>
-        <xs:sequence>
-          <xs:element ref="pc:TermName" minOccurs="0"/>
-          <xs:element ref="pc:TermId" minOccurs="0"/>
-        </xs:sequence>
-      </xs:complexType>
-    </xs:element>
-    <xs:element name="TermName" type="xs:string"/>
-    <xs:element name="TermId" type="xs:string"/>
-  </xs:schema>
-</ct:contentTypeSchema>
-</file>
-
-<file path=customXml/item4.xml><?xml version="1.0" encoding="utf-8"?>
-<p:properties xmlns:p="http://schemas.microsoft.com/office/2006/metadata/properties" xmlns:xsi="http://www.w3.org/2001/XMLSchema-instance" xmlns:pc="http://schemas.microsoft.com/office/infopath/2007/PartnerControls">
-  <documentManagement>
-    <ReferenceId xmlns="df1349a9-aed4-4973-a430-e4b0e41daa4d" xsi:nil="true"/>
-  </documentManagement>
-</p:properties>
-</file>
-
 <file path=customXml/itemProps1.xml><?xml version="1.0" encoding="utf-8"?>
 <ds:datastoreItem xmlns:ds="http://schemas.openxmlformats.org/officeDocument/2006/customXml" ds:itemID="{D037476B-71F8-48B6-B7C7-092002BED37E}">
   <ds:schemaRefs>
@@ -25764,9 +25808,11 @@
 </file>
 
 <file path=customXml/itemProps2.xml><?xml version="1.0" encoding="utf-8"?>
-<ds:datastoreItem xmlns:ds="http://schemas.openxmlformats.org/officeDocument/2006/customXml" ds:itemID="{C90373F9-0CC3-440B-8F91-B52E9A4F7710}">
+<ds:datastoreItem xmlns:ds="http://schemas.openxmlformats.org/officeDocument/2006/customXml" ds:itemID="{24D40027-7B2C-41E3-894A-25278732F1C9}">
   <ds:schemaRefs>
-    <ds:schemaRef ds:uri="http://schemas.openxmlformats.org/officeDocument/2006/bibliography"/>
+    <ds:schemaRef ds:uri="http://schemas.microsoft.com/office/2006/metadata/properties"/>
+    <ds:schemaRef ds:uri="http://schemas.microsoft.com/office/infopath/2007/PartnerControls"/>
+    <ds:schemaRef ds:uri="df1349a9-aed4-4973-a430-e4b0e41daa4d"/>
   </ds:schemaRefs>
 </ds:datastoreItem>
 </file>
@@ -25790,11 +25836,9 @@
 </file>
 
 <file path=customXml/itemProps4.xml><?xml version="1.0" encoding="utf-8"?>
-<ds:datastoreItem xmlns:ds="http://schemas.openxmlformats.org/officeDocument/2006/customXml" ds:itemID="{24D40027-7B2C-41E3-894A-25278732F1C9}">
+<ds:datastoreItem xmlns:ds="http://schemas.openxmlformats.org/officeDocument/2006/customXml" ds:itemID="{C90373F9-0CC3-440B-8F91-B52E9A4F7710}">
   <ds:schemaRefs>
-    <ds:schemaRef ds:uri="http://schemas.microsoft.com/office/2006/metadata/properties"/>
-    <ds:schemaRef ds:uri="http://schemas.microsoft.com/office/infopath/2007/PartnerControls"/>
-    <ds:schemaRef ds:uri="df1349a9-aed4-4973-a430-e4b0e41daa4d"/>
+    <ds:schemaRef ds:uri="http://schemas.openxmlformats.org/officeDocument/2006/bibliography"/>
   </ds:schemaRefs>
 </ds:datastoreItem>
 </file>
</xml_diff>

<commit_message>
Added sequence diagram UML
</commit_message>
<xml_diff>
--- a/doc/BuddyJourney_Documentation.docx
+++ b/doc/BuddyJourney_Documentation.docx
@@ -241,7 +241,6 @@
           <w:szCs w:val="36"/>
         </w:rPr>
       </w:pPr>
-      <w:proofErr w:type="spellStart"/>
       <w:r>
         <w:rPr>
           <w:b w:val="0"/>
@@ -250,7 +249,6 @@
         </w:rPr>
         <w:t>BuddyJourney</w:t>
       </w:r>
-      <w:proofErr w:type="spellEnd"/>
     </w:p>
     <w:p>
       <w:pPr>
@@ -630,7 +628,6 @@
           <w:bCs/>
         </w:rPr>
       </w:pPr>
-      <w:proofErr w:type="spellStart"/>
       <w:r>
         <w:rPr>
           <w:bCs/>
@@ -639,7 +636,6 @@
         </w:rPr>
         <w:t>BuddyJourney</w:t>
       </w:r>
-      <w:proofErr w:type="spellEnd"/>
     </w:p>
     <w:p>
       <w:pPr>
@@ -724,23 +720,13 @@
         </w:rPr>
         <w:t xml:space="preserve">Orientador: </w:t>
       </w:r>
-      <w:proofErr w:type="spellStart"/>
       <w:r>
         <w:rPr>
           <w:b w:val="0"/>
           <w:sz w:val="24"/>
           <w:szCs w:val="24"/>
         </w:rPr>
-        <w:t>Denilce</w:t>
-      </w:r>
-      <w:proofErr w:type="spellEnd"/>
-      <w:r>
-        <w:rPr>
-          <w:b w:val="0"/>
-          <w:sz w:val="24"/>
-          <w:szCs w:val="24"/>
-        </w:rPr>
-        <w:t xml:space="preserve"> de Almeida Oliveira Veloso</w:t>
+        <w:t>Denilce de Almeida Oliveira Veloso</w:t>
       </w:r>
     </w:p>
     <w:p>
@@ -1237,9 +1223,8 @@
           <w:sz w:val="24"/>
           <w:szCs w:val="24"/>
         </w:rPr>
-        <w:t xml:space="preserve"> </w:t>
-      </w:r>
-      <w:proofErr w:type="spellStart"/>
+        <w:t xml:space="preserve"> BuddyJourney com o objetivo de reunir pessoas brasileiras que almejam realizar uma viagem em conjunto para pontos turísticos nacionais, e muitas vezes não têm companhia pessoal</w:t>
+      </w:r>
       <w:r>
         <w:rPr>
           <w:rFonts w:ascii="Arial" w:hAnsi="Arial" w:cs="Arial"/>
@@ -1247,9 +1232,8 @@
           <w:sz w:val="24"/>
           <w:szCs w:val="24"/>
         </w:rPr>
-        <w:t>BuddyJourney</w:t>
-      </w:r>
-      <w:proofErr w:type="spellEnd"/>
+        <w:t>.</w:t>
+      </w:r>
       <w:r>
         <w:rPr>
           <w:rFonts w:ascii="Arial" w:hAnsi="Arial" w:cs="Arial"/>
@@ -1257,7 +1241,7 @@
           <w:sz w:val="24"/>
           <w:szCs w:val="24"/>
         </w:rPr>
-        <w:t xml:space="preserve"> com o objetivo de reunir pessoas brasileiras que almejam realizar uma viagem em conjunto para pontos turísticos nacionais, e muitas vezes não têm companhia pessoal</w:t>
+        <w:t xml:space="preserve"> O alvo da aplicação são usuários que desejam realizar uma viagem para um local específico. Propõe-se assim essa rede social baseada no princípio de “network” e “networking” – uma f</w:t>
       </w:r>
       <w:r>
         <w:rPr>
@@ -1266,7 +1250,7 @@
           <w:sz w:val="24"/>
           <w:szCs w:val="24"/>
         </w:rPr>
-        <w:t>.</w:t>
+        <w:t>orma de cultivar relações em diversos ambientes e utilizar essas relações para alguma finalidade</w:t>
       </w:r>
       <w:r>
         <w:rPr>
@@ -1275,17 +1259,19 @@
           <w:sz w:val="24"/>
           <w:szCs w:val="24"/>
         </w:rPr>
-        <w:t xml:space="preserve"> O alvo da aplicação são usuários que desejam realizar uma viagem para um local específico. Propõe-se assim essa rede social baseada no princípio de “network” e “networking” – uma f</w:t>
-      </w:r>
-      <w:r>
+        <w:t xml:space="preserve"> – de modo que, o indivíduo possa ampliar sua maneira de realizar uma viagem e conhecer novos indivíduos. Sob essa ótica, a aplicação pode ser usada para promover uma maior integração.</w:t>
+      </w:r>
+    </w:p>
+    <w:p>
+      <w:pPr>
+        <w:pStyle w:val="Corpodetexto2"/>
         <w:rPr>
           <w:rFonts w:ascii="Arial" w:hAnsi="Arial" w:cs="Arial"/>
           <w:i w:val="0"/>
           <w:sz w:val="24"/>
           <w:szCs w:val="24"/>
         </w:rPr>
-        <w:t>orma de cultivar relações em diversos ambientes e utilizar essas relações para alguma finalidade</w:t>
-      </w:r>
+      </w:pPr>
       <w:r>
         <w:rPr>
           <w:rFonts w:ascii="Arial" w:hAnsi="Arial" w:cs="Arial"/>
@@ -1293,47 +1279,7 @@
           <w:sz w:val="24"/>
           <w:szCs w:val="24"/>
         </w:rPr>
-        <w:t xml:space="preserve"> – de modo que, o indivíduo possa ampliar sua maneira de realizar uma viagem e conhecer novos indivíduos. Sob essa ótica, a aplicação pode ser usada para promover uma maior integração.</w:t>
-      </w:r>
-    </w:p>
-    <w:p>
-      <w:pPr>
-        <w:pStyle w:val="Corpodetexto2"/>
-        <w:rPr>
-          <w:rFonts w:ascii="Arial" w:hAnsi="Arial" w:cs="Arial"/>
-          <w:i w:val="0"/>
-          <w:sz w:val="24"/>
-          <w:szCs w:val="24"/>
-        </w:rPr>
-      </w:pPr>
-      <w:r>
-        <w:rPr>
-          <w:rFonts w:ascii="Arial" w:hAnsi="Arial" w:cs="Arial"/>
-          <w:i w:val="0"/>
-          <w:sz w:val="24"/>
-          <w:szCs w:val="24"/>
-        </w:rPr>
-        <w:t xml:space="preserve">As principais tecnologias utilizadas para a construção da aplicação foram: </w:t>
-      </w:r>
-      <w:proofErr w:type="spellStart"/>
-      <w:r>
-        <w:rPr>
-          <w:rFonts w:ascii="Arial" w:hAnsi="Arial" w:cs="Arial"/>
-          <w:i w:val="0"/>
-          <w:sz w:val="24"/>
-          <w:szCs w:val="24"/>
-        </w:rPr>
-        <w:t>ReactJS</w:t>
-      </w:r>
-      <w:proofErr w:type="spellEnd"/>
-      <w:r>
-        <w:rPr>
-          <w:rFonts w:ascii="Arial" w:hAnsi="Arial" w:cs="Arial"/>
-          <w:i w:val="0"/>
-          <w:sz w:val="24"/>
-          <w:szCs w:val="24"/>
-        </w:rPr>
-        <w:t xml:space="preserve"> e .NET Core 5.0</w:t>
+        <w:t>As principais tecnologias utilizadas para a construção da aplicação foram: ReactJS e .NET Core 5.0</w:t>
       </w:r>
       <w:r>
         <w:rPr>
@@ -4128,25 +4074,7 @@
         </w:rPr>
         <w:lastRenderedPageBreak/>
         <w:tab/>
-        <w:t xml:space="preserve">Aliado a toda essa mudança no turismo, apostando </w:t>
-      </w:r>
-      <w:proofErr w:type="gramStart"/>
-      <w:r>
-        <w:rPr>
-          <w:rFonts w:ascii="Arial" w:hAnsi="Arial" w:cs="Arial"/>
-          <w:sz w:val="24"/>
-          <w:szCs w:val="24"/>
-        </w:rPr>
-        <w:t>no pós</w:t>
-      </w:r>
-      <w:proofErr w:type="gramEnd"/>
-      <w:r>
-        <w:rPr>
-          <w:rFonts w:ascii="Arial" w:hAnsi="Arial" w:cs="Arial"/>
-          <w:sz w:val="24"/>
-          <w:szCs w:val="24"/>
-        </w:rPr>
-        <w:t xml:space="preserve"> pandemia do turismo, e tendo em vista o impacto das redes sociais no turismo, surge a temática e elaboração do trabalho, que seria, criar uma aplicação que possa unir pessoas que desejam realizar viagens, podendo encontrar nessa aplicação, outras pessoas com o mesmo desejo e vontade de viajar para um destino em comum, trocando por meio de mensagens suas experiências e compartilhando emoções.</w:t>
+        <w:t>Aliado a toda essa mudança no turismo, apostando no pós pandemia do turismo, e tendo em vista o impacto das redes sociais no turismo, surge a temática e elaboração do trabalho, que seria, criar uma aplicação que possa unir pessoas que desejam realizar viagens, podendo encontrar nessa aplicação, outras pessoas com o mesmo desejo e vontade de viajar para um destino em comum, trocando por meio de mensagens suas experiências e compartilhando emoções.</w:t>
       </w:r>
     </w:p>
     <w:p>
@@ -4165,79 +4093,7 @@
           <w:sz w:val="24"/>
           <w:szCs w:val="24"/>
         </w:rPr>
-        <w:t xml:space="preserve">A aplicação foi desenvolvida utilizando </w:t>
-      </w:r>
-      <w:proofErr w:type="spellStart"/>
-      <w:r>
-        <w:rPr>
-          <w:rFonts w:ascii="Arial" w:hAnsi="Arial"/>
-          <w:sz w:val="24"/>
-          <w:szCs w:val="24"/>
-        </w:rPr>
-        <w:t>ReactJS</w:t>
-      </w:r>
-      <w:proofErr w:type="spellEnd"/>
-      <w:r>
-        <w:rPr>
-          <w:rFonts w:ascii="Arial" w:hAnsi="Arial"/>
-          <w:sz w:val="24"/>
-          <w:szCs w:val="24"/>
-        </w:rPr>
-        <w:t xml:space="preserve"> no FrontEnd – aliado a outras tecnologias como: Redux Sagas e Redux </w:t>
-      </w:r>
-      <w:proofErr w:type="spellStart"/>
-      <w:r>
-        <w:rPr>
-          <w:rFonts w:ascii="Arial" w:hAnsi="Arial"/>
-          <w:sz w:val="24"/>
-          <w:szCs w:val="24"/>
-        </w:rPr>
-        <w:t>Sauce</w:t>
-      </w:r>
-      <w:proofErr w:type="spellEnd"/>
-      <w:r>
-        <w:rPr>
-          <w:rFonts w:ascii="Arial" w:hAnsi="Arial"/>
-          <w:sz w:val="24"/>
-          <w:szCs w:val="24"/>
-        </w:rPr>
-        <w:t xml:space="preserve"> para gerenciar requisições assíncronas – construído em cima do </w:t>
-      </w:r>
-      <w:proofErr w:type="spellStart"/>
-      <w:r>
-        <w:rPr>
-          <w:rFonts w:ascii="Arial" w:hAnsi="Arial"/>
-          <w:sz w:val="24"/>
-          <w:szCs w:val="24"/>
-        </w:rPr>
-        <w:t>template</w:t>
-      </w:r>
-      <w:proofErr w:type="spellEnd"/>
-      <w:r>
-        <w:rPr>
-          <w:rFonts w:ascii="Arial" w:hAnsi="Arial"/>
-          <w:sz w:val="24"/>
-          <w:szCs w:val="24"/>
-        </w:rPr>
-        <w:t xml:space="preserve"> do </w:t>
-      </w:r>
-      <w:proofErr w:type="spellStart"/>
-      <w:r>
-        <w:rPr>
-          <w:rFonts w:ascii="Arial" w:hAnsi="Arial"/>
-          <w:sz w:val="24"/>
-          <w:szCs w:val="24"/>
-        </w:rPr>
-        <w:t>ChatVia</w:t>
-      </w:r>
-      <w:proofErr w:type="spellEnd"/>
-      <w:r>
-        <w:rPr>
-          <w:rFonts w:ascii="Arial" w:hAnsi="Arial"/>
-          <w:sz w:val="24"/>
-          <w:szCs w:val="24"/>
-        </w:rPr>
-        <w:t>.</w:t>
+        <w:t>A aplicação foi desenvolvida utilizando ReactJS no FrontEnd – aliado a outras tecnologias como: Redux Sagas e Redux Sauce para gerenciar requisições assíncronas – construído em cima do template do ChatVia.</w:t>
       </w:r>
     </w:p>
     <w:p>
@@ -4256,25 +4112,7 @@
           <w:sz w:val="24"/>
           <w:szCs w:val="24"/>
         </w:rPr>
-        <w:t xml:space="preserve">Além disso, para o </w:t>
-      </w:r>
-      <w:proofErr w:type="spellStart"/>
-      <w:r>
-        <w:rPr>
-          <w:rFonts w:ascii="Arial" w:hAnsi="Arial"/>
-          <w:sz w:val="24"/>
-          <w:szCs w:val="24"/>
-        </w:rPr>
-        <w:t>BackEnd</w:t>
-      </w:r>
-      <w:proofErr w:type="spellEnd"/>
-      <w:r>
-        <w:rPr>
-          <w:rFonts w:ascii="Arial" w:hAnsi="Arial"/>
-          <w:sz w:val="24"/>
-          <w:szCs w:val="24"/>
-        </w:rPr>
-        <w:t>, foi utilizado o .NET Core 5.0 nos serviços distribuídos, optando pela utilização também do IdentityServer com MongoDB para gerenciamento de usuários.</w:t>
+        <w:t>Além disso, para o BackEnd, foi utilizado o .NET Core 5.0 nos serviços distribuídos, optando pela utilização também do IdentityServer com MongoDB para gerenciamento de usuários.</w:t>
       </w:r>
     </w:p>
     <w:p>
@@ -5105,36 +4943,8 @@
           <w:b/>
           <w:bCs/>
         </w:rPr>
-        <w:t xml:space="preserve"> – </w:t>
-      </w:r>
-      <w:proofErr w:type="spellStart"/>
-      <w:r>
-        <w:rPr>
-          <w:rFonts w:ascii="Arial" w:hAnsi="Arial" w:cs="Arial"/>
-          <w:b/>
-          <w:bCs/>
-        </w:rPr>
-        <w:t>Recuperar</w:t>
-      </w:r>
-      <w:proofErr w:type="spellEnd"/>
-      <w:r>
-        <w:rPr>
-          <w:rFonts w:ascii="Arial" w:hAnsi="Arial" w:cs="Arial"/>
-          <w:b/>
-          <w:bCs/>
-        </w:rPr>
-        <w:t xml:space="preserve"> </w:t>
-      </w:r>
-      <w:proofErr w:type="spellStart"/>
-      <w:r>
-        <w:rPr>
-          <w:rFonts w:ascii="Arial" w:hAnsi="Arial" w:cs="Arial"/>
-          <w:b/>
-          <w:bCs/>
-        </w:rPr>
-        <w:t>Senha</w:t>
-      </w:r>
-      <w:proofErr w:type="spellEnd"/>
+        <w:t xml:space="preserve"> – Recuperar Senha</w:t>
+      </w:r>
     </w:p>
     <w:p>
       <w:pPr>
@@ -5237,7 +5047,6 @@
         </w:rPr>
         <w:t xml:space="preserve"> – </w:t>
       </w:r>
-      <w:proofErr w:type="spellStart"/>
       <w:r>
         <w:rPr>
           <w:rFonts w:ascii="Arial" w:hAnsi="Arial" w:cs="Arial"/>
@@ -5246,25 +5055,14 @@
         </w:rPr>
         <w:t>Editar</w:t>
       </w:r>
-      <w:proofErr w:type="spellEnd"/>
       <w:r>
         <w:rPr>
           <w:rFonts w:ascii="Arial" w:hAnsi="Arial" w:cs="Arial"/>
           <w:b/>
           <w:bCs/>
         </w:rPr>
-        <w:t xml:space="preserve"> </w:t>
-      </w:r>
-      <w:proofErr w:type="spellStart"/>
-      <w:r>
-        <w:rPr>
-          <w:rFonts w:ascii="Arial" w:hAnsi="Arial" w:cs="Arial"/>
-          <w:b/>
-          <w:bCs/>
-        </w:rPr>
-        <w:t>Perfil</w:t>
-      </w:r>
-      <w:proofErr w:type="spellEnd"/>
+        <w:t xml:space="preserve"> Perfil</w:t>
+      </w:r>
     </w:p>
     <w:p>
       <w:pPr>
@@ -5391,34 +5189,14 @@
         </w:rPr>
         <w:t xml:space="preserve"> </w:t>
       </w:r>
-      <w:proofErr w:type="spellStart"/>
       <w:r>
         <w:rPr>
           <w:rFonts w:ascii="Arial" w:hAnsi="Arial" w:cs="Arial"/>
           <w:b/>
           <w:bCs/>
         </w:rPr>
-        <w:t>Gerenciar</w:t>
-      </w:r>
-      <w:proofErr w:type="spellEnd"/>
-      <w:r>
-        <w:rPr>
-          <w:rFonts w:ascii="Arial" w:hAnsi="Arial" w:cs="Arial"/>
-          <w:b/>
-          <w:bCs/>
-        </w:rPr>
-        <w:t xml:space="preserve"> </w:t>
-      </w:r>
-      <w:proofErr w:type="spellStart"/>
-      <w:r>
-        <w:rPr>
-          <w:rFonts w:ascii="Arial" w:hAnsi="Arial" w:cs="Arial"/>
-          <w:b/>
-          <w:bCs/>
-        </w:rPr>
-        <w:t>Grupos</w:t>
-      </w:r>
-      <w:proofErr w:type="spellEnd"/>
+        <w:t>Gerenciar Grupos</w:t>
+      </w:r>
     </w:p>
     <w:p>
       <w:pPr>
@@ -5744,43 +5522,7 @@
           <w:b/>
           <w:bCs/>
         </w:rPr>
-        <w:t xml:space="preserve"> – </w:t>
-      </w:r>
-      <w:proofErr w:type="spellStart"/>
-      <w:r>
-        <w:rPr>
-          <w:rFonts w:ascii="Arial" w:hAnsi="Arial" w:cs="Arial"/>
-          <w:b/>
-          <w:bCs/>
-        </w:rPr>
-        <w:t>Buscar</w:t>
-      </w:r>
-      <w:proofErr w:type="spellEnd"/>
-      <w:r>
-        <w:rPr>
-          <w:rFonts w:ascii="Arial" w:hAnsi="Arial" w:cs="Arial"/>
-          <w:b/>
-          <w:bCs/>
-        </w:rPr>
-        <w:t xml:space="preserve"> um </w:t>
-      </w:r>
-      <w:proofErr w:type="spellStart"/>
-      <w:r>
-        <w:rPr>
-          <w:rFonts w:ascii="Arial" w:hAnsi="Arial" w:cs="Arial"/>
-          <w:b/>
-          <w:bCs/>
-        </w:rPr>
-        <w:t>grupo</w:t>
-      </w:r>
-      <w:proofErr w:type="spellEnd"/>
-      <w:r>
-        <w:rPr>
-          <w:rFonts w:ascii="Arial" w:hAnsi="Arial" w:cs="Arial"/>
-          <w:b/>
-          <w:bCs/>
-        </w:rPr>
-        <w:t xml:space="preserve"> de turismo</w:t>
+        <w:t xml:space="preserve"> – Buscar um grupo de turismo</w:t>
       </w:r>
     </w:p>
     <w:p>
@@ -5862,36 +5604,8 @@
           <w:b/>
           <w:bCs/>
         </w:rPr>
-        <w:t xml:space="preserve"> – </w:t>
-      </w:r>
-      <w:proofErr w:type="spellStart"/>
-      <w:r>
-        <w:rPr>
-          <w:rFonts w:ascii="Arial" w:hAnsi="Arial" w:cs="Arial"/>
-          <w:b/>
-          <w:bCs/>
-        </w:rPr>
-        <w:t>Enviar</w:t>
-      </w:r>
-      <w:proofErr w:type="spellEnd"/>
-      <w:r>
-        <w:rPr>
-          <w:rFonts w:ascii="Arial" w:hAnsi="Arial" w:cs="Arial"/>
-          <w:b/>
-          <w:bCs/>
-        </w:rPr>
-        <w:t xml:space="preserve"> </w:t>
-      </w:r>
-      <w:proofErr w:type="spellStart"/>
-      <w:r>
-        <w:rPr>
-          <w:rFonts w:ascii="Arial" w:hAnsi="Arial" w:cs="Arial"/>
-          <w:b/>
-          <w:bCs/>
-        </w:rPr>
-        <w:t>mensagens</w:t>
-      </w:r>
-      <w:proofErr w:type="spellEnd"/>
+        <w:t xml:space="preserve"> – Enviar mensagens</w:t>
+      </w:r>
     </w:p>
     <w:p>
       <w:pPr>
@@ -5976,7 +5690,6 @@
         </w:rPr>
         <w:t xml:space="preserve"> – </w:t>
       </w:r>
-      <w:proofErr w:type="spellStart"/>
       <w:r>
         <w:rPr>
           <w:rFonts w:ascii="Arial" w:hAnsi="Arial" w:cs="Arial"/>
@@ -5993,25 +5706,14 @@
         </w:rPr>
         <w:t>ar</w:t>
       </w:r>
-      <w:proofErr w:type="spellEnd"/>
       <w:r>
         <w:rPr>
           <w:rFonts w:ascii="Arial" w:hAnsi="Arial" w:cs="Arial"/>
           <w:b/>
           <w:bCs/>
         </w:rPr>
-        <w:t xml:space="preserve"> </w:t>
-      </w:r>
-      <w:proofErr w:type="spellStart"/>
-      <w:r>
-        <w:rPr>
-          <w:rFonts w:ascii="Arial" w:hAnsi="Arial" w:cs="Arial"/>
-          <w:b/>
-          <w:bCs/>
-        </w:rPr>
-        <w:t>denúncias</w:t>
-      </w:r>
-      <w:proofErr w:type="spellEnd"/>
+        <w:t xml:space="preserve"> denúncias</w:t>
+      </w:r>
     </w:p>
     <w:p>
       <w:pPr>
@@ -6190,7 +5892,6 @@
         </w:rPr>
         <w:t xml:space="preserve">RNF01 – </w:t>
       </w:r>
-      <w:proofErr w:type="spellStart"/>
       <w:r>
         <w:rPr>
           <w:rFonts w:ascii="Arial" w:hAnsi="Arial" w:cs="Arial"/>
@@ -6199,7 +5900,6 @@
         </w:rPr>
         <w:t>Disponibilidade</w:t>
       </w:r>
-      <w:proofErr w:type="spellEnd"/>
     </w:p>
     <w:p>
       <w:pPr>
@@ -6266,18 +5966,8 @@
           <w:b/>
           <w:color w:val="000000" w:themeColor="text1"/>
         </w:rPr>
-        <w:t xml:space="preserve">RNF02 – </w:t>
-      </w:r>
-      <w:proofErr w:type="spellStart"/>
-      <w:r>
-        <w:rPr>
-          <w:rFonts w:ascii="Arial" w:hAnsi="Arial" w:cs="Arial"/>
-          <w:b/>
-          <w:color w:val="000000" w:themeColor="text1"/>
-        </w:rPr>
-        <w:t>Desempenho</w:t>
-      </w:r>
-      <w:proofErr w:type="spellEnd"/>
+        <w:t>RNF02 – Desempenho</w:t>
+      </w:r>
     </w:p>
     <w:p>
       <w:pPr>
@@ -6365,18 +6055,8 @@
           <w:b/>
           <w:color w:val="000000" w:themeColor="text1"/>
         </w:rPr>
-        <w:t xml:space="preserve">RNF03 – </w:t>
-      </w:r>
-      <w:proofErr w:type="spellStart"/>
-      <w:r>
-        <w:rPr>
-          <w:rFonts w:ascii="Arial" w:hAnsi="Arial" w:cs="Arial"/>
-          <w:b/>
-          <w:color w:val="000000" w:themeColor="text1"/>
-        </w:rPr>
-        <w:t>Armazenamento</w:t>
-      </w:r>
-      <w:proofErr w:type="spellEnd"/>
+        <w:t>RNF03 – Armazenamento</w:t>
+      </w:r>
     </w:p>
     <w:p>
       <w:pPr>
@@ -6460,18 +6140,8 @@
           <w:b/>
           <w:color w:val="000000" w:themeColor="text1"/>
         </w:rPr>
-        <w:t xml:space="preserve"> – </w:t>
-      </w:r>
-      <w:proofErr w:type="spellStart"/>
-      <w:r>
-        <w:rPr>
-          <w:rFonts w:ascii="Arial" w:hAnsi="Arial" w:cs="Arial"/>
-          <w:b/>
-          <w:color w:val="000000" w:themeColor="text1"/>
-        </w:rPr>
-        <w:t>Segurança</w:t>
-      </w:r>
-      <w:proofErr w:type="spellEnd"/>
+        <w:t xml:space="preserve"> – Segurança</w:t>
+      </w:r>
     </w:p>
     <w:p>
       <w:pPr>
@@ -6590,27 +6260,17 @@
           <w:b/>
           <w:color w:val="000000" w:themeColor="text1"/>
         </w:rPr>
-        <w:t xml:space="preserve"> </w:t>
-      </w:r>
-      <w:proofErr w:type="spellStart"/>
-      <w:r>
+        <w:t xml:space="preserve"> Interoperabilidade</w:t>
+      </w:r>
+    </w:p>
+    <w:p>
+      <w:pPr>
+        <w:spacing w:line="360" w:lineRule="auto"/>
         <w:rPr>
           <w:rFonts w:ascii="Arial" w:hAnsi="Arial" w:cs="Arial"/>
           <w:b/>
           <w:color w:val="000000" w:themeColor="text1"/>
         </w:rPr>
-        <w:t>Interoperabilidade</w:t>
-      </w:r>
-      <w:proofErr w:type="spellEnd"/>
-    </w:p>
-    <w:p>
-      <w:pPr>
-        <w:spacing w:line="360" w:lineRule="auto"/>
-        <w:rPr>
-          <w:rFonts w:ascii="Arial" w:hAnsi="Arial" w:cs="Arial"/>
-          <w:b/>
-          <w:color w:val="000000" w:themeColor="text1"/>
-        </w:rPr>
       </w:pPr>
     </w:p>
     <w:p>
@@ -6635,7 +6295,6 @@
         </w:rPr>
         <w:t xml:space="preserve">O sistema deve ter integração com </w:t>
       </w:r>
-      <w:proofErr w:type="spellStart"/>
       <w:r>
         <w:rPr>
           <w:rFonts w:ascii="Arial" w:hAnsi="Arial" w:cs="Arial"/>
@@ -6654,18 +6313,7 @@
           <w:sz w:val="24"/>
           <w:szCs w:val="24"/>
         </w:rPr>
-        <w:t>aptcha</w:t>
-      </w:r>
-      <w:proofErr w:type="spellEnd"/>
-      <w:r>
-        <w:rPr>
-          <w:rFonts w:ascii="Arial" w:hAnsi="Arial" w:cs="Arial"/>
-          <w:bCs/>
-          <w:color w:val="000000" w:themeColor="text1"/>
-          <w:sz w:val="24"/>
-          <w:szCs w:val="24"/>
-        </w:rPr>
-        <w:t xml:space="preserve"> do Google para v</w:t>
+        <w:t>aptcha do Google para v</w:t>
       </w:r>
       <w:r>
         <w:rPr>
@@ -6742,27 +6390,17 @@
           <w:b/>
           <w:color w:val="000000" w:themeColor="text1"/>
         </w:rPr>
-        <w:t xml:space="preserve"> </w:t>
-      </w:r>
-      <w:proofErr w:type="spellStart"/>
-      <w:r>
+        <w:t xml:space="preserve"> Usabilidade</w:t>
+      </w:r>
+    </w:p>
+    <w:p>
+      <w:pPr>
+        <w:spacing w:line="360" w:lineRule="auto"/>
         <w:rPr>
           <w:rFonts w:ascii="Arial" w:hAnsi="Arial" w:cs="Arial"/>
           <w:b/>
           <w:color w:val="000000" w:themeColor="text1"/>
         </w:rPr>
-        <w:t>Usabilidade</w:t>
-      </w:r>
-      <w:proofErr w:type="spellEnd"/>
-    </w:p>
-    <w:p>
-      <w:pPr>
-        <w:spacing w:line="360" w:lineRule="auto"/>
-        <w:rPr>
-          <w:rFonts w:ascii="Arial" w:hAnsi="Arial" w:cs="Arial"/>
-          <w:b/>
-          <w:color w:val="000000" w:themeColor="text1"/>
-        </w:rPr>
       </w:pPr>
     </w:p>
     <w:p>
@@ -6785,73 +6423,7 @@
           <w:sz w:val="24"/>
           <w:szCs w:val="24"/>
         </w:rPr>
-        <w:t>A plataforma utilizará visualmente recursos do pacote de Material Design do Angular para uma UX (</w:t>
-      </w:r>
-      <w:proofErr w:type="spellStart"/>
-      <w:r>
-        <w:rPr>
-          <w:rFonts w:ascii="Arial" w:hAnsi="Arial" w:cs="Arial"/>
-          <w:bCs/>
-          <w:color w:val="000000" w:themeColor="text1"/>
-          <w:sz w:val="24"/>
-          <w:szCs w:val="24"/>
-        </w:rPr>
-        <w:t>user</w:t>
-      </w:r>
-      <w:proofErr w:type="spellEnd"/>
-      <w:r>
-        <w:rPr>
-          <w:rFonts w:ascii="Arial" w:hAnsi="Arial" w:cs="Arial"/>
-          <w:bCs/>
-          <w:color w:val="000000" w:themeColor="text1"/>
-          <w:sz w:val="24"/>
-          <w:szCs w:val="24"/>
-        </w:rPr>
-        <w:t xml:space="preserve"> </w:t>
-      </w:r>
-      <w:proofErr w:type="spellStart"/>
-      <w:r>
-        <w:rPr>
-          <w:rFonts w:ascii="Arial" w:hAnsi="Arial" w:cs="Arial"/>
-          <w:bCs/>
-          <w:color w:val="000000" w:themeColor="text1"/>
-          <w:sz w:val="24"/>
-          <w:szCs w:val="24"/>
-        </w:rPr>
-        <w:t>experience</w:t>
-      </w:r>
-      <w:proofErr w:type="spellEnd"/>
-      <w:r>
-        <w:rPr>
-          <w:rFonts w:ascii="Arial" w:hAnsi="Arial" w:cs="Arial"/>
-          <w:bCs/>
-          <w:color w:val="000000" w:themeColor="text1"/>
-          <w:sz w:val="24"/>
-          <w:szCs w:val="24"/>
-        </w:rPr>
-        <w:t>) – experiência do usuário e UI (</w:t>
-      </w:r>
-      <w:proofErr w:type="spellStart"/>
-      <w:r>
-        <w:rPr>
-          <w:rFonts w:ascii="Arial" w:hAnsi="Arial" w:cs="Arial"/>
-          <w:bCs/>
-          <w:color w:val="000000" w:themeColor="text1"/>
-          <w:sz w:val="24"/>
-          <w:szCs w:val="24"/>
-        </w:rPr>
-        <w:t>user</w:t>
-      </w:r>
-      <w:proofErr w:type="spellEnd"/>
-      <w:r>
-        <w:rPr>
-          <w:rFonts w:ascii="Arial" w:hAnsi="Arial" w:cs="Arial"/>
-          <w:bCs/>
-          <w:color w:val="000000" w:themeColor="text1"/>
-          <w:sz w:val="24"/>
-          <w:szCs w:val="24"/>
-        </w:rPr>
-        <w:t xml:space="preserve"> interface) – interface do usuário - padronizada e compreensiva.</w:t>
+        <w:t>A plataforma utilizará visualmente recursos do pacote de Material Design do Angular para uma UX (user experience) – experiência do usuário e UI (user interface) – interface do usuário - padronizada e compreensiva.</w:t>
       </w:r>
     </w:p>
     <w:p>
@@ -6902,18 +6474,8 @@
           <w:b/>
           <w:color w:val="000000" w:themeColor="text1"/>
         </w:rPr>
-        <w:t xml:space="preserve"> - </w:t>
-      </w:r>
-      <w:proofErr w:type="spellStart"/>
-      <w:r>
-        <w:rPr>
-          <w:rFonts w:ascii="Arial" w:hAnsi="Arial" w:cs="Arial"/>
-          <w:b/>
-          <w:color w:val="000000" w:themeColor="text1"/>
-        </w:rPr>
-        <w:t>Compatibilidade</w:t>
-      </w:r>
-      <w:proofErr w:type="spellEnd"/>
+        <w:t xml:space="preserve"> - Compatibilidade</w:t>
+      </w:r>
     </w:p>
     <w:p>
       <w:pPr>
@@ -7018,18 +6580,8 @@
           <w:b/>
           <w:color w:val="000000" w:themeColor="text1"/>
         </w:rPr>
-        <w:t xml:space="preserve"> – </w:t>
-      </w:r>
-      <w:proofErr w:type="spellStart"/>
-      <w:r>
-        <w:rPr>
-          <w:rFonts w:ascii="Arial" w:hAnsi="Arial" w:cs="Arial"/>
-          <w:b/>
-          <w:color w:val="000000" w:themeColor="text1"/>
-        </w:rPr>
-        <w:t>Padrões</w:t>
-      </w:r>
-      <w:proofErr w:type="spellEnd"/>
+        <w:t xml:space="preserve"> – Padrões</w:t>
+      </w:r>
     </w:p>
     <w:p>
       <w:pPr>
@@ -7061,29 +6613,7 @@
           <w:sz w:val="24"/>
           <w:szCs w:val="24"/>
         </w:rPr>
-        <w:t xml:space="preserve">O projeto do sistema contará com padrões de Clean </w:t>
-      </w:r>
-      <w:proofErr w:type="spellStart"/>
-      <w:r>
-        <w:rPr>
-          <w:rFonts w:ascii="Arial" w:hAnsi="Arial" w:cs="Arial"/>
-          <w:bCs/>
-          <w:color w:val="000000" w:themeColor="text1"/>
-          <w:sz w:val="24"/>
-          <w:szCs w:val="24"/>
-        </w:rPr>
-        <w:t>Code</w:t>
-      </w:r>
-      <w:proofErr w:type="spellEnd"/>
-      <w:r>
-        <w:rPr>
-          <w:rFonts w:ascii="Arial" w:hAnsi="Arial" w:cs="Arial"/>
-          <w:bCs/>
-          <w:color w:val="000000" w:themeColor="text1"/>
-          <w:sz w:val="24"/>
-          <w:szCs w:val="24"/>
-        </w:rPr>
-        <w:t xml:space="preserve"> e SOLID em sua estrutura de código. Além disso, a arquitetura contemplará a utilização de sockets para sua comunicação a todo o momento, tornando a plataforma Real Time.</w:t>
+        <w:t>O projeto do sistema contará com padrões de Clean Code e SOLID em sua estrutura de código. Além disso, a arquitetura contemplará a utilização de sockets para sua comunicação a todo o momento, tornando a plataforma Real Time.</w:t>
       </w:r>
     </w:p>
     <w:p>
@@ -7134,18 +6664,8 @@
           <w:b/>
           <w:color w:val="000000" w:themeColor="text1"/>
         </w:rPr>
-        <w:t xml:space="preserve"> – </w:t>
-      </w:r>
-      <w:proofErr w:type="spellStart"/>
-      <w:r>
-        <w:rPr>
-          <w:rFonts w:ascii="Arial" w:hAnsi="Arial" w:cs="Arial"/>
-          <w:b/>
-          <w:color w:val="000000" w:themeColor="text1"/>
-        </w:rPr>
-        <w:t>Legais</w:t>
-      </w:r>
-      <w:proofErr w:type="spellEnd"/>
+        <w:t xml:space="preserve"> – Legais</w:t>
+      </w:r>
     </w:p>
     <w:p>
       <w:pPr>
@@ -8564,18 +8084,8 @@
                 <w:color w:val="000000"/>
                 <w:lang w:eastAsia="pt-BR"/>
               </w:rPr>
-              <w:t xml:space="preserve">O sistema deverá criar o usuário e o perfil </w:t>
-            </w:r>
-            <w:proofErr w:type="gramStart"/>
-            <w:r>
-              <w:rPr>
-                <w:rFonts w:ascii="Arial" w:hAnsi="Arial" w:cs="Arial"/>
-                <w:color w:val="000000"/>
-                <w:lang w:eastAsia="pt-BR"/>
-              </w:rPr>
-              <w:t>do mesmo</w:t>
-            </w:r>
-            <w:proofErr w:type="gramEnd"/>
+              <w:t>O sistema deverá criar o usuário e o perfil do mesmo</w:t>
+            </w:r>
             <w:r>
               <w:rPr>
                 <w:rFonts w:ascii="Arial" w:hAnsi="Arial" w:cs="Arial"/>
@@ -16441,25 +15951,7 @@
           <w:szCs w:val="24"/>
         </w:rPr>
         <w:lastRenderedPageBreak/>
-        <w:t xml:space="preserve">funcionalidade da Web em tempo real permite que o código do lado do servidor e </w:t>
-      </w:r>
-      <w:proofErr w:type="spellStart"/>
-      <w:r>
-        <w:rPr>
-          <w:b w:val="0"/>
-          <w:sz w:val="24"/>
-          <w:szCs w:val="24"/>
-        </w:rPr>
-        <w:t>push</w:t>
-      </w:r>
-      <w:proofErr w:type="spellEnd"/>
-      <w:r>
-        <w:rPr>
-          <w:b w:val="0"/>
-          <w:sz w:val="24"/>
-          <w:szCs w:val="24"/>
-        </w:rPr>
-        <w:t xml:space="preserve"> de conteúdo para os clientes instantaneamente.</w:t>
+        <w:t>funcionalidade da Web em tempo real permite que o código do lado do servidor e push de conteúdo para os clientes instantaneamente.</w:t>
       </w:r>
       <w:r>
         <w:rPr>
@@ -16487,25 +15979,7 @@
           <w:sz w:val="24"/>
           <w:szCs w:val="24"/>
         </w:rPr>
-        <w:t xml:space="preserve">E por fim, utilizaremos um software de mensageria para comunicação necessária entre os serviços distribuídos, para esse fim, será utilizado o </w:t>
-      </w:r>
-      <w:proofErr w:type="spellStart"/>
-      <w:r>
-        <w:rPr>
-          <w:b w:val="0"/>
-          <w:sz w:val="24"/>
-          <w:szCs w:val="24"/>
-        </w:rPr>
-        <w:t>RabbitMQ</w:t>
-      </w:r>
-      <w:proofErr w:type="spellEnd"/>
-      <w:r>
-        <w:rPr>
-          <w:b w:val="0"/>
-          <w:sz w:val="24"/>
-          <w:szCs w:val="24"/>
-        </w:rPr>
-        <w:t xml:space="preserve">: </w:t>
+        <w:t xml:space="preserve">E por fim, utilizaremos um software de mensageria para comunicação necessária entre os serviços distribuídos, para esse fim, será utilizado o RabbitMQ: </w:t>
       </w:r>
     </w:p>
     <w:p>
@@ -16533,141 +16007,15 @@
           <w:sz w:val="24"/>
           <w:szCs w:val="24"/>
         </w:rPr>
-        <w:t xml:space="preserve">Em poucas palavras, </w:t>
-      </w:r>
-      <w:proofErr w:type="spellStart"/>
+        <w:t>Em poucas palavras, RabbitMQ é um software open source de mensageria. Fornece uma forma comunicação assíncrona de dados entre processos, aplicações ou servidores. É um dos brokers de mensagens mais utilizados e implementa o protocolo AMQP — Advanced Message Queueing Protocol.</w:t>
+      </w:r>
       <w:r>
         <w:rPr>
           <w:b w:val="0"/>
           <w:sz w:val="24"/>
           <w:szCs w:val="24"/>
         </w:rPr>
-        <w:t>RabbitMQ</w:t>
-      </w:r>
-      <w:proofErr w:type="spellEnd"/>
-      <w:r>
-        <w:rPr>
-          <w:b w:val="0"/>
-          <w:sz w:val="24"/>
-          <w:szCs w:val="24"/>
-        </w:rPr>
-        <w:t xml:space="preserve"> é um software open </w:t>
-      </w:r>
-      <w:proofErr w:type="spellStart"/>
-      <w:r>
-        <w:rPr>
-          <w:b w:val="0"/>
-          <w:sz w:val="24"/>
-          <w:szCs w:val="24"/>
-        </w:rPr>
-        <w:t>source</w:t>
-      </w:r>
-      <w:proofErr w:type="spellEnd"/>
-      <w:r>
-        <w:rPr>
-          <w:b w:val="0"/>
-          <w:sz w:val="24"/>
-          <w:szCs w:val="24"/>
-        </w:rPr>
-        <w:t xml:space="preserve"> de mensageria. Fornece uma forma comunicação assíncrona de dados entre processos, aplicações ou servidores. É um dos brokers de mensagens mais utilizados e implementa o protocolo AMQP — </w:t>
-      </w:r>
-      <w:proofErr w:type="spellStart"/>
-      <w:r>
-        <w:rPr>
-          <w:b w:val="0"/>
-          <w:sz w:val="24"/>
-          <w:szCs w:val="24"/>
-        </w:rPr>
-        <w:t>Advanced</w:t>
-      </w:r>
-      <w:proofErr w:type="spellEnd"/>
-      <w:r>
-        <w:rPr>
-          <w:b w:val="0"/>
-          <w:sz w:val="24"/>
-          <w:szCs w:val="24"/>
-        </w:rPr>
-        <w:t xml:space="preserve"> </w:t>
-      </w:r>
-      <w:proofErr w:type="spellStart"/>
-      <w:r>
-        <w:rPr>
-          <w:b w:val="0"/>
-          <w:sz w:val="24"/>
-          <w:szCs w:val="24"/>
-        </w:rPr>
-        <w:t>Message</w:t>
-      </w:r>
-      <w:proofErr w:type="spellEnd"/>
-      <w:r>
-        <w:rPr>
-          <w:b w:val="0"/>
-          <w:sz w:val="24"/>
-          <w:szCs w:val="24"/>
-        </w:rPr>
-        <w:t xml:space="preserve"> </w:t>
-      </w:r>
-      <w:proofErr w:type="spellStart"/>
-      <w:r>
-        <w:rPr>
-          <w:b w:val="0"/>
-          <w:sz w:val="24"/>
-          <w:szCs w:val="24"/>
-        </w:rPr>
-        <w:t>Queueing</w:t>
-      </w:r>
-      <w:proofErr w:type="spellEnd"/>
-      <w:r>
-        <w:rPr>
-          <w:b w:val="0"/>
-          <w:sz w:val="24"/>
-          <w:szCs w:val="24"/>
-        </w:rPr>
-        <w:t xml:space="preserve"> </w:t>
-      </w:r>
-      <w:proofErr w:type="spellStart"/>
-      <w:r>
-        <w:rPr>
-          <w:b w:val="0"/>
-          <w:sz w:val="24"/>
-          <w:szCs w:val="24"/>
-        </w:rPr>
-        <w:t>Protocol</w:t>
-      </w:r>
-      <w:proofErr w:type="spellEnd"/>
-      <w:r>
-        <w:rPr>
-          <w:b w:val="0"/>
-          <w:sz w:val="24"/>
-          <w:szCs w:val="24"/>
-        </w:rPr>
-        <w:t>.</w:t>
-      </w:r>
-      <w:r>
-        <w:rPr>
-          <w:b w:val="0"/>
-          <w:sz w:val="24"/>
-          <w:szCs w:val="24"/>
-        </w:rPr>
-        <w:t>” (</w:t>
-      </w:r>
-      <w:proofErr w:type="spellStart"/>
-      <w:r>
-        <w:rPr>
-          <w:b w:val="0"/>
-          <w:sz w:val="24"/>
-          <w:szCs w:val="24"/>
-        </w:rPr>
-        <w:t>iundarigun</w:t>
-      </w:r>
-      <w:proofErr w:type="spellEnd"/>
-      <w:r>
-        <w:rPr>
-          <w:b w:val="0"/>
-          <w:sz w:val="24"/>
-          <w:szCs w:val="24"/>
-        </w:rPr>
-        <w:t>, 2020)</w:t>
+        <w:t>” (iundarigun, 2020)</w:t>
       </w:r>
     </w:p>
     <w:p>
@@ -17400,38 +16748,6 @@
     </w:p>
     <w:p>
       <w:pPr>
-        <w:widowControl w:val="0"/>
-        <w:spacing w:line="360" w:lineRule="auto"/>
-        <w:ind w:firstLine="720"/>
-        <w:jc w:val="both"/>
-        <w:rPr>
-          <w:rFonts w:ascii="Arial" w:hAnsi="Arial" w:cs="Arial"/>
-          <w:color w:val="2F5496" w:themeColor="accent5" w:themeShade="BF"/>
-          <w:sz w:val="24"/>
-          <w:szCs w:val="24"/>
-        </w:rPr>
-      </w:pPr>
-      <w:r>
-        <w:rPr>
-          <w:rFonts w:ascii="Arial" w:hAnsi="Arial" w:cs="Arial"/>
-          <w:color w:val="2F5496" w:themeColor="accent5" w:themeShade="BF"/>
-          <w:sz w:val="24"/>
-          <w:szCs w:val="24"/>
-        </w:rPr>
-        <w:t xml:space="preserve"> É um diagrama de comportamento dinâmico que procura determinar a sequência de eventos que ocorrem em um determinado processo, identificando quais mensagens devem ser disparadas entre os elementos envolvidos e em que ordem.</w:t>
-      </w:r>
-      <w:r>
-        <w:rPr>
-          <w:rFonts w:ascii="Arial" w:hAnsi="Arial" w:cs="Arial"/>
-          <w:color w:val="2F5496" w:themeColor="accent5" w:themeShade="BF"/>
-          <w:sz w:val="24"/>
-          <w:szCs w:val="24"/>
-        </w:rPr>
-        <w:t xml:space="preserve"> Somente os processos mais relevantes na aplicação deverão ser representados.</w:t>
-      </w:r>
-    </w:p>
-    <w:p>
-      <w:pPr>
         <w:pStyle w:val="Ttulo"/>
         <w:jc w:val="left"/>
         <w:rPr>
@@ -17442,6 +16758,64 @@
           <w:highlight w:val="yellow"/>
         </w:rPr>
       </w:pPr>
+      <w:r>
+        <w:rPr>
+          <w:rFonts w:cs="Arial"/>
+          <w:noProof/>
+          <w:color w:val="2F5496" w:themeColor="accent5" w:themeShade="BF"/>
+          <w:sz w:val="24"/>
+          <w:szCs w:val="24"/>
+          <w:highlight w:val="yellow"/>
+        </w:rPr>
+        <w:drawing>
+          <wp:inline distT="0" distB="0" distL="0" distR="0" wp14:anchorId="310BCE0C" wp14:editId="76A8E51D">
+            <wp:extent cx="5610225" cy="3829050"/>
+            <wp:effectExtent l="0" t="0" r="9525" b="0"/>
+            <wp:docPr id="5" name="Imagem 5"/>
+            <wp:cNvGraphicFramePr>
+              <a:graphicFrameLocks xmlns:a="http://schemas.openxmlformats.org/drawingml/2006/main" noChangeAspect="1"/>
+            </wp:cNvGraphicFramePr>
+            <a:graphic xmlns:a="http://schemas.openxmlformats.org/drawingml/2006/main">
+              <a:graphicData uri="http://schemas.openxmlformats.org/drawingml/2006/picture">
+                <pic:pic xmlns:pic="http://schemas.openxmlformats.org/drawingml/2006/picture">
+                  <pic:nvPicPr>
+                    <pic:cNvPr id="0" name="Picture 1"/>
+                    <pic:cNvPicPr>
+                      <a:picLocks noChangeAspect="1" noChangeArrowheads="1"/>
+                    </pic:cNvPicPr>
+                  </pic:nvPicPr>
+                  <pic:blipFill>
+                    <a:blip r:embed="rId16">
+                      <a:extLst>
+                        <a:ext uri="{28A0092B-C50C-407E-A947-70E740481C1C}">
+                          <a14:useLocalDpi xmlns:a14="http://schemas.microsoft.com/office/drawing/2010/main" val="0"/>
+                        </a:ext>
+                      </a:extLst>
+                    </a:blip>
+                    <a:srcRect/>
+                    <a:stretch>
+                      <a:fillRect/>
+                    </a:stretch>
+                  </pic:blipFill>
+                  <pic:spPr bwMode="auto">
+                    <a:xfrm>
+                      <a:off x="0" y="0"/>
+                      <a:ext cx="5610225" cy="3829050"/>
+                    </a:xfrm>
+                    <a:prstGeom prst="rect">
+                      <a:avLst/>
+                    </a:prstGeom>
+                    <a:noFill/>
+                    <a:ln>
+                      <a:noFill/>
+                    </a:ln>
+                  </pic:spPr>
+                </pic:pic>
+              </a:graphicData>
+            </a:graphic>
+          </wp:inline>
+        </w:drawing>
+      </w:r>
     </w:p>
     <w:p>
       <w:pPr>
@@ -17632,7 +17006,6 @@
         </w:rPr>
         <w:t xml:space="preserve">Pode ser </w:t>
       </w:r>
-      <w:proofErr w:type="spellStart"/>
       <w:r>
         <w:rPr>
           <w:rFonts w:ascii="Arial" w:hAnsi="Arial" w:cs="Arial"/>
@@ -17643,7 +17016,6 @@
         </w:rPr>
         <w:t>printscreen</w:t>
       </w:r>
-      <w:proofErr w:type="spellEnd"/>
       <w:r>
         <w:rPr>
           <w:rFonts w:ascii="Arial" w:hAnsi="Arial" w:cs="Arial"/>
@@ -17695,6 +17067,7 @@
           <w:rFonts w:cs="Arial"/>
           <w:szCs w:val="32"/>
         </w:rPr>
+        <w:lastRenderedPageBreak/>
         <w:t>4.7 Relatórios</w:t>
       </w:r>
       <w:r>
@@ -17862,7 +17235,6 @@
         </w:rPr>
         <w:t xml:space="preserve"> </w:t>
       </w:r>
-      <w:proofErr w:type="spellStart"/>
       <w:r>
         <w:rPr>
           <w:rFonts w:ascii="Arial" w:hAnsi="Arial" w:cs="Arial"/>
@@ -17870,17 +17242,7 @@
           <w:sz w:val="24"/>
           <w:szCs w:val="24"/>
         </w:rPr>
-        <w:t>Fornecer</w:t>
-      </w:r>
-      <w:proofErr w:type="spellEnd"/>
-      <w:r>
-        <w:rPr>
-          <w:rFonts w:ascii="Arial" w:hAnsi="Arial" w:cs="Arial"/>
-          <w:color w:val="2F5496" w:themeColor="accent5" w:themeShade="BF"/>
-          <w:sz w:val="24"/>
-          <w:szCs w:val="24"/>
-        </w:rPr>
-        <w:t xml:space="preserve"> </w:t>
+        <w:t xml:space="preserve">Fornecer </w:t>
       </w:r>
       <w:r>
         <w:rPr>
@@ -17919,7 +17281,6 @@
           <w:sz w:val="32"/>
           <w:szCs w:val="32"/>
         </w:rPr>
-        <w:lastRenderedPageBreak/>
         <w:tab/>
       </w:r>
       <w:r>
@@ -17929,27 +17290,7 @@
           <w:sz w:val="24"/>
           <w:szCs w:val="24"/>
         </w:rPr>
-        <w:t xml:space="preserve">Aqui também podem ser especificadas informações adicionais sobre o software, informações sobre sua utilização, backups, </w:t>
-      </w:r>
-      <w:proofErr w:type="gramStart"/>
-      <w:r>
-        <w:rPr>
-          <w:rFonts w:ascii="Arial" w:hAnsi="Arial" w:cs="Arial"/>
-          <w:color w:val="2F5496" w:themeColor="accent5" w:themeShade="BF"/>
-          <w:sz w:val="24"/>
-          <w:szCs w:val="24"/>
-        </w:rPr>
-        <w:t>monitoramento, etc.</w:t>
-      </w:r>
-      <w:proofErr w:type="gramEnd"/>
-      <w:r>
-        <w:rPr>
-          <w:rFonts w:ascii="Arial" w:hAnsi="Arial" w:cs="Arial"/>
-          <w:color w:val="2F5496" w:themeColor="accent5" w:themeShade="BF"/>
-          <w:sz w:val="24"/>
-          <w:szCs w:val="24"/>
-        </w:rPr>
-        <w:t xml:space="preserve"> </w:t>
+        <w:t xml:space="preserve">Aqui também podem ser especificadas informações adicionais sobre o software, informações sobre sua utilização, backups, monitoramento, etc. </w:t>
       </w:r>
     </w:p>
     <w:p>
@@ -19721,7 +19062,7 @@
       </w:pPr>
     </w:p>
     <w:sectPr>
-      <w:footerReference w:type="default" r:id="rId16"/>
+      <w:footerReference w:type="default" r:id="rId17"/>
       <w:pgSz w:w="12240" w:h="15840"/>
       <w:pgMar w:top="1417" w:right="1701" w:bottom="1417" w:left="1701" w:header="720" w:footer="720" w:gutter="0"/>
       <w:pgNumType w:start="1"/>
@@ -25358,152 +24699,6 @@
 </file>
 
 <file path=customXml/item2.xml><?xml version="1.0" encoding="utf-8"?>
-<p:properties xmlns:p="http://schemas.microsoft.com/office/2006/metadata/properties" xmlns:xsi="http://www.w3.org/2001/XMLSchema-instance" xmlns:pc="http://schemas.microsoft.com/office/infopath/2007/PartnerControls">
-  <documentManagement>
-    <ReferenceId xmlns="df1349a9-aed4-4973-a430-e4b0e41daa4d" xsi:nil="true"/>
-  </documentManagement>
-</p:properties>
-</file>
-
-<file path=customXml/item3.xml><?xml version="1.0" encoding="utf-8"?>
-<ct:contentTypeSchema xmlns:ct="http://schemas.microsoft.com/office/2006/metadata/contentType" xmlns:ma="http://schemas.microsoft.com/office/2006/metadata/properties/metaAttributes" ct:_="" ma:_="" ma:contentTypeName="Document" ma:contentTypeID="0x010100F3C0D0D1C4787E479D0DDC6513A84973" ma:contentTypeVersion="3" ma:contentTypeDescription="Create a new document." ma:contentTypeScope="" ma:versionID="bf2496a7d1614bfcde90d3d212b81aa8">
-  <xsd:schema xmlns:xsd="http://www.w3.org/2001/XMLSchema" xmlns:xs="http://www.w3.org/2001/XMLSchema" xmlns:p="http://schemas.microsoft.com/office/2006/metadata/properties" xmlns:ns2="df1349a9-aed4-4973-a430-e4b0e41daa4d" targetNamespace="http://schemas.microsoft.com/office/2006/metadata/properties" ma:root="true" ma:fieldsID="bee5c05a4af003491077be4ef300419a" ns2:_="">
-    <xsd:import namespace="df1349a9-aed4-4973-a430-e4b0e41daa4d"/>
-    <xsd:element name="properties">
-      <xsd:complexType>
-        <xsd:sequence>
-          <xsd:element name="documentManagement">
-            <xsd:complexType>
-              <xsd:all>
-                <xsd:element ref="ns2:ReferenceId" minOccurs="0"/>
-                <xsd:element ref="ns2:MediaServiceMetadata" minOccurs="0"/>
-                <xsd:element ref="ns2:MediaServiceFastMetadata" minOccurs="0"/>
-              </xsd:all>
-            </xsd:complexType>
-          </xsd:element>
-        </xsd:sequence>
-      </xsd:complexType>
-    </xsd:element>
-  </xsd:schema>
-  <xsd:schema xmlns:xsd="http://www.w3.org/2001/XMLSchema" xmlns:xs="http://www.w3.org/2001/XMLSchema" xmlns:dms="http://schemas.microsoft.com/office/2006/documentManagement/types" xmlns:pc="http://schemas.microsoft.com/office/infopath/2007/PartnerControls" targetNamespace="df1349a9-aed4-4973-a430-e4b0e41daa4d" elementFormDefault="qualified">
-    <xsd:import namespace="http://schemas.microsoft.com/office/2006/documentManagement/types"/>
-    <xsd:import namespace="http://schemas.microsoft.com/office/infopath/2007/PartnerControls"/>
-    <xsd:element name="ReferenceId" ma:index="8" nillable="true" ma:displayName="ReferenceId" ma:indexed="true" ma:internalName="ReferenceId">
-      <xsd:simpleType>
-        <xsd:restriction base="dms:Text"/>
-      </xsd:simpleType>
-    </xsd:element>
-    <xsd:element name="MediaServiceMetadata" ma:index="9" nillable="true" ma:displayName="MediaServiceMetadata" ma:hidden="true" ma:internalName="MediaServiceMetadata" ma:readOnly="true">
-      <xsd:simpleType>
-        <xsd:restriction base="dms:Note"/>
-      </xsd:simpleType>
-    </xsd:element>
-    <xsd:element name="MediaServiceFastMetadata" ma:index="10" nillable="true" ma:displayName="MediaServiceFastMetadata" ma:hidden="true" ma:internalName="MediaServiceFastMetadata" ma:readOnly="true">
-      <xsd:simpleType>
-        <xsd:restriction base="dms:Note"/>
-      </xsd:simpleType>
-    </xsd:element>
-  </xsd:schema>
-  <xsd:schema xmlns="http://schemas.openxmlformats.org/package/2006/metadata/core-properties" xmlns:xsd="http://www.w3.org/2001/XMLSchema" xmlns:xsi="http://www.w3.org/2001/XMLSchema-instance" xmlns:dc="http://purl.org/dc/elements/1.1/" xmlns:dcterms="http://purl.org/dc/terms/" xmlns:odoc="http://schemas.microsoft.com/internal/obd" targetNamespace="http://schemas.openxmlformats.org/package/2006/metadata/core-properties" elementFormDefault="qualified" attributeFormDefault="unqualified" blockDefault="#all">
-    <xsd:import namespace="http://purl.org/dc/elements/1.1/" schemaLocation="http://dublincore.org/schemas/xmls/qdc/2003/04/02/dc.xsd"/>
-    <xsd:import namespace="http://purl.org/dc/terms/" schemaLocation="http://dublincore.org/schemas/xmls/qdc/2003/04/02/dcterms.xsd"/>
-    <xsd:element name="coreProperties" type="CT_coreProperties"/>
-    <xsd:complexType name="CT_coreProperties">
-      <xsd:all>
-        <xsd:element ref="dc:creator" minOccurs="0" maxOccurs="1"/>
-        <xsd:element ref="dcterms:created" minOccurs="0" maxOccurs="1"/>
-        <xsd:element ref="dc:identifier" minOccurs="0" maxOccurs="1"/>
-        <xsd:element name="contentType" minOccurs="0" maxOccurs="1" type="xsd:string" ma:index="0" ma:displayName="Content Type"/>
-        <xsd:element ref="dc:title" minOccurs="0" maxOccurs="1" ma:index="4" ma:displayName="Title"/>
-        <xsd:element ref="dc:subject" minOccurs="0" maxOccurs="1"/>
-        <xsd:element ref="dc:description" minOccurs="0" maxOccurs="1"/>
-        <xsd:element name="keywords" minOccurs="0" maxOccurs="1" type="xsd:string"/>
-        <xsd:element ref="dc:language" minOccurs="0" maxOccurs="1"/>
-        <xsd:element name="category" minOccurs="0" maxOccurs="1" type="xsd:string"/>
-        <xsd:element name="version" minOccurs="0" maxOccurs="1" type="xsd:string"/>
-        <xsd:element name="revision" minOccurs="0" maxOccurs="1" type="xsd:string">
-          <xsd:annotation>
-            <xsd:documentation>
-                        This value indicates the number of saves or revisions. The application is responsible for updating this value after each revision.
-                    </xsd:documentation>
-          </xsd:annotation>
-        </xsd:element>
-        <xsd:element name="lastModifiedBy" minOccurs="0" maxOccurs="1" type="xsd:string"/>
-        <xsd:element ref="dcterms:modified" minOccurs="0" maxOccurs="1"/>
-        <xsd:element name="contentStatus" minOccurs="0" maxOccurs="1" type="xsd:string"/>
-      </xsd:all>
-    </xsd:complexType>
-  </xsd:schema>
-  <xs:schema xmlns:pc="http://schemas.microsoft.com/office/infopath/2007/PartnerControls" xmlns:xs="http://www.w3.org/2001/XMLSchema" targetNamespace="http://schemas.microsoft.com/office/infopath/2007/PartnerControls" elementFormDefault="qualified" attributeFormDefault="unqualified">
-    <xs:element name="Person">
-      <xs:complexType>
-        <xs:sequence>
-          <xs:element ref="pc:DisplayName" minOccurs="0"/>
-          <xs:element ref="pc:AccountId" minOccurs="0"/>
-          <xs:element ref="pc:AccountType" minOccurs="0"/>
-        </xs:sequence>
-      </xs:complexType>
-    </xs:element>
-    <xs:element name="DisplayName" type="xs:string"/>
-    <xs:element name="AccountId" type="xs:string"/>
-    <xs:element name="AccountType" type="xs:string"/>
-    <xs:element name="BDCAssociatedEntity">
-      <xs:complexType>
-        <xs:sequence>
-          <xs:element ref="pc:BDCEntity" minOccurs="0" maxOccurs="unbounded"/>
-        </xs:sequence>
-        <xs:attribute ref="pc:EntityNamespace"/>
-        <xs:attribute ref="pc:EntityName"/>
-        <xs:attribute ref="pc:SystemInstanceName"/>
-        <xs:attribute ref="pc:AssociationName"/>
-      </xs:complexType>
-    </xs:element>
-    <xs:attribute name="EntityNamespace" type="xs:string"/>
-    <xs:attribute name="EntityName" type="xs:string"/>
-    <xs:attribute name="SystemInstanceName" type="xs:string"/>
-    <xs:attribute name="AssociationName" type="xs:string"/>
-    <xs:element name="BDCEntity">
-      <xs:complexType>
-        <xs:sequence>
-          <xs:element ref="pc:EntityDisplayName" minOccurs="0"/>
-          <xs:element ref="pc:EntityInstanceReference" minOccurs="0"/>
-          <xs:element ref="pc:EntityId1" minOccurs="0"/>
-          <xs:element ref="pc:EntityId2" minOccurs="0"/>
-          <xs:element ref="pc:EntityId3" minOccurs="0"/>
-          <xs:element ref="pc:EntityId4" minOccurs="0"/>
-          <xs:element ref="pc:EntityId5" minOccurs="0"/>
-        </xs:sequence>
-      </xs:complexType>
-    </xs:element>
-    <xs:element name="EntityDisplayName" type="xs:string"/>
-    <xs:element name="EntityInstanceReference" type="xs:string"/>
-    <xs:element name="EntityId1" type="xs:string"/>
-    <xs:element name="EntityId2" type="xs:string"/>
-    <xs:element name="EntityId3" type="xs:string"/>
-    <xs:element name="EntityId4" type="xs:string"/>
-    <xs:element name="EntityId5" type="xs:string"/>
-    <xs:element name="Terms">
-      <xs:complexType>
-        <xs:sequence>
-          <xs:element ref="pc:TermInfo" minOccurs="0" maxOccurs="unbounded"/>
-        </xs:sequence>
-      </xs:complexType>
-    </xs:element>
-    <xs:element name="TermInfo">
-      <xs:complexType>
-        <xs:sequence>
-          <xs:element ref="pc:TermName" minOccurs="0"/>
-          <xs:element ref="pc:TermId" minOccurs="0"/>
-        </xs:sequence>
-      </xs:complexType>
-    </xs:element>
-    <xs:element name="TermName" type="xs:string"/>
-    <xs:element name="TermId" type="xs:string"/>
-  </xs:schema>
-</ct:contentTypeSchema>
-</file>
-
-<file path=customXml/item4.xml><?xml version="1.0" encoding="utf-8"?>
 <b:Sources xmlns:b="http://schemas.openxmlformats.org/officeDocument/2006/bibliography" xmlns="http://schemas.openxmlformats.org/officeDocument/2006/bibliography" SelectedStyle="\CHICAGO.XSL" StyleName="Chicago" Version="15">
   <b:Source>
     <b:Tag>gen21</b:Tag>
@@ -25799,6 +24994,152 @@
 </b:Sources>
 </file>
 
+<file path=customXml/item3.xml><?xml version="1.0" encoding="utf-8"?>
+<ct:contentTypeSchema xmlns:ct="http://schemas.microsoft.com/office/2006/metadata/contentType" xmlns:ma="http://schemas.microsoft.com/office/2006/metadata/properties/metaAttributes" ct:_="" ma:_="" ma:contentTypeName="Document" ma:contentTypeID="0x010100F3C0D0D1C4787E479D0DDC6513A84973" ma:contentTypeVersion="3" ma:contentTypeDescription="Create a new document." ma:contentTypeScope="" ma:versionID="bf2496a7d1614bfcde90d3d212b81aa8">
+  <xsd:schema xmlns:xsd="http://www.w3.org/2001/XMLSchema" xmlns:xs="http://www.w3.org/2001/XMLSchema" xmlns:p="http://schemas.microsoft.com/office/2006/metadata/properties" xmlns:ns2="df1349a9-aed4-4973-a430-e4b0e41daa4d" targetNamespace="http://schemas.microsoft.com/office/2006/metadata/properties" ma:root="true" ma:fieldsID="bee5c05a4af003491077be4ef300419a" ns2:_="">
+    <xsd:import namespace="df1349a9-aed4-4973-a430-e4b0e41daa4d"/>
+    <xsd:element name="properties">
+      <xsd:complexType>
+        <xsd:sequence>
+          <xsd:element name="documentManagement">
+            <xsd:complexType>
+              <xsd:all>
+                <xsd:element ref="ns2:ReferenceId" minOccurs="0"/>
+                <xsd:element ref="ns2:MediaServiceMetadata" minOccurs="0"/>
+                <xsd:element ref="ns2:MediaServiceFastMetadata" minOccurs="0"/>
+              </xsd:all>
+            </xsd:complexType>
+          </xsd:element>
+        </xsd:sequence>
+      </xsd:complexType>
+    </xsd:element>
+  </xsd:schema>
+  <xsd:schema xmlns:xsd="http://www.w3.org/2001/XMLSchema" xmlns:xs="http://www.w3.org/2001/XMLSchema" xmlns:dms="http://schemas.microsoft.com/office/2006/documentManagement/types" xmlns:pc="http://schemas.microsoft.com/office/infopath/2007/PartnerControls" targetNamespace="df1349a9-aed4-4973-a430-e4b0e41daa4d" elementFormDefault="qualified">
+    <xsd:import namespace="http://schemas.microsoft.com/office/2006/documentManagement/types"/>
+    <xsd:import namespace="http://schemas.microsoft.com/office/infopath/2007/PartnerControls"/>
+    <xsd:element name="ReferenceId" ma:index="8" nillable="true" ma:displayName="ReferenceId" ma:indexed="true" ma:internalName="ReferenceId">
+      <xsd:simpleType>
+        <xsd:restriction base="dms:Text"/>
+      </xsd:simpleType>
+    </xsd:element>
+    <xsd:element name="MediaServiceMetadata" ma:index="9" nillable="true" ma:displayName="MediaServiceMetadata" ma:hidden="true" ma:internalName="MediaServiceMetadata" ma:readOnly="true">
+      <xsd:simpleType>
+        <xsd:restriction base="dms:Note"/>
+      </xsd:simpleType>
+    </xsd:element>
+    <xsd:element name="MediaServiceFastMetadata" ma:index="10" nillable="true" ma:displayName="MediaServiceFastMetadata" ma:hidden="true" ma:internalName="MediaServiceFastMetadata" ma:readOnly="true">
+      <xsd:simpleType>
+        <xsd:restriction base="dms:Note"/>
+      </xsd:simpleType>
+    </xsd:element>
+  </xsd:schema>
+  <xsd:schema xmlns="http://schemas.openxmlformats.org/package/2006/metadata/core-properties" xmlns:xsd="http://www.w3.org/2001/XMLSchema" xmlns:xsi="http://www.w3.org/2001/XMLSchema-instance" xmlns:dc="http://purl.org/dc/elements/1.1/" xmlns:dcterms="http://purl.org/dc/terms/" xmlns:odoc="http://schemas.microsoft.com/internal/obd" targetNamespace="http://schemas.openxmlformats.org/package/2006/metadata/core-properties" elementFormDefault="qualified" attributeFormDefault="unqualified" blockDefault="#all">
+    <xsd:import namespace="http://purl.org/dc/elements/1.1/" schemaLocation="http://dublincore.org/schemas/xmls/qdc/2003/04/02/dc.xsd"/>
+    <xsd:import namespace="http://purl.org/dc/terms/" schemaLocation="http://dublincore.org/schemas/xmls/qdc/2003/04/02/dcterms.xsd"/>
+    <xsd:element name="coreProperties" type="CT_coreProperties"/>
+    <xsd:complexType name="CT_coreProperties">
+      <xsd:all>
+        <xsd:element ref="dc:creator" minOccurs="0" maxOccurs="1"/>
+        <xsd:element ref="dcterms:created" minOccurs="0" maxOccurs="1"/>
+        <xsd:element ref="dc:identifier" minOccurs="0" maxOccurs="1"/>
+        <xsd:element name="contentType" minOccurs="0" maxOccurs="1" type="xsd:string" ma:index="0" ma:displayName="Content Type"/>
+        <xsd:element ref="dc:title" minOccurs="0" maxOccurs="1" ma:index="4" ma:displayName="Title"/>
+        <xsd:element ref="dc:subject" minOccurs="0" maxOccurs="1"/>
+        <xsd:element ref="dc:description" minOccurs="0" maxOccurs="1"/>
+        <xsd:element name="keywords" minOccurs="0" maxOccurs="1" type="xsd:string"/>
+        <xsd:element ref="dc:language" minOccurs="0" maxOccurs="1"/>
+        <xsd:element name="category" minOccurs="0" maxOccurs="1" type="xsd:string"/>
+        <xsd:element name="version" minOccurs="0" maxOccurs="1" type="xsd:string"/>
+        <xsd:element name="revision" minOccurs="0" maxOccurs="1" type="xsd:string">
+          <xsd:annotation>
+            <xsd:documentation>
+                        This value indicates the number of saves or revisions. The application is responsible for updating this value after each revision.
+                    </xsd:documentation>
+          </xsd:annotation>
+        </xsd:element>
+        <xsd:element name="lastModifiedBy" minOccurs="0" maxOccurs="1" type="xsd:string"/>
+        <xsd:element ref="dcterms:modified" minOccurs="0" maxOccurs="1"/>
+        <xsd:element name="contentStatus" minOccurs="0" maxOccurs="1" type="xsd:string"/>
+      </xsd:all>
+    </xsd:complexType>
+  </xsd:schema>
+  <xs:schema xmlns:pc="http://schemas.microsoft.com/office/infopath/2007/PartnerControls" xmlns:xs="http://www.w3.org/2001/XMLSchema" targetNamespace="http://schemas.microsoft.com/office/infopath/2007/PartnerControls" elementFormDefault="qualified" attributeFormDefault="unqualified">
+    <xs:element name="Person">
+      <xs:complexType>
+        <xs:sequence>
+          <xs:element ref="pc:DisplayName" minOccurs="0"/>
+          <xs:element ref="pc:AccountId" minOccurs="0"/>
+          <xs:element ref="pc:AccountType" minOccurs="0"/>
+        </xs:sequence>
+      </xs:complexType>
+    </xs:element>
+    <xs:element name="DisplayName" type="xs:string"/>
+    <xs:element name="AccountId" type="xs:string"/>
+    <xs:element name="AccountType" type="xs:string"/>
+    <xs:element name="BDCAssociatedEntity">
+      <xs:complexType>
+        <xs:sequence>
+          <xs:element ref="pc:BDCEntity" minOccurs="0" maxOccurs="unbounded"/>
+        </xs:sequence>
+        <xs:attribute ref="pc:EntityNamespace"/>
+        <xs:attribute ref="pc:EntityName"/>
+        <xs:attribute ref="pc:SystemInstanceName"/>
+        <xs:attribute ref="pc:AssociationName"/>
+      </xs:complexType>
+    </xs:element>
+    <xs:attribute name="EntityNamespace" type="xs:string"/>
+    <xs:attribute name="EntityName" type="xs:string"/>
+    <xs:attribute name="SystemInstanceName" type="xs:string"/>
+    <xs:attribute name="AssociationName" type="xs:string"/>
+    <xs:element name="BDCEntity">
+      <xs:complexType>
+        <xs:sequence>
+          <xs:element ref="pc:EntityDisplayName" minOccurs="0"/>
+          <xs:element ref="pc:EntityInstanceReference" minOccurs="0"/>
+          <xs:element ref="pc:EntityId1" minOccurs="0"/>
+          <xs:element ref="pc:EntityId2" minOccurs="0"/>
+          <xs:element ref="pc:EntityId3" minOccurs="0"/>
+          <xs:element ref="pc:EntityId4" minOccurs="0"/>
+          <xs:element ref="pc:EntityId5" minOccurs="0"/>
+        </xs:sequence>
+      </xs:complexType>
+    </xs:element>
+    <xs:element name="EntityDisplayName" type="xs:string"/>
+    <xs:element name="EntityInstanceReference" type="xs:string"/>
+    <xs:element name="EntityId1" type="xs:string"/>
+    <xs:element name="EntityId2" type="xs:string"/>
+    <xs:element name="EntityId3" type="xs:string"/>
+    <xs:element name="EntityId4" type="xs:string"/>
+    <xs:element name="EntityId5" type="xs:string"/>
+    <xs:element name="Terms">
+      <xs:complexType>
+        <xs:sequence>
+          <xs:element ref="pc:TermInfo" minOccurs="0" maxOccurs="unbounded"/>
+        </xs:sequence>
+      </xs:complexType>
+    </xs:element>
+    <xs:element name="TermInfo">
+      <xs:complexType>
+        <xs:sequence>
+          <xs:element ref="pc:TermName" minOccurs="0"/>
+          <xs:element ref="pc:TermId" minOccurs="0"/>
+        </xs:sequence>
+      </xs:complexType>
+    </xs:element>
+    <xs:element name="TermName" type="xs:string"/>
+    <xs:element name="TermId" type="xs:string"/>
+  </xs:schema>
+</ct:contentTypeSchema>
+</file>
+
+<file path=customXml/item4.xml><?xml version="1.0" encoding="utf-8"?>
+<p:properties xmlns:p="http://schemas.microsoft.com/office/2006/metadata/properties" xmlns:xsi="http://www.w3.org/2001/XMLSchema-instance" xmlns:pc="http://schemas.microsoft.com/office/infopath/2007/PartnerControls">
+  <documentManagement>
+    <ReferenceId xmlns="df1349a9-aed4-4973-a430-e4b0e41daa4d" xsi:nil="true"/>
+  </documentManagement>
+</p:properties>
+</file>
+
 <file path=customXml/itemProps1.xml><?xml version="1.0" encoding="utf-8"?>
 <ds:datastoreItem xmlns:ds="http://schemas.openxmlformats.org/officeDocument/2006/customXml" ds:itemID="{D037476B-71F8-48B6-B7C7-092002BED37E}">
   <ds:schemaRefs>
@@ -25808,11 +25149,9 @@
 </file>
 
 <file path=customXml/itemProps2.xml><?xml version="1.0" encoding="utf-8"?>
-<ds:datastoreItem xmlns:ds="http://schemas.openxmlformats.org/officeDocument/2006/customXml" ds:itemID="{24D40027-7B2C-41E3-894A-25278732F1C9}">
+<ds:datastoreItem xmlns:ds="http://schemas.openxmlformats.org/officeDocument/2006/customXml" ds:itemID="{C90373F9-0CC3-440B-8F91-B52E9A4F7710}">
   <ds:schemaRefs>
-    <ds:schemaRef ds:uri="http://schemas.microsoft.com/office/2006/metadata/properties"/>
-    <ds:schemaRef ds:uri="http://schemas.microsoft.com/office/infopath/2007/PartnerControls"/>
-    <ds:schemaRef ds:uri="df1349a9-aed4-4973-a430-e4b0e41daa4d"/>
+    <ds:schemaRef ds:uri="http://schemas.openxmlformats.org/officeDocument/2006/bibliography"/>
   </ds:schemaRefs>
 </ds:datastoreItem>
 </file>
@@ -25836,9 +25175,11 @@
 </file>
 
 <file path=customXml/itemProps4.xml><?xml version="1.0" encoding="utf-8"?>
-<ds:datastoreItem xmlns:ds="http://schemas.openxmlformats.org/officeDocument/2006/customXml" ds:itemID="{C90373F9-0CC3-440B-8F91-B52E9A4F7710}">
+<ds:datastoreItem xmlns:ds="http://schemas.openxmlformats.org/officeDocument/2006/customXml" ds:itemID="{24D40027-7B2C-41E3-894A-25278732F1C9}">
   <ds:schemaRefs>
-    <ds:schemaRef ds:uri="http://schemas.openxmlformats.org/officeDocument/2006/bibliography"/>
+    <ds:schemaRef ds:uri="http://schemas.microsoft.com/office/2006/metadata/properties"/>
+    <ds:schemaRef ds:uri="http://schemas.microsoft.com/office/infopath/2007/PartnerControls"/>
+    <ds:schemaRef ds:uri="df1349a9-aed4-4973-a430-e4b0e41daa4d"/>
   </ds:schemaRefs>
 </ds:datastoreItem>
 </file>
</xml_diff>

<commit_message>
Added more sequence diagrams uml
</commit_message>
<xml_diff>
--- a/doc/BuddyJourney_Documentation.docx
+++ b/doc/BuddyJourney_Documentation.docx
@@ -13,7 +13,7 @@
           <w:lang w:eastAsia="pt-BR"/>
         </w:rPr>
         <w:drawing>
-          <wp:anchor distT="0" distB="0" distL="114300" distR="114300" simplePos="0" relativeHeight="251654144" behindDoc="0" locked="0" layoutInCell="1" allowOverlap="1" wp14:anchorId="61F4ADE6" wp14:editId="55DBC2D6">
+          <wp:anchor distT="0" distB="0" distL="114300" distR="114300" simplePos="0" relativeHeight="251653632" behindDoc="0" locked="0" layoutInCell="1" allowOverlap="1" wp14:anchorId="61F4ADE6" wp14:editId="20A17BC6">
             <wp:simplePos x="0" y="0"/>
             <wp:positionH relativeFrom="margin">
               <wp:posOffset>-425450</wp:posOffset>
@@ -241,6 +241,7 @@
           <w:szCs w:val="36"/>
         </w:rPr>
       </w:pPr>
+      <w:proofErr w:type="spellStart"/>
       <w:r>
         <w:rPr>
           <w:b w:val="0"/>
@@ -249,6 +250,7 @@
         </w:rPr>
         <w:t>BuddyJourney</w:t>
       </w:r>
+      <w:proofErr w:type="spellEnd"/>
     </w:p>
     <w:p>
       <w:pPr>
@@ -424,7 +426,7 @@
         </w:rPr>
         <w:lastRenderedPageBreak/>
         <w:drawing>
-          <wp:anchor distT="0" distB="0" distL="114300" distR="114300" simplePos="0" relativeHeight="251663360" behindDoc="0" locked="0" layoutInCell="1" allowOverlap="1" wp14:anchorId="4B7342C6" wp14:editId="1FD58DA2">
+          <wp:anchor distT="0" distB="0" distL="114300" distR="114300" simplePos="0" relativeHeight="251659776" behindDoc="0" locked="0" layoutInCell="1" allowOverlap="1" wp14:anchorId="4B7342C6" wp14:editId="6E161406">
             <wp:simplePos x="0" y="0"/>
             <wp:positionH relativeFrom="margin">
               <wp:posOffset>-273050</wp:posOffset>
@@ -628,6 +630,7 @@
           <w:bCs/>
         </w:rPr>
       </w:pPr>
+      <w:proofErr w:type="spellStart"/>
       <w:r>
         <w:rPr>
           <w:bCs/>
@@ -636,6 +639,7 @@
         </w:rPr>
         <w:t>BuddyJourney</w:t>
       </w:r>
+      <w:proofErr w:type="spellEnd"/>
     </w:p>
     <w:p>
       <w:pPr>
@@ -720,13 +724,23 @@
         </w:rPr>
         <w:t xml:space="preserve">Orientador: </w:t>
       </w:r>
-      <w:r>
-        <w:rPr>
-          <w:b w:val="0"/>
-          <w:sz w:val="24"/>
-          <w:szCs w:val="24"/>
-        </w:rPr>
-        <w:t>Denilce de Almeida Oliveira Veloso</w:t>
+      <w:proofErr w:type="spellStart"/>
+      <w:r>
+        <w:rPr>
+          <w:b w:val="0"/>
+          <w:sz w:val="24"/>
+          <w:szCs w:val="24"/>
+        </w:rPr>
+        <w:t>Denilce</w:t>
+      </w:r>
+      <w:proofErr w:type="spellEnd"/>
+      <w:r>
+        <w:rPr>
+          <w:b w:val="0"/>
+          <w:sz w:val="24"/>
+          <w:szCs w:val="24"/>
+        </w:rPr>
+        <w:t xml:space="preserve"> de Almeida Oliveira Veloso</w:t>
       </w:r>
     </w:p>
     <w:p>
@@ -1223,8 +1237,9 @@
           <w:sz w:val="24"/>
           <w:szCs w:val="24"/>
         </w:rPr>
-        <w:t xml:space="preserve"> BuddyJourney com o objetivo de reunir pessoas brasileiras que almejam realizar uma viagem em conjunto para pontos turísticos nacionais, e muitas vezes não têm companhia pessoal</w:t>
-      </w:r>
+        <w:t xml:space="preserve"> </w:t>
+      </w:r>
+      <w:proofErr w:type="spellStart"/>
       <w:r>
         <w:rPr>
           <w:rFonts w:ascii="Arial" w:hAnsi="Arial" w:cs="Arial"/>
@@ -1232,6 +1247,25 @@
           <w:sz w:val="24"/>
           <w:szCs w:val="24"/>
         </w:rPr>
+        <w:t>BuddyJourney</w:t>
+      </w:r>
+      <w:proofErr w:type="spellEnd"/>
+      <w:r>
+        <w:rPr>
+          <w:rFonts w:ascii="Arial" w:hAnsi="Arial" w:cs="Arial"/>
+          <w:i w:val="0"/>
+          <w:sz w:val="24"/>
+          <w:szCs w:val="24"/>
+        </w:rPr>
+        <w:t xml:space="preserve"> com o objetivo de reunir pessoas brasileiras que almejam realizar uma viagem em conjunto para pontos turísticos nacionais, e muitas vezes não têm companhia pessoal</w:t>
+      </w:r>
+      <w:r>
+        <w:rPr>
+          <w:rFonts w:ascii="Arial" w:hAnsi="Arial" w:cs="Arial"/>
+          <w:i w:val="0"/>
+          <w:sz w:val="24"/>
+          <w:szCs w:val="24"/>
+        </w:rPr>
         <w:t>.</w:t>
       </w:r>
       <w:r>
@@ -1279,7 +1313,27 @@
           <w:sz w:val="24"/>
           <w:szCs w:val="24"/>
         </w:rPr>
-        <w:t>As principais tecnologias utilizadas para a construção da aplicação foram: ReactJS e .NET Core 5.0</w:t>
+        <w:t xml:space="preserve">As principais tecnologias utilizadas para a construção da aplicação foram: </w:t>
+      </w:r>
+      <w:proofErr w:type="spellStart"/>
+      <w:r>
+        <w:rPr>
+          <w:rFonts w:ascii="Arial" w:hAnsi="Arial" w:cs="Arial"/>
+          <w:i w:val="0"/>
+          <w:sz w:val="24"/>
+          <w:szCs w:val="24"/>
+        </w:rPr>
+        <w:t>ReactJS</w:t>
+      </w:r>
+      <w:proofErr w:type="spellEnd"/>
+      <w:r>
+        <w:rPr>
+          <w:rFonts w:ascii="Arial" w:hAnsi="Arial" w:cs="Arial"/>
+          <w:i w:val="0"/>
+          <w:sz w:val="24"/>
+          <w:szCs w:val="24"/>
+        </w:rPr>
+        <w:t xml:space="preserve"> e .NET Core 5.0</w:t>
       </w:r>
       <w:r>
         <w:rPr>
@@ -1478,7 +1532,7 @@
           <w:sz w:val="24"/>
           <w:szCs w:val="24"/>
         </w:rPr>
-        <w:instrText xml:space="preserve"> TOC \c "Figura" </w:instrText>
+        <w:instrText xml:space="preserve"> TOC \h \z \c "Figura" </w:instrText>
       </w:r>
       <w:r>
         <w:rPr>
@@ -1488,78 +1542,88 @@
         </w:rPr>
         <w:fldChar w:fldCharType="separate"/>
       </w:r>
-      <w:r>
-        <w:rPr>
-          <w:rFonts w:ascii="Arial" w:hAnsi="Arial" w:cs="Arial"/>
-          <w:bCs/>
-          <w:noProof/>
-          <w:sz w:val="24"/>
-          <w:szCs w:val="24"/>
-        </w:rPr>
-        <w:t>Figura 1 – Diagrama de Casos de Uso da aplicação Buddy Journey (Fonte: Autoria própria).</w:t>
-      </w:r>
-      <w:r>
-        <w:rPr>
-          <w:rFonts w:ascii="Arial" w:hAnsi="Arial" w:cs="Arial"/>
-          <w:noProof/>
-          <w:sz w:val="24"/>
-          <w:szCs w:val="24"/>
-        </w:rPr>
-        <w:tab/>
-      </w:r>
-      <w:r>
-        <w:rPr>
-          <w:rFonts w:ascii="Arial" w:hAnsi="Arial" w:cs="Arial"/>
-          <w:noProof/>
-          <w:sz w:val="24"/>
-          <w:szCs w:val="24"/>
-        </w:rPr>
-        <w:fldChar w:fldCharType="begin"/>
-      </w:r>
-      <w:r>
-        <w:rPr>
-          <w:rFonts w:ascii="Arial" w:hAnsi="Arial" w:cs="Arial"/>
-          <w:noProof/>
-          <w:sz w:val="24"/>
-          <w:szCs w:val="24"/>
-        </w:rPr>
-        <w:instrText xml:space="preserve"> PAGEREF _Toc84187111 \h </w:instrText>
-      </w:r>
-      <w:r>
-        <w:rPr>
-          <w:rFonts w:ascii="Arial" w:hAnsi="Arial" w:cs="Arial"/>
-          <w:noProof/>
-          <w:sz w:val="24"/>
-          <w:szCs w:val="24"/>
-        </w:rPr>
-      </w:r>
-      <w:r>
-        <w:rPr>
-          <w:rFonts w:ascii="Arial" w:hAnsi="Arial" w:cs="Arial"/>
-          <w:noProof/>
-          <w:sz w:val="24"/>
-          <w:szCs w:val="24"/>
-        </w:rPr>
-        <w:fldChar w:fldCharType="separate"/>
-      </w:r>
-      <w:r>
-        <w:rPr>
-          <w:rFonts w:ascii="Arial" w:hAnsi="Arial" w:cs="Arial"/>
-          <w:noProof/>
-          <w:sz w:val="24"/>
-          <w:szCs w:val="24"/>
-        </w:rPr>
-        <w:t>13</w:t>
-      </w:r>
-      <w:r>
-        <w:rPr>
-          <w:rFonts w:ascii="Arial" w:hAnsi="Arial" w:cs="Arial"/>
-          <w:noProof/>
-          <w:sz w:val="24"/>
-          <w:szCs w:val="24"/>
-        </w:rPr>
-        <w:fldChar w:fldCharType="end"/>
-      </w:r>
+      <w:hyperlink r:id="rId12" w:anchor="_Toc84370136" w:history="1">
+        <w:r>
+          <w:rPr>
+            <w:rStyle w:val="Hyperlink"/>
+            <w:rFonts w:ascii="Arial" w:hAnsi="Arial" w:cs="Arial"/>
+            <w:bCs/>
+            <w:noProof/>
+            <w:sz w:val="24"/>
+            <w:szCs w:val="24"/>
+          </w:rPr>
+          <w:t>Figura 1 – Diagrama de Casos de Uso da aplicação Buddy Journey (Fonte: Autoria própria).</w:t>
+        </w:r>
+        <w:r>
+          <w:rPr>
+            <w:rFonts w:ascii="Arial" w:hAnsi="Arial" w:cs="Arial"/>
+            <w:noProof/>
+            <w:webHidden/>
+            <w:sz w:val="24"/>
+            <w:szCs w:val="24"/>
+          </w:rPr>
+          <w:tab/>
+        </w:r>
+        <w:r>
+          <w:rPr>
+            <w:rFonts w:ascii="Arial" w:hAnsi="Arial" w:cs="Arial"/>
+            <w:noProof/>
+            <w:webHidden/>
+            <w:sz w:val="24"/>
+            <w:szCs w:val="24"/>
+          </w:rPr>
+          <w:fldChar w:fldCharType="begin"/>
+        </w:r>
+        <w:r>
+          <w:rPr>
+            <w:rFonts w:ascii="Arial" w:hAnsi="Arial" w:cs="Arial"/>
+            <w:noProof/>
+            <w:webHidden/>
+            <w:sz w:val="24"/>
+            <w:szCs w:val="24"/>
+          </w:rPr>
+          <w:instrText xml:space="preserve"> PAGEREF _Toc84370136 \h </w:instrText>
+        </w:r>
+        <w:r>
+          <w:rPr>
+            <w:rFonts w:ascii="Arial" w:hAnsi="Arial" w:cs="Arial"/>
+            <w:noProof/>
+            <w:webHidden/>
+            <w:sz w:val="24"/>
+            <w:szCs w:val="24"/>
+          </w:rPr>
+        </w:r>
+        <w:r>
+          <w:rPr>
+            <w:rFonts w:ascii="Arial" w:hAnsi="Arial" w:cs="Arial"/>
+            <w:noProof/>
+            <w:webHidden/>
+            <w:sz w:val="24"/>
+            <w:szCs w:val="24"/>
+          </w:rPr>
+          <w:fldChar w:fldCharType="separate"/>
+        </w:r>
+        <w:r>
+          <w:rPr>
+            <w:rFonts w:ascii="Arial" w:hAnsi="Arial" w:cs="Arial"/>
+            <w:noProof/>
+            <w:webHidden/>
+            <w:sz w:val="24"/>
+            <w:szCs w:val="24"/>
+          </w:rPr>
+          <w:t>13</w:t>
+        </w:r>
+        <w:r>
+          <w:rPr>
+            <w:rFonts w:ascii="Arial" w:hAnsi="Arial" w:cs="Arial"/>
+            <w:noProof/>
+            <w:webHidden/>
+            <w:sz w:val="24"/>
+            <w:szCs w:val="24"/>
+          </w:rPr>
+          <w:fldChar w:fldCharType="end"/>
+        </w:r>
+      </w:hyperlink>
     </w:p>
     <w:p>
       <w:pPr>
@@ -1576,78 +1640,88 @@
           <w:lang w:eastAsia="pt-BR"/>
         </w:rPr>
       </w:pPr>
-      <w:r>
-        <w:rPr>
-          <w:rFonts w:ascii="Arial" w:hAnsi="Arial" w:cs="Arial"/>
-          <w:bCs/>
-          <w:noProof/>
-          <w:sz w:val="24"/>
-          <w:szCs w:val="24"/>
-        </w:rPr>
-        <w:t>Figura 2 - Arquitetura da aplicação Buddy Journey (Fonte: Autoria própria).</w:t>
-      </w:r>
-      <w:r>
-        <w:rPr>
-          <w:rFonts w:ascii="Arial" w:hAnsi="Arial" w:cs="Arial"/>
-          <w:noProof/>
-          <w:sz w:val="24"/>
-          <w:szCs w:val="24"/>
-        </w:rPr>
-        <w:tab/>
-      </w:r>
-      <w:r>
-        <w:rPr>
-          <w:rFonts w:ascii="Arial" w:hAnsi="Arial" w:cs="Arial"/>
-          <w:noProof/>
-          <w:sz w:val="24"/>
-          <w:szCs w:val="24"/>
-        </w:rPr>
-        <w:fldChar w:fldCharType="begin"/>
-      </w:r>
-      <w:r>
-        <w:rPr>
-          <w:rFonts w:ascii="Arial" w:hAnsi="Arial" w:cs="Arial"/>
-          <w:noProof/>
-          <w:sz w:val="24"/>
-          <w:szCs w:val="24"/>
-        </w:rPr>
-        <w:instrText xml:space="preserve"> PAGEREF _Toc84187112 \h </w:instrText>
-      </w:r>
-      <w:r>
-        <w:rPr>
-          <w:rFonts w:ascii="Arial" w:hAnsi="Arial" w:cs="Arial"/>
-          <w:noProof/>
-          <w:sz w:val="24"/>
-          <w:szCs w:val="24"/>
-        </w:rPr>
-      </w:r>
-      <w:r>
-        <w:rPr>
-          <w:rFonts w:ascii="Arial" w:hAnsi="Arial" w:cs="Arial"/>
-          <w:noProof/>
-          <w:sz w:val="24"/>
-          <w:szCs w:val="24"/>
-        </w:rPr>
-        <w:fldChar w:fldCharType="separate"/>
-      </w:r>
-      <w:r>
-        <w:rPr>
-          <w:rFonts w:ascii="Arial" w:hAnsi="Arial" w:cs="Arial"/>
-          <w:noProof/>
-          <w:sz w:val="24"/>
-          <w:szCs w:val="24"/>
-        </w:rPr>
-        <w:t>19</w:t>
-      </w:r>
-      <w:r>
-        <w:rPr>
-          <w:rFonts w:ascii="Arial" w:hAnsi="Arial" w:cs="Arial"/>
-          <w:noProof/>
-          <w:sz w:val="24"/>
-          <w:szCs w:val="24"/>
-        </w:rPr>
-        <w:fldChar w:fldCharType="end"/>
-      </w:r>
+      <w:hyperlink w:anchor="_Toc84370137" w:history="1">
+        <w:r>
+          <w:rPr>
+            <w:rStyle w:val="Hyperlink"/>
+            <w:rFonts w:ascii="Arial" w:hAnsi="Arial" w:cs="Arial"/>
+            <w:bCs/>
+            <w:noProof/>
+            <w:sz w:val="24"/>
+            <w:szCs w:val="24"/>
+          </w:rPr>
+          <w:t>Figura 2 - Arquitetura da aplicação Buddy Journey (Fonte: Autoria própria).</w:t>
+        </w:r>
+        <w:r>
+          <w:rPr>
+            <w:rFonts w:ascii="Arial" w:hAnsi="Arial" w:cs="Arial"/>
+            <w:noProof/>
+            <w:webHidden/>
+            <w:sz w:val="24"/>
+            <w:szCs w:val="24"/>
+          </w:rPr>
+          <w:tab/>
+        </w:r>
+        <w:r>
+          <w:rPr>
+            <w:rFonts w:ascii="Arial" w:hAnsi="Arial" w:cs="Arial"/>
+            <w:noProof/>
+            <w:webHidden/>
+            <w:sz w:val="24"/>
+            <w:szCs w:val="24"/>
+          </w:rPr>
+          <w:fldChar w:fldCharType="begin"/>
+        </w:r>
+        <w:r>
+          <w:rPr>
+            <w:rFonts w:ascii="Arial" w:hAnsi="Arial" w:cs="Arial"/>
+            <w:noProof/>
+            <w:webHidden/>
+            <w:sz w:val="24"/>
+            <w:szCs w:val="24"/>
+          </w:rPr>
+          <w:instrText xml:space="preserve"> PAGEREF _Toc84370137 \h </w:instrText>
+        </w:r>
+        <w:r>
+          <w:rPr>
+            <w:rFonts w:ascii="Arial" w:hAnsi="Arial" w:cs="Arial"/>
+            <w:noProof/>
+            <w:webHidden/>
+            <w:sz w:val="24"/>
+            <w:szCs w:val="24"/>
+          </w:rPr>
+        </w:r>
+        <w:r>
+          <w:rPr>
+            <w:rFonts w:ascii="Arial" w:hAnsi="Arial" w:cs="Arial"/>
+            <w:noProof/>
+            <w:webHidden/>
+            <w:sz w:val="24"/>
+            <w:szCs w:val="24"/>
+          </w:rPr>
+          <w:fldChar w:fldCharType="separate"/>
+        </w:r>
+        <w:r>
+          <w:rPr>
+            <w:rFonts w:ascii="Arial" w:hAnsi="Arial" w:cs="Arial"/>
+            <w:noProof/>
+            <w:webHidden/>
+            <w:sz w:val="24"/>
+            <w:szCs w:val="24"/>
+          </w:rPr>
+          <w:t>19</w:t>
+        </w:r>
+        <w:r>
+          <w:rPr>
+            <w:rFonts w:ascii="Arial" w:hAnsi="Arial" w:cs="Arial"/>
+            <w:noProof/>
+            <w:webHidden/>
+            <w:sz w:val="24"/>
+            <w:szCs w:val="24"/>
+          </w:rPr>
+          <w:fldChar w:fldCharType="end"/>
+        </w:r>
+      </w:hyperlink>
     </w:p>
     <w:p>
       <w:pPr>
@@ -1664,78 +1738,88 @@
           <w:lang w:eastAsia="pt-BR"/>
         </w:rPr>
       </w:pPr>
-      <w:r>
-        <w:rPr>
-          <w:rFonts w:ascii="Arial" w:hAnsi="Arial" w:cs="Arial"/>
-          <w:bCs/>
-          <w:noProof/>
-          <w:sz w:val="24"/>
-          <w:szCs w:val="24"/>
-        </w:rPr>
-        <w:t>Figura 3 - Modelo Lógico de dados da aplicação Buddy Journey (Fonte: Autoria própria).</w:t>
-      </w:r>
-      <w:r>
-        <w:rPr>
-          <w:rFonts w:ascii="Arial" w:hAnsi="Arial" w:cs="Arial"/>
-          <w:noProof/>
-          <w:sz w:val="24"/>
-          <w:szCs w:val="24"/>
-        </w:rPr>
-        <w:tab/>
-      </w:r>
-      <w:r>
-        <w:rPr>
-          <w:rFonts w:ascii="Arial" w:hAnsi="Arial" w:cs="Arial"/>
-          <w:noProof/>
-          <w:sz w:val="24"/>
-          <w:szCs w:val="24"/>
-        </w:rPr>
-        <w:fldChar w:fldCharType="begin"/>
-      </w:r>
-      <w:r>
-        <w:rPr>
-          <w:rFonts w:ascii="Arial" w:hAnsi="Arial" w:cs="Arial"/>
-          <w:noProof/>
-          <w:sz w:val="24"/>
-          <w:szCs w:val="24"/>
-        </w:rPr>
-        <w:instrText xml:space="preserve"> PAGEREF _Toc84187113 \h </w:instrText>
-      </w:r>
-      <w:r>
-        <w:rPr>
-          <w:rFonts w:ascii="Arial" w:hAnsi="Arial" w:cs="Arial"/>
-          <w:noProof/>
-          <w:sz w:val="24"/>
-          <w:szCs w:val="24"/>
-        </w:rPr>
-      </w:r>
-      <w:r>
-        <w:rPr>
-          <w:rFonts w:ascii="Arial" w:hAnsi="Arial" w:cs="Arial"/>
-          <w:noProof/>
-          <w:sz w:val="24"/>
-          <w:szCs w:val="24"/>
-        </w:rPr>
-        <w:fldChar w:fldCharType="separate"/>
-      </w:r>
-      <w:r>
-        <w:rPr>
-          <w:rFonts w:ascii="Arial" w:hAnsi="Arial" w:cs="Arial"/>
-          <w:noProof/>
-          <w:sz w:val="24"/>
-          <w:szCs w:val="24"/>
-        </w:rPr>
-        <w:t>22</w:t>
-      </w:r>
-      <w:r>
-        <w:rPr>
-          <w:rFonts w:ascii="Arial" w:hAnsi="Arial" w:cs="Arial"/>
-          <w:noProof/>
-          <w:sz w:val="24"/>
-          <w:szCs w:val="24"/>
-        </w:rPr>
-        <w:fldChar w:fldCharType="end"/>
-      </w:r>
+      <w:hyperlink w:anchor="_Toc84370138" w:history="1">
+        <w:r>
+          <w:rPr>
+            <w:rStyle w:val="Hyperlink"/>
+            <w:rFonts w:ascii="Arial" w:hAnsi="Arial" w:cs="Arial"/>
+            <w:bCs/>
+            <w:noProof/>
+            <w:sz w:val="24"/>
+            <w:szCs w:val="24"/>
+          </w:rPr>
+          <w:t>Figura 3 - Modelo Lógico de dados da aplicação Buddy Journey (Fonte: Autoria própria).</w:t>
+        </w:r>
+        <w:r>
+          <w:rPr>
+            <w:rFonts w:ascii="Arial" w:hAnsi="Arial" w:cs="Arial"/>
+            <w:noProof/>
+            <w:webHidden/>
+            <w:sz w:val="24"/>
+            <w:szCs w:val="24"/>
+          </w:rPr>
+          <w:tab/>
+        </w:r>
+        <w:r>
+          <w:rPr>
+            <w:rFonts w:ascii="Arial" w:hAnsi="Arial" w:cs="Arial"/>
+            <w:noProof/>
+            <w:webHidden/>
+            <w:sz w:val="24"/>
+            <w:szCs w:val="24"/>
+          </w:rPr>
+          <w:fldChar w:fldCharType="begin"/>
+        </w:r>
+        <w:r>
+          <w:rPr>
+            <w:rFonts w:ascii="Arial" w:hAnsi="Arial" w:cs="Arial"/>
+            <w:noProof/>
+            <w:webHidden/>
+            <w:sz w:val="24"/>
+            <w:szCs w:val="24"/>
+          </w:rPr>
+          <w:instrText xml:space="preserve"> PAGEREF _Toc84370138 \h </w:instrText>
+        </w:r>
+        <w:r>
+          <w:rPr>
+            <w:rFonts w:ascii="Arial" w:hAnsi="Arial" w:cs="Arial"/>
+            <w:noProof/>
+            <w:webHidden/>
+            <w:sz w:val="24"/>
+            <w:szCs w:val="24"/>
+          </w:rPr>
+        </w:r>
+        <w:r>
+          <w:rPr>
+            <w:rFonts w:ascii="Arial" w:hAnsi="Arial" w:cs="Arial"/>
+            <w:noProof/>
+            <w:webHidden/>
+            <w:sz w:val="24"/>
+            <w:szCs w:val="24"/>
+          </w:rPr>
+          <w:fldChar w:fldCharType="separate"/>
+        </w:r>
+        <w:r>
+          <w:rPr>
+            <w:rFonts w:ascii="Arial" w:hAnsi="Arial" w:cs="Arial"/>
+            <w:noProof/>
+            <w:webHidden/>
+            <w:sz w:val="24"/>
+            <w:szCs w:val="24"/>
+          </w:rPr>
+          <w:t>22</w:t>
+        </w:r>
+        <w:r>
+          <w:rPr>
+            <w:rFonts w:ascii="Arial" w:hAnsi="Arial" w:cs="Arial"/>
+            <w:noProof/>
+            <w:webHidden/>
+            <w:sz w:val="24"/>
+            <w:szCs w:val="24"/>
+          </w:rPr>
+          <w:fldChar w:fldCharType="end"/>
+        </w:r>
+      </w:hyperlink>
     </w:p>
     <w:p>
       <w:pPr>
@@ -1752,78 +1836,480 @@
           <w:lang w:eastAsia="pt-BR"/>
         </w:rPr>
       </w:pPr>
-      <w:r>
-        <w:rPr>
-          <w:rFonts w:ascii="Arial" w:hAnsi="Arial" w:cs="Arial"/>
-          <w:bCs/>
+      <w:hyperlink w:anchor="_Toc84370139" w:history="1">
+        <w:r>
+          <w:rPr>
+            <w:rStyle w:val="Hyperlink"/>
+            <w:rFonts w:ascii="Arial" w:hAnsi="Arial" w:cs="Arial"/>
+            <w:bCs/>
+            <w:noProof/>
+            <w:sz w:val="24"/>
+            <w:szCs w:val="24"/>
+          </w:rPr>
+          <w:t>Figura 4 - Diagrama de classes da aplicação Buddy Journey (Fonte: Autoria Própria).</w:t>
+        </w:r>
+        <w:r>
+          <w:rPr>
+            <w:rFonts w:ascii="Arial" w:hAnsi="Arial" w:cs="Arial"/>
+            <w:noProof/>
+            <w:webHidden/>
+            <w:sz w:val="24"/>
+            <w:szCs w:val="24"/>
+          </w:rPr>
+          <w:tab/>
+        </w:r>
+        <w:r>
+          <w:rPr>
+            <w:rFonts w:ascii="Arial" w:hAnsi="Arial" w:cs="Arial"/>
+            <w:noProof/>
+            <w:webHidden/>
+            <w:sz w:val="24"/>
+            <w:szCs w:val="24"/>
+          </w:rPr>
+          <w:fldChar w:fldCharType="begin"/>
+        </w:r>
+        <w:r>
+          <w:rPr>
+            <w:rFonts w:ascii="Arial" w:hAnsi="Arial" w:cs="Arial"/>
+            <w:noProof/>
+            <w:webHidden/>
+            <w:sz w:val="24"/>
+            <w:szCs w:val="24"/>
+          </w:rPr>
+          <w:instrText xml:space="preserve"> PAGEREF _Toc84370139 \h </w:instrText>
+        </w:r>
+        <w:r>
+          <w:rPr>
+            <w:rFonts w:ascii="Arial" w:hAnsi="Arial" w:cs="Arial"/>
+            <w:noProof/>
+            <w:webHidden/>
+            <w:sz w:val="24"/>
+            <w:szCs w:val="24"/>
+          </w:rPr>
+        </w:r>
+        <w:r>
+          <w:rPr>
+            <w:rFonts w:ascii="Arial" w:hAnsi="Arial" w:cs="Arial"/>
+            <w:noProof/>
+            <w:webHidden/>
+            <w:sz w:val="24"/>
+            <w:szCs w:val="24"/>
+          </w:rPr>
+          <w:fldChar w:fldCharType="separate"/>
+        </w:r>
+        <w:r>
+          <w:rPr>
+            <w:rFonts w:ascii="Arial" w:hAnsi="Arial" w:cs="Arial"/>
+            <w:noProof/>
+            <w:webHidden/>
+            <w:sz w:val="24"/>
+            <w:szCs w:val="24"/>
+          </w:rPr>
+          <w:t>23</w:t>
+        </w:r>
+        <w:r>
+          <w:rPr>
+            <w:rFonts w:ascii="Arial" w:hAnsi="Arial" w:cs="Arial"/>
+            <w:noProof/>
+            <w:webHidden/>
+            <w:sz w:val="24"/>
+            <w:szCs w:val="24"/>
+          </w:rPr>
+          <w:fldChar w:fldCharType="end"/>
+        </w:r>
+      </w:hyperlink>
+    </w:p>
+    <w:p>
+      <w:pPr>
+        <w:pStyle w:val="ndicedeilustraes"/>
+        <w:tabs>
+          <w:tab w:val="right" w:leader="dot" w:pos="8828"/>
+        </w:tabs>
+        <w:spacing w:line="360" w:lineRule="auto"/>
+        <w:rPr>
+          <w:rFonts w:ascii="Arial" w:eastAsiaTheme="minorEastAsia" w:hAnsi="Arial" w:cs="Arial"/>
           <w:noProof/>
           <w:sz w:val="24"/>
           <w:szCs w:val="24"/>
-        </w:rPr>
-        <w:t>Figura 4 - Diagrama de classes da aplicação Buddy Journey (Fonte: Autoria Própria).</w:t>
-      </w:r>
-      <w:r>
-        <w:rPr>
-          <w:rFonts w:ascii="Arial" w:hAnsi="Arial" w:cs="Arial"/>
+          <w:lang w:eastAsia="pt-BR"/>
+        </w:rPr>
+      </w:pPr>
+      <w:hyperlink w:anchor="_Toc84370140" w:history="1">
+        <w:r>
+          <w:rPr>
+            <w:rStyle w:val="Hyperlink"/>
+            <w:rFonts w:ascii="Arial" w:hAnsi="Arial" w:cs="Arial"/>
+            <w:bCs/>
+            <w:noProof/>
+            <w:sz w:val="24"/>
+            <w:szCs w:val="24"/>
+          </w:rPr>
+          <w:t>Figura 5 - Diagrama de Sequência: Cadastro de usuário</w:t>
+        </w:r>
+        <w:r>
+          <w:rPr>
+            <w:rFonts w:ascii="Arial" w:hAnsi="Arial" w:cs="Arial"/>
+            <w:noProof/>
+            <w:webHidden/>
+            <w:sz w:val="24"/>
+            <w:szCs w:val="24"/>
+          </w:rPr>
+          <w:tab/>
+        </w:r>
+        <w:r>
+          <w:rPr>
+            <w:rFonts w:ascii="Arial" w:hAnsi="Arial" w:cs="Arial"/>
+            <w:noProof/>
+            <w:webHidden/>
+            <w:sz w:val="24"/>
+            <w:szCs w:val="24"/>
+          </w:rPr>
+          <w:fldChar w:fldCharType="begin"/>
+        </w:r>
+        <w:r>
+          <w:rPr>
+            <w:rFonts w:ascii="Arial" w:hAnsi="Arial" w:cs="Arial"/>
+            <w:noProof/>
+            <w:webHidden/>
+            <w:sz w:val="24"/>
+            <w:szCs w:val="24"/>
+          </w:rPr>
+          <w:instrText xml:space="preserve"> PAGEREF _Toc84370140 \h </w:instrText>
+        </w:r>
+        <w:r>
+          <w:rPr>
+            <w:rFonts w:ascii="Arial" w:hAnsi="Arial" w:cs="Arial"/>
+            <w:noProof/>
+            <w:webHidden/>
+            <w:sz w:val="24"/>
+            <w:szCs w:val="24"/>
+          </w:rPr>
+        </w:r>
+        <w:r>
+          <w:rPr>
+            <w:rFonts w:ascii="Arial" w:hAnsi="Arial" w:cs="Arial"/>
+            <w:noProof/>
+            <w:webHidden/>
+            <w:sz w:val="24"/>
+            <w:szCs w:val="24"/>
+          </w:rPr>
+          <w:fldChar w:fldCharType="separate"/>
+        </w:r>
+        <w:r>
+          <w:rPr>
+            <w:rFonts w:ascii="Arial" w:hAnsi="Arial" w:cs="Arial"/>
+            <w:noProof/>
+            <w:webHidden/>
+            <w:sz w:val="24"/>
+            <w:szCs w:val="24"/>
+          </w:rPr>
+          <w:t>24</w:t>
+        </w:r>
+        <w:r>
+          <w:rPr>
+            <w:rFonts w:ascii="Arial" w:hAnsi="Arial" w:cs="Arial"/>
+            <w:noProof/>
+            <w:webHidden/>
+            <w:sz w:val="24"/>
+            <w:szCs w:val="24"/>
+          </w:rPr>
+          <w:fldChar w:fldCharType="end"/>
+        </w:r>
+      </w:hyperlink>
+    </w:p>
+    <w:p>
+      <w:pPr>
+        <w:pStyle w:val="ndicedeilustraes"/>
+        <w:tabs>
+          <w:tab w:val="right" w:leader="dot" w:pos="8828"/>
+        </w:tabs>
+        <w:spacing w:line="360" w:lineRule="auto"/>
+        <w:rPr>
+          <w:rFonts w:ascii="Arial" w:eastAsiaTheme="minorEastAsia" w:hAnsi="Arial" w:cs="Arial"/>
           <w:noProof/>
           <w:sz w:val="24"/>
           <w:szCs w:val="24"/>
-        </w:rPr>
-        <w:tab/>
-      </w:r>
-      <w:r>
-        <w:rPr>
-          <w:rFonts w:ascii="Arial" w:hAnsi="Arial" w:cs="Arial"/>
+          <w:lang w:eastAsia="pt-BR"/>
+        </w:rPr>
+      </w:pPr>
+      <w:hyperlink w:anchor="_Toc84370141" w:history="1">
+        <w:r>
+          <w:rPr>
+            <w:rStyle w:val="Hyperlink"/>
+            <w:rFonts w:ascii="Arial" w:hAnsi="Arial" w:cs="Arial"/>
+            <w:bCs/>
+            <w:noProof/>
+            <w:sz w:val="24"/>
+            <w:szCs w:val="24"/>
+          </w:rPr>
+          <w:t>Figura 6 - Diagrama de Sequência: Logar</w:t>
+        </w:r>
+        <w:r>
+          <w:rPr>
+            <w:rFonts w:ascii="Arial" w:hAnsi="Arial" w:cs="Arial"/>
+            <w:noProof/>
+            <w:webHidden/>
+            <w:sz w:val="24"/>
+            <w:szCs w:val="24"/>
+          </w:rPr>
+          <w:tab/>
+        </w:r>
+        <w:r>
+          <w:rPr>
+            <w:rFonts w:ascii="Arial" w:hAnsi="Arial" w:cs="Arial"/>
+            <w:noProof/>
+            <w:webHidden/>
+            <w:sz w:val="24"/>
+            <w:szCs w:val="24"/>
+          </w:rPr>
+          <w:fldChar w:fldCharType="begin"/>
+        </w:r>
+        <w:r>
+          <w:rPr>
+            <w:rFonts w:ascii="Arial" w:hAnsi="Arial" w:cs="Arial"/>
+            <w:noProof/>
+            <w:webHidden/>
+            <w:sz w:val="24"/>
+            <w:szCs w:val="24"/>
+          </w:rPr>
+          <w:instrText xml:space="preserve"> PAGEREF _Toc84370141 \h </w:instrText>
+        </w:r>
+        <w:r>
+          <w:rPr>
+            <w:rFonts w:ascii="Arial" w:hAnsi="Arial" w:cs="Arial"/>
+            <w:noProof/>
+            <w:webHidden/>
+            <w:sz w:val="24"/>
+            <w:szCs w:val="24"/>
+          </w:rPr>
+        </w:r>
+        <w:r>
+          <w:rPr>
+            <w:rFonts w:ascii="Arial" w:hAnsi="Arial" w:cs="Arial"/>
+            <w:noProof/>
+            <w:webHidden/>
+            <w:sz w:val="24"/>
+            <w:szCs w:val="24"/>
+          </w:rPr>
+          <w:fldChar w:fldCharType="separate"/>
+        </w:r>
+        <w:r>
+          <w:rPr>
+            <w:rFonts w:ascii="Arial" w:hAnsi="Arial" w:cs="Arial"/>
+            <w:noProof/>
+            <w:webHidden/>
+            <w:sz w:val="24"/>
+            <w:szCs w:val="24"/>
+          </w:rPr>
+          <w:t>25</w:t>
+        </w:r>
+        <w:r>
+          <w:rPr>
+            <w:rFonts w:ascii="Arial" w:hAnsi="Arial" w:cs="Arial"/>
+            <w:noProof/>
+            <w:webHidden/>
+            <w:sz w:val="24"/>
+            <w:szCs w:val="24"/>
+          </w:rPr>
+          <w:fldChar w:fldCharType="end"/>
+        </w:r>
+      </w:hyperlink>
+    </w:p>
+    <w:p>
+      <w:pPr>
+        <w:pStyle w:val="ndicedeilustraes"/>
+        <w:tabs>
+          <w:tab w:val="right" w:leader="dot" w:pos="8828"/>
+        </w:tabs>
+        <w:spacing w:line="360" w:lineRule="auto"/>
+        <w:rPr>
+          <w:rFonts w:ascii="Arial" w:eastAsiaTheme="minorEastAsia" w:hAnsi="Arial" w:cs="Arial"/>
           <w:noProof/>
           <w:sz w:val="24"/>
           <w:szCs w:val="24"/>
-        </w:rPr>
-        <w:fldChar w:fldCharType="begin"/>
-      </w:r>
-      <w:r>
-        <w:rPr>
-          <w:rFonts w:ascii="Arial" w:hAnsi="Arial" w:cs="Arial"/>
+          <w:lang w:eastAsia="pt-BR"/>
+        </w:rPr>
+      </w:pPr>
+      <w:hyperlink w:anchor="_Toc84370142" w:history="1">
+        <w:r>
+          <w:rPr>
+            <w:rStyle w:val="Hyperlink"/>
+            <w:rFonts w:ascii="Arial" w:hAnsi="Arial" w:cs="Arial"/>
+            <w:bCs/>
+            <w:noProof/>
+            <w:sz w:val="24"/>
+            <w:szCs w:val="24"/>
+          </w:rPr>
+          <w:t>Figura 7 - Diagrama de Sequência: Cadastrar Grupo</w:t>
+        </w:r>
+        <w:r>
+          <w:rPr>
+            <w:rFonts w:ascii="Arial" w:hAnsi="Arial" w:cs="Arial"/>
+            <w:noProof/>
+            <w:webHidden/>
+            <w:sz w:val="24"/>
+            <w:szCs w:val="24"/>
+          </w:rPr>
+          <w:tab/>
+        </w:r>
+        <w:r>
+          <w:rPr>
+            <w:rFonts w:ascii="Arial" w:hAnsi="Arial" w:cs="Arial"/>
+            <w:noProof/>
+            <w:webHidden/>
+            <w:sz w:val="24"/>
+            <w:szCs w:val="24"/>
+          </w:rPr>
+          <w:fldChar w:fldCharType="begin"/>
+        </w:r>
+        <w:r>
+          <w:rPr>
+            <w:rFonts w:ascii="Arial" w:hAnsi="Arial" w:cs="Arial"/>
+            <w:noProof/>
+            <w:webHidden/>
+            <w:sz w:val="24"/>
+            <w:szCs w:val="24"/>
+          </w:rPr>
+          <w:instrText xml:space="preserve"> PAGEREF _Toc84370142 \h </w:instrText>
+        </w:r>
+        <w:r>
+          <w:rPr>
+            <w:rFonts w:ascii="Arial" w:hAnsi="Arial" w:cs="Arial"/>
+            <w:noProof/>
+            <w:webHidden/>
+            <w:sz w:val="24"/>
+            <w:szCs w:val="24"/>
+          </w:rPr>
+        </w:r>
+        <w:r>
+          <w:rPr>
+            <w:rFonts w:ascii="Arial" w:hAnsi="Arial" w:cs="Arial"/>
+            <w:noProof/>
+            <w:webHidden/>
+            <w:sz w:val="24"/>
+            <w:szCs w:val="24"/>
+          </w:rPr>
+          <w:fldChar w:fldCharType="separate"/>
+        </w:r>
+        <w:r>
+          <w:rPr>
+            <w:rFonts w:ascii="Arial" w:hAnsi="Arial" w:cs="Arial"/>
+            <w:noProof/>
+            <w:webHidden/>
+            <w:sz w:val="24"/>
+            <w:szCs w:val="24"/>
+          </w:rPr>
+          <w:t>26</w:t>
+        </w:r>
+        <w:r>
+          <w:rPr>
+            <w:rFonts w:ascii="Arial" w:hAnsi="Arial" w:cs="Arial"/>
+            <w:noProof/>
+            <w:webHidden/>
+            <w:sz w:val="24"/>
+            <w:szCs w:val="24"/>
+          </w:rPr>
+          <w:fldChar w:fldCharType="end"/>
+        </w:r>
+      </w:hyperlink>
+    </w:p>
+    <w:p>
+      <w:pPr>
+        <w:pStyle w:val="ndicedeilustraes"/>
+        <w:tabs>
+          <w:tab w:val="right" w:leader="dot" w:pos="8828"/>
+        </w:tabs>
+        <w:spacing w:line="360" w:lineRule="auto"/>
+        <w:rPr>
+          <w:rFonts w:ascii="Arial" w:eastAsiaTheme="minorEastAsia" w:hAnsi="Arial" w:cs="Arial"/>
           <w:noProof/>
           <w:sz w:val="24"/>
           <w:szCs w:val="24"/>
-        </w:rPr>
-        <w:instrText xml:space="preserve"> PAGEREF _Toc84187114 \h </w:instrText>
-      </w:r>
-      <w:r>
-        <w:rPr>
-          <w:rFonts w:ascii="Arial" w:hAnsi="Arial" w:cs="Arial"/>
-          <w:noProof/>
-          <w:sz w:val="24"/>
-          <w:szCs w:val="24"/>
-        </w:rPr>
-      </w:r>
-      <w:r>
-        <w:rPr>
-          <w:rFonts w:ascii="Arial" w:hAnsi="Arial" w:cs="Arial"/>
-          <w:noProof/>
-          <w:sz w:val="24"/>
-          <w:szCs w:val="24"/>
-        </w:rPr>
-        <w:fldChar w:fldCharType="separate"/>
-      </w:r>
-      <w:r>
-        <w:rPr>
-          <w:rFonts w:ascii="Arial" w:hAnsi="Arial" w:cs="Arial"/>
-          <w:noProof/>
-          <w:sz w:val="24"/>
-          <w:szCs w:val="24"/>
-        </w:rPr>
-        <w:t>23</w:t>
-      </w:r>
-      <w:r>
-        <w:rPr>
-          <w:rFonts w:ascii="Arial" w:hAnsi="Arial" w:cs="Arial"/>
-          <w:noProof/>
-          <w:sz w:val="24"/>
-          <w:szCs w:val="24"/>
-        </w:rPr>
-        <w:fldChar w:fldCharType="end"/>
-      </w:r>
+          <w:lang w:eastAsia="pt-BR"/>
+        </w:rPr>
+      </w:pPr>
+      <w:hyperlink w:anchor="_Toc84370143" w:history="1">
+        <w:r>
+          <w:rPr>
+            <w:rStyle w:val="Hyperlink"/>
+            <w:rFonts w:ascii="Arial" w:hAnsi="Arial" w:cs="Arial"/>
+            <w:bCs/>
+            <w:noProof/>
+            <w:sz w:val="24"/>
+            <w:szCs w:val="24"/>
+          </w:rPr>
+          <w:t>Figura 8 - Diagrama de Sequência: Enviar Mensagem</w:t>
+        </w:r>
+        <w:r>
+          <w:rPr>
+            <w:rFonts w:ascii="Arial" w:hAnsi="Arial" w:cs="Arial"/>
+            <w:noProof/>
+            <w:webHidden/>
+            <w:sz w:val="24"/>
+            <w:szCs w:val="24"/>
+          </w:rPr>
+          <w:tab/>
+        </w:r>
+        <w:r>
+          <w:rPr>
+            <w:rFonts w:ascii="Arial" w:hAnsi="Arial" w:cs="Arial"/>
+            <w:noProof/>
+            <w:webHidden/>
+            <w:sz w:val="24"/>
+            <w:szCs w:val="24"/>
+          </w:rPr>
+          <w:fldChar w:fldCharType="begin"/>
+        </w:r>
+        <w:r>
+          <w:rPr>
+            <w:rFonts w:ascii="Arial" w:hAnsi="Arial" w:cs="Arial"/>
+            <w:noProof/>
+            <w:webHidden/>
+            <w:sz w:val="24"/>
+            <w:szCs w:val="24"/>
+          </w:rPr>
+          <w:instrText xml:space="preserve"> PAGEREF _Toc84370143 \h </w:instrText>
+        </w:r>
+        <w:r>
+          <w:rPr>
+            <w:rFonts w:ascii="Arial" w:hAnsi="Arial" w:cs="Arial"/>
+            <w:noProof/>
+            <w:webHidden/>
+            <w:sz w:val="24"/>
+            <w:szCs w:val="24"/>
+          </w:rPr>
+        </w:r>
+        <w:r>
+          <w:rPr>
+            <w:rFonts w:ascii="Arial" w:hAnsi="Arial" w:cs="Arial"/>
+            <w:noProof/>
+            <w:webHidden/>
+            <w:sz w:val="24"/>
+            <w:szCs w:val="24"/>
+          </w:rPr>
+          <w:fldChar w:fldCharType="separate"/>
+        </w:r>
+        <w:r>
+          <w:rPr>
+            <w:rFonts w:ascii="Arial" w:hAnsi="Arial" w:cs="Arial"/>
+            <w:noProof/>
+            <w:webHidden/>
+            <w:sz w:val="24"/>
+            <w:szCs w:val="24"/>
+          </w:rPr>
+          <w:t>27</w:t>
+        </w:r>
+        <w:r>
+          <w:rPr>
+            <w:rFonts w:ascii="Arial" w:hAnsi="Arial" w:cs="Arial"/>
+            <w:noProof/>
+            <w:webHidden/>
+            <w:sz w:val="24"/>
+            <w:szCs w:val="24"/>
+          </w:rPr>
+          <w:fldChar w:fldCharType="end"/>
+        </w:r>
+      </w:hyperlink>
     </w:p>
     <w:p>
       <w:pPr>
@@ -4074,7 +4560,25 @@
         </w:rPr>
         <w:lastRenderedPageBreak/>
         <w:tab/>
-        <w:t>Aliado a toda essa mudança no turismo, apostando no pós pandemia do turismo, e tendo em vista o impacto das redes sociais no turismo, surge a temática e elaboração do trabalho, que seria, criar uma aplicação que possa unir pessoas que desejam realizar viagens, podendo encontrar nessa aplicação, outras pessoas com o mesmo desejo e vontade de viajar para um destino em comum, trocando por meio de mensagens suas experiências e compartilhando emoções.</w:t>
+        <w:t xml:space="preserve">Aliado a toda essa mudança no turismo, apostando </w:t>
+      </w:r>
+      <w:proofErr w:type="gramStart"/>
+      <w:r>
+        <w:rPr>
+          <w:rFonts w:ascii="Arial" w:hAnsi="Arial" w:cs="Arial"/>
+          <w:sz w:val="24"/>
+          <w:szCs w:val="24"/>
+        </w:rPr>
+        <w:t>no pós</w:t>
+      </w:r>
+      <w:proofErr w:type="gramEnd"/>
+      <w:r>
+        <w:rPr>
+          <w:rFonts w:ascii="Arial" w:hAnsi="Arial" w:cs="Arial"/>
+          <w:sz w:val="24"/>
+          <w:szCs w:val="24"/>
+        </w:rPr>
+        <w:t xml:space="preserve"> pandemia do turismo, e tendo em vista o impacto das redes sociais no turismo, surge a temática e elaboração do trabalho, que seria, criar uma aplicação que possa unir pessoas que desejam realizar viagens, podendo encontrar nessa aplicação, outras pessoas com o mesmo desejo e vontade de viajar para um destino em comum, trocando por meio de mensagens suas experiências e compartilhando emoções.</w:t>
       </w:r>
     </w:p>
     <w:p>
@@ -4093,7 +4597,79 @@
           <w:sz w:val="24"/>
           <w:szCs w:val="24"/>
         </w:rPr>
-        <w:t>A aplicação foi desenvolvida utilizando ReactJS no FrontEnd – aliado a outras tecnologias como: Redux Sagas e Redux Sauce para gerenciar requisições assíncronas – construído em cima do template do ChatVia.</w:t>
+        <w:t xml:space="preserve">A aplicação foi desenvolvida utilizando </w:t>
+      </w:r>
+      <w:proofErr w:type="spellStart"/>
+      <w:r>
+        <w:rPr>
+          <w:rFonts w:ascii="Arial" w:hAnsi="Arial"/>
+          <w:sz w:val="24"/>
+          <w:szCs w:val="24"/>
+        </w:rPr>
+        <w:t>ReactJS</w:t>
+      </w:r>
+      <w:proofErr w:type="spellEnd"/>
+      <w:r>
+        <w:rPr>
+          <w:rFonts w:ascii="Arial" w:hAnsi="Arial"/>
+          <w:sz w:val="24"/>
+          <w:szCs w:val="24"/>
+        </w:rPr>
+        <w:t xml:space="preserve"> no FrontEnd – aliado a outras tecnologias como: Redux Sagas e Redux </w:t>
+      </w:r>
+      <w:proofErr w:type="spellStart"/>
+      <w:r>
+        <w:rPr>
+          <w:rFonts w:ascii="Arial" w:hAnsi="Arial"/>
+          <w:sz w:val="24"/>
+          <w:szCs w:val="24"/>
+        </w:rPr>
+        <w:t>Sauce</w:t>
+      </w:r>
+      <w:proofErr w:type="spellEnd"/>
+      <w:r>
+        <w:rPr>
+          <w:rFonts w:ascii="Arial" w:hAnsi="Arial"/>
+          <w:sz w:val="24"/>
+          <w:szCs w:val="24"/>
+        </w:rPr>
+        <w:t xml:space="preserve"> para gerenciar requisições assíncronas – construído em cima do </w:t>
+      </w:r>
+      <w:proofErr w:type="spellStart"/>
+      <w:r>
+        <w:rPr>
+          <w:rFonts w:ascii="Arial" w:hAnsi="Arial"/>
+          <w:sz w:val="24"/>
+          <w:szCs w:val="24"/>
+        </w:rPr>
+        <w:t>template</w:t>
+      </w:r>
+      <w:proofErr w:type="spellEnd"/>
+      <w:r>
+        <w:rPr>
+          <w:rFonts w:ascii="Arial" w:hAnsi="Arial"/>
+          <w:sz w:val="24"/>
+          <w:szCs w:val="24"/>
+        </w:rPr>
+        <w:t xml:space="preserve"> do </w:t>
+      </w:r>
+      <w:proofErr w:type="spellStart"/>
+      <w:r>
+        <w:rPr>
+          <w:rFonts w:ascii="Arial" w:hAnsi="Arial"/>
+          <w:sz w:val="24"/>
+          <w:szCs w:val="24"/>
+        </w:rPr>
+        <w:t>ChatVia</w:t>
+      </w:r>
+      <w:proofErr w:type="spellEnd"/>
+      <w:r>
+        <w:rPr>
+          <w:rFonts w:ascii="Arial" w:hAnsi="Arial"/>
+          <w:sz w:val="24"/>
+          <w:szCs w:val="24"/>
+        </w:rPr>
+        <w:t>.</w:t>
       </w:r>
     </w:p>
     <w:p>
@@ -4112,7 +4688,25 @@
           <w:sz w:val="24"/>
           <w:szCs w:val="24"/>
         </w:rPr>
-        <w:t>Além disso, para o BackEnd, foi utilizado o .NET Core 5.0 nos serviços distribuídos, optando pela utilização também do IdentityServer com MongoDB para gerenciamento de usuários.</w:t>
+        <w:t xml:space="preserve">Além disso, para o </w:t>
+      </w:r>
+      <w:proofErr w:type="spellStart"/>
+      <w:r>
+        <w:rPr>
+          <w:rFonts w:ascii="Arial" w:hAnsi="Arial"/>
+          <w:sz w:val="24"/>
+          <w:szCs w:val="24"/>
+        </w:rPr>
+        <w:t>BackEnd</w:t>
+      </w:r>
+      <w:proofErr w:type="spellEnd"/>
+      <w:r>
+        <w:rPr>
+          <w:rFonts w:ascii="Arial" w:hAnsi="Arial"/>
+          <w:sz w:val="24"/>
+          <w:szCs w:val="24"/>
+        </w:rPr>
+        <w:t>, foi utilizado o .NET Core 5.0 nos serviços distribuídos, optando pela utilização também do IdentityServer com MongoDB para gerenciamento de usuários.</w:t>
       </w:r>
     </w:p>
     <w:p>
@@ -4943,8 +5537,36 @@
           <w:b/>
           <w:bCs/>
         </w:rPr>
-        <w:t xml:space="preserve"> – Recuperar Senha</w:t>
-      </w:r>
+        <w:t xml:space="preserve"> – </w:t>
+      </w:r>
+      <w:proofErr w:type="spellStart"/>
+      <w:r>
+        <w:rPr>
+          <w:rFonts w:ascii="Arial" w:hAnsi="Arial" w:cs="Arial"/>
+          <w:b/>
+          <w:bCs/>
+        </w:rPr>
+        <w:t>Recuperar</w:t>
+      </w:r>
+      <w:proofErr w:type="spellEnd"/>
+      <w:r>
+        <w:rPr>
+          <w:rFonts w:ascii="Arial" w:hAnsi="Arial" w:cs="Arial"/>
+          <w:b/>
+          <w:bCs/>
+        </w:rPr>
+        <w:t xml:space="preserve"> </w:t>
+      </w:r>
+      <w:proofErr w:type="spellStart"/>
+      <w:r>
+        <w:rPr>
+          <w:rFonts w:ascii="Arial" w:hAnsi="Arial" w:cs="Arial"/>
+          <w:b/>
+          <w:bCs/>
+        </w:rPr>
+        <w:t>Senha</w:t>
+      </w:r>
+      <w:proofErr w:type="spellEnd"/>
     </w:p>
     <w:p>
       <w:pPr>
@@ -5047,6 +5669,7 @@
         </w:rPr>
         <w:t xml:space="preserve"> – </w:t>
       </w:r>
+      <w:proofErr w:type="spellStart"/>
       <w:r>
         <w:rPr>
           <w:rFonts w:ascii="Arial" w:hAnsi="Arial" w:cs="Arial"/>
@@ -5055,14 +5678,25 @@
         </w:rPr>
         <w:t>Editar</w:t>
       </w:r>
+      <w:proofErr w:type="spellEnd"/>
       <w:r>
         <w:rPr>
           <w:rFonts w:ascii="Arial" w:hAnsi="Arial" w:cs="Arial"/>
           <w:b/>
           <w:bCs/>
         </w:rPr>
-        <w:t xml:space="preserve"> Perfil</w:t>
-      </w:r>
+        <w:t xml:space="preserve"> </w:t>
+      </w:r>
+      <w:proofErr w:type="spellStart"/>
+      <w:r>
+        <w:rPr>
+          <w:rFonts w:ascii="Arial" w:hAnsi="Arial" w:cs="Arial"/>
+          <w:b/>
+          <w:bCs/>
+        </w:rPr>
+        <w:t>Perfil</w:t>
+      </w:r>
+      <w:proofErr w:type="spellEnd"/>
     </w:p>
     <w:p>
       <w:pPr>
@@ -5189,14 +5823,34 @@
         </w:rPr>
         <w:t xml:space="preserve"> </w:t>
       </w:r>
+      <w:proofErr w:type="spellStart"/>
       <w:r>
         <w:rPr>
           <w:rFonts w:ascii="Arial" w:hAnsi="Arial" w:cs="Arial"/>
           <w:b/>
           <w:bCs/>
         </w:rPr>
-        <w:t>Gerenciar Grupos</w:t>
-      </w:r>
+        <w:t>Gerenciar</w:t>
+      </w:r>
+      <w:proofErr w:type="spellEnd"/>
+      <w:r>
+        <w:rPr>
+          <w:rFonts w:ascii="Arial" w:hAnsi="Arial" w:cs="Arial"/>
+          <w:b/>
+          <w:bCs/>
+        </w:rPr>
+        <w:t xml:space="preserve"> </w:t>
+      </w:r>
+      <w:proofErr w:type="spellStart"/>
+      <w:r>
+        <w:rPr>
+          <w:rFonts w:ascii="Arial" w:hAnsi="Arial" w:cs="Arial"/>
+          <w:b/>
+          <w:bCs/>
+        </w:rPr>
+        <w:t>Grupos</w:t>
+      </w:r>
+      <w:proofErr w:type="spellEnd"/>
     </w:p>
     <w:p>
       <w:pPr>
@@ -5522,7 +6176,43 @@
           <w:b/>
           <w:bCs/>
         </w:rPr>
-        <w:t xml:space="preserve"> – Buscar um grupo de turismo</w:t>
+        <w:t xml:space="preserve"> – </w:t>
+      </w:r>
+      <w:proofErr w:type="spellStart"/>
+      <w:r>
+        <w:rPr>
+          <w:rFonts w:ascii="Arial" w:hAnsi="Arial" w:cs="Arial"/>
+          <w:b/>
+          <w:bCs/>
+        </w:rPr>
+        <w:t>Buscar</w:t>
+      </w:r>
+      <w:proofErr w:type="spellEnd"/>
+      <w:r>
+        <w:rPr>
+          <w:rFonts w:ascii="Arial" w:hAnsi="Arial" w:cs="Arial"/>
+          <w:b/>
+          <w:bCs/>
+        </w:rPr>
+        <w:t xml:space="preserve"> um </w:t>
+      </w:r>
+      <w:proofErr w:type="spellStart"/>
+      <w:r>
+        <w:rPr>
+          <w:rFonts w:ascii="Arial" w:hAnsi="Arial" w:cs="Arial"/>
+          <w:b/>
+          <w:bCs/>
+        </w:rPr>
+        <w:t>grupo</w:t>
+      </w:r>
+      <w:proofErr w:type="spellEnd"/>
+      <w:r>
+        <w:rPr>
+          <w:rFonts w:ascii="Arial" w:hAnsi="Arial" w:cs="Arial"/>
+          <w:b/>
+          <w:bCs/>
+        </w:rPr>
+        <w:t xml:space="preserve"> de turismo</w:t>
       </w:r>
     </w:p>
     <w:p>
@@ -5604,8 +6294,36 @@
           <w:b/>
           <w:bCs/>
         </w:rPr>
-        <w:t xml:space="preserve"> – Enviar mensagens</w:t>
-      </w:r>
+        <w:t xml:space="preserve"> – </w:t>
+      </w:r>
+      <w:proofErr w:type="spellStart"/>
+      <w:r>
+        <w:rPr>
+          <w:rFonts w:ascii="Arial" w:hAnsi="Arial" w:cs="Arial"/>
+          <w:b/>
+          <w:bCs/>
+        </w:rPr>
+        <w:t>Enviar</w:t>
+      </w:r>
+      <w:proofErr w:type="spellEnd"/>
+      <w:r>
+        <w:rPr>
+          <w:rFonts w:ascii="Arial" w:hAnsi="Arial" w:cs="Arial"/>
+          <w:b/>
+          <w:bCs/>
+        </w:rPr>
+        <w:t xml:space="preserve"> </w:t>
+      </w:r>
+      <w:proofErr w:type="spellStart"/>
+      <w:r>
+        <w:rPr>
+          <w:rFonts w:ascii="Arial" w:hAnsi="Arial" w:cs="Arial"/>
+          <w:b/>
+          <w:bCs/>
+        </w:rPr>
+        <w:t>mensagens</w:t>
+      </w:r>
+      <w:proofErr w:type="spellEnd"/>
     </w:p>
     <w:p>
       <w:pPr>
@@ -5690,6 +6408,7 @@
         </w:rPr>
         <w:t xml:space="preserve"> – </w:t>
       </w:r>
+      <w:proofErr w:type="spellStart"/>
       <w:r>
         <w:rPr>
           <w:rFonts w:ascii="Arial" w:hAnsi="Arial" w:cs="Arial"/>
@@ -5706,14 +6425,25 @@
         </w:rPr>
         <w:t>ar</w:t>
       </w:r>
+      <w:proofErr w:type="spellEnd"/>
       <w:r>
         <w:rPr>
           <w:rFonts w:ascii="Arial" w:hAnsi="Arial" w:cs="Arial"/>
           <w:b/>
           <w:bCs/>
         </w:rPr>
-        <w:t xml:space="preserve"> denúncias</w:t>
-      </w:r>
+        <w:t xml:space="preserve"> </w:t>
+      </w:r>
+      <w:proofErr w:type="spellStart"/>
+      <w:r>
+        <w:rPr>
+          <w:rFonts w:ascii="Arial" w:hAnsi="Arial" w:cs="Arial"/>
+          <w:b/>
+          <w:bCs/>
+        </w:rPr>
+        <w:t>denúncias</w:t>
+      </w:r>
+      <w:proofErr w:type="spellEnd"/>
     </w:p>
     <w:p>
       <w:pPr>
@@ -5892,6 +6622,7 @@
         </w:rPr>
         <w:t xml:space="preserve">RNF01 – </w:t>
       </w:r>
+      <w:proofErr w:type="spellStart"/>
       <w:r>
         <w:rPr>
           <w:rFonts w:ascii="Arial" w:hAnsi="Arial" w:cs="Arial"/>
@@ -5900,6 +6631,7 @@
         </w:rPr>
         <w:t>Disponibilidade</w:t>
       </w:r>
+      <w:proofErr w:type="spellEnd"/>
     </w:p>
     <w:p>
       <w:pPr>
@@ -5966,8 +6698,18 @@
           <w:b/>
           <w:color w:val="000000" w:themeColor="text1"/>
         </w:rPr>
-        <w:t>RNF02 – Desempenho</w:t>
-      </w:r>
+        <w:t xml:space="preserve">RNF02 – </w:t>
+      </w:r>
+      <w:proofErr w:type="spellStart"/>
+      <w:r>
+        <w:rPr>
+          <w:rFonts w:ascii="Arial" w:hAnsi="Arial" w:cs="Arial"/>
+          <w:b/>
+          <w:color w:val="000000" w:themeColor="text1"/>
+        </w:rPr>
+        <w:t>Desempenho</w:t>
+      </w:r>
+      <w:proofErr w:type="spellEnd"/>
     </w:p>
     <w:p>
       <w:pPr>
@@ -6055,8 +6797,18 @@
           <w:b/>
           <w:color w:val="000000" w:themeColor="text1"/>
         </w:rPr>
-        <w:t>RNF03 – Armazenamento</w:t>
-      </w:r>
+        <w:t xml:space="preserve">RNF03 – </w:t>
+      </w:r>
+      <w:proofErr w:type="spellStart"/>
+      <w:r>
+        <w:rPr>
+          <w:rFonts w:ascii="Arial" w:hAnsi="Arial" w:cs="Arial"/>
+          <w:b/>
+          <w:color w:val="000000" w:themeColor="text1"/>
+        </w:rPr>
+        <w:t>Armazenamento</w:t>
+      </w:r>
+      <w:proofErr w:type="spellEnd"/>
     </w:p>
     <w:p>
       <w:pPr>
@@ -6140,8 +6892,18 @@
           <w:b/>
           <w:color w:val="000000" w:themeColor="text1"/>
         </w:rPr>
-        <w:t xml:space="preserve"> – Segurança</w:t>
-      </w:r>
+        <w:t xml:space="preserve"> – </w:t>
+      </w:r>
+      <w:proofErr w:type="spellStart"/>
+      <w:r>
+        <w:rPr>
+          <w:rFonts w:ascii="Arial" w:hAnsi="Arial" w:cs="Arial"/>
+          <w:b/>
+          <w:color w:val="000000" w:themeColor="text1"/>
+        </w:rPr>
+        <w:t>Segurança</w:t>
+      </w:r>
+      <w:proofErr w:type="spellEnd"/>
     </w:p>
     <w:p>
       <w:pPr>
@@ -6260,17 +7022,27 @@
           <w:b/>
           <w:color w:val="000000" w:themeColor="text1"/>
         </w:rPr>
-        <w:t xml:space="preserve"> Interoperabilidade</w:t>
-      </w:r>
-    </w:p>
-    <w:p>
-      <w:pPr>
-        <w:spacing w:line="360" w:lineRule="auto"/>
+        <w:t xml:space="preserve"> </w:t>
+      </w:r>
+      <w:proofErr w:type="spellStart"/>
+      <w:r>
         <w:rPr>
           <w:rFonts w:ascii="Arial" w:hAnsi="Arial" w:cs="Arial"/>
           <w:b/>
           <w:color w:val="000000" w:themeColor="text1"/>
         </w:rPr>
+        <w:t>Interoperabilidade</w:t>
+      </w:r>
+      <w:proofErr w:type="spellEnd"/>
+    </w:p>
+    <w:p>
+      <w:pPr>
+        <w:spacing w:line="360" w:lineRule="auto"/>
+        <w:rPr>
+          <w:rFonts w:ascii="Arial" w:hAnsi="Arial" w:cs="Arial"/>
+          <w:b/>
+          <w:color w:val="000000" w:themeColor="text1"/>
+        </w:rPr>
       </w:pPr>
     </w:p>
     <w:p>
@@ -6295,6 +7067,7 @@
         </w:rPr>
         <w:t xml:space="preserve">O sistema deve ter integração com </w:t>
       </w:r>
+      <w:proofErr w:type="spellStart"/>
       <w:r>
         <w:rPr>
           <w:rFonts w:ascii="Arial" w:hAnsi="Arial" w:cs="Arial"/>
@@ -6313,7 +7086,18 @@
           <w:sz w:val="24"/>
           <w:szCs w:val="24"/>
         </w:rPr>
-        <w:t>aptcha do Google para v</w:t>
+        <w:t>aptcha</w:t>
+      </w:r>
+      <w:proofErr w:type="spellEnd"/>
+      <w:r>
+        <w:rPr>
+          <w:rFonts w:ascii="Arial" w:hAnsi="Arial" w:cs="Arial"/>
+          <w:bCs/>
+          <w:color w:val="000000" w:themeColor="text1"/>
+          <w:sz w:val="24"/>
+          <w:szCs w:val="24"/>
+        </w:rPr>
+        <w:t xml:space="preserve"> do Google para v</w:t>
       </w:r>
       <w:r>
         <w:rPr>
@@ -6390,17 +7174,27 @@
           <w:b/>
           <w:color w:val="000000" w:themeColor="text1"/>
         </w:rPr>
-        <w:t xml:space="preserve"> Usabilidade</w:t>
-      </w:r>
-    </w:p>
-    <w:p>
-      <w:pPr>
-        <w:spacing w:line="360" w:lineRule="auto"/>
+        <w:t xml:space="preserve"> </w:t>
+      </w:r>
+      <w:proofErr w:type="spellStart"/>
+      <w:r>
         <w:rPr>
           <w:rFonts w:ascii="Arial" w:hAnsi="Arial" w:cs="Arial"/>
           <w:b/>
           <w:color w:val="000000" w:themeColor="text1"/>
         </w:rPr>
+        <w:t>Usabilidade</w:t>
+      </w:r>
+      <w:proofErr w:type="spellEnd"/>
+    </w:p>
+    <w:p>
+      <w:pPr>
+        <w:spacing w:line="360" w:lineRule="auto"/>
+        <w:rPr>
+          <w:rFonts w:ascii="Arial" w:hAnsi="Arial" w:cs="Arial"/>
+          <w:b/>
+          <w:color w:val="000000" w:themeColor="text1"/>
+        </w:rPr>
       </w:pPr>
     </w:p>
     <w:p>
@@ -6423,7 +7217,73 @@
           <w:sz w:val="24"/>
           <w:szCs w:val="24"/>
         </w:rPr>
-        <w:t>A plataforma utilizará visualmente recursos do pacote de Material Design do Angular para uma UX (user experience) – experiência do usuário e UI (user interface) – interface do usuário - padronizada e compreensiva.</w:t>
+        <w:t>A plataforma utilizará visualmente recursos do pacote de Material Design do Angular para uma UX (</w:t>
+      </w:r>
+      <w:proofErr w:type="spellStart"/>
+      <w:r>
+        <w:rPr>
+          <w:rFonts w:ascii="Arial" w:hAnsi="Arial" w:cs="Arial"/>
+          <w:bCs/>
+          <w:color w:val="000000" w:themeColor="text1"/>
+          <w:sz w:val="24"/>
+          <w:szCs w:val="24"/>
+        </w:rPr>
+        <w:t>user</w:t>
+      </w:r>
+      <w:proofErr w:type="spellEnd"/>
+      <w:r>
+        <w:rPr>
+          <w:rFonts w:ascii="Arial" w:hAnsi="Arial" w:cs="Arial"/>
+          <w:bCs/>
+          <w:color w:val="000000" w:themeColor="text1"/>
+          <w:sz w:val="24"/>
+          <w:szCs w:val="24"/>
+        </w:rPr>
+        <w:t xml:space="preserve"> </w:t>
+      </w:r>
+      <w:proofErr w:type="spellStart"/>
+      <w:r>
+        <w:rPr>
+          <w:rFonts w:ascii="Arial" w:hAnsi="Arial" w:cs="Arial"/>
+          <w:bCs/>
+          <w:color w:val="000000" w:themeColor="text1"/>
+          <w:sz w:val="24"/>
+          <w:szCs w:val="24"/>
+        </w:rPr>
+        <w:t>experience</w:t>
+      </w:r>
+      <w:proofErr w:type="spellEnd"/>
+      <w:r>
+        <w:rPr>
+          <w:rFonts w:ascii="Arial" w:hAnsi="Arial" w:cs="Arial"/>
+          <w:bCs/>
+          <w:color w:val="000000" w:themeColor="text1"/>
+          <w:sz w:val="24"/>
+          <w:szCs w:val="24"/>
+        </w:rPr>
+        <w:t>) – experiência do usuário e UI (</w:t>
+      </w:r>
+      <w:proofErr w:type="spellStart"/>
+      <w:r>
+        <w:rPr>
+          <w:rFonts w:ascii="Arial" w:hAnsi="Arial" w:cs="Arial"/>
+          <w:bCs/>
+          <w:color w:val="000000" w:themeColor="text1"/>
+          <w:sz w:val="24"/>
+          <w:szCs w:val="24"/>
+        </w:rPr>
+        <w:t>user</w:t>
+      </w:r>
+      <w:proofErr w:type="spellEnd"/>
+      <w:r>
+        <w:rPr>
+          <w:rFonts w:ascii="Arial" w:hAnsi="Arial" w:cs="Arial"/>
+          <w:bCs/>
+          <w:color w:val="000000" w:themeColor="text1"/>
+          <w:sz w:val="24"/>
+          <w:szCs w:val="24"/>
+        </w:rPr>
+        <w:t xml:space="preserve"> interface) – interface do usuário - padronizada e compreensiva.</w:t>
       </w:r>
     </w:p>
     <w:p>
@@ -6474,8 +7334,18 @@
           <w:b/>
           <w:color w:val="000000" w:themeColor="text1"/>
         </w:rPr>
-        <w:t xml:space="preserve"> - Compatibilidade</w:t>
-      </w:r>
+        <w:t xml:space="preserve"> - </w:t>
+      </w:r>
+      <w:proofErr w:type="spellStart"/>
+      <w:r>
+        <w:rPr>
+          <w:rFonts w:ascii="Arial" w:hAnsi="Arial" w:cs="Arial"/>
+          <w:b/>
+          <w:color w:val="000000" w:themeColor="text1"/>
+        </w:rPr>
+        <w:t>Compatibilidade</w:t>
+      </w:r>
+      <w:proofErr w:type="spellEnd"/>
     </w:p>
     <w:p>
       <w:pPr>
@@ -6580,8 +7450,18 @@
           <w:b/>
           <w:color w:val="000000" w:themeColor="text1"/>
         </w:rPr>
-        <w:t xml:space="preserve"> – Padrões</w:t>
-      </w:r>
+        <w:t xml:space="preserve"> – </w:t>
+      </w:r>
+      <w:proofErr w:type="spellStart"/>
+      <w:r>
+        <w:rPr>
+          <w:rFonts w:ascii="Arial" w:hAnsi="Arial" w:cs="Arial"/>
+          <w:b/>
+          <w:color w:val="000000" w:themeColor="text1"/>
+        </w:rPr>
+        <w:t>Padrões</w:t>
+      </w:r>
+      <w:proofErr w:type="spellEnd"/>
     </w:p>
     <w:p>
       <w:pPr>
@@ -6613,7 +7493,29 @@
           <w:sz w:val="24"/>
           <w:szCs w:val="24"/>
         </w:rPr>
-        <w:t>O projeto do sistema contará com padrões de Clean Code e SOLID em sua estrutura de código. Além disso, a arquitetura contemplará a utilização de sockets para sua comunicação a todo o momento, tornando a plataforma Real Time.</w:t>
+        <w:t xml:space="preserve">O projeto do sistema contará com padrões de Clean </w:t>
+      </w:r>
+      <w:proofErr w:type="spellStart"/>
+      <w:r>
+        <w:rPr>
+          <w:rFonts w:ascii="Arial" w:hAnsi="Arial" w:cs="Arial"/>
+          <w:bCs/>
+          <w:color w:val="000000" w:themeColor="text1"/>
+          <w:sz w:val="24"/>
+          <w:szCs w:val="24"/>
+        </w:rPr>
+        <w:t>Code</w:t>
+      </w:r>
+      <w:proofErr w:type="spellEnd"/>
+      <w:r>
+        <w:rPr>
+          <w:rFonts w:ascii="Arial" w:hAnsi="Arial" w:cs="Arial"/>
+          <w:bCs/>
+          <w:color w:val="000000" w:themeColor="text1"/>
+          <w:sz w:val="24"/>
+          <w:szCs w:val="24"/>
+        </w:rPr>
+        <w:t xml:space="preserve"> e SOLID em sua estrutura de código. Além disso, a arquitetura contemplará a utilização de sockets para sua comunicação a todo o momento, tornando a plataforma Real Time.</w:t>
       </w:r>
     </w:p>
     <w:p>
@@ -6664,8 +7566,18 @@
           <w:b/>
           <w:color w:val="000000" w:themeColor="text1"/>
         </w:rPr>
-        <w:t xml:space="preserve"> – Legais</w:t>
-      </w:r>
+        <w:t xml:space="preserve"> – </w:t>
+      </w:r>
+      <w:proofErr w:type="spellStart"/>
+      <w:r>
+        <w:rPr>
+          <w:rFonts w:ascii="Arial" w:hAnsi="Arial" w:cs="Arial"/>
+          <w:b/>
+          <w:color w:val="000000" w:themeColor="text1"/>
+        </w:rPr>
+        <w:t>Legais</w:t>
+      </w:r>
+      <w:proofErr w:type="spellEnd"/>
     </w:p>
     <w:p>
       <w:pPr>
@@ -6780,7 +7692,7 @@
         <mc:AlternateContent>
           <mc:Choice Requires="wps">
             <w:drawing>
-              <wp:anchor distT="0" distB="0" distL="114300" distR="114300" simplePos="0" relativeHeight="251659776" behindDoc="0" locked="0" layoutInCell="1" allowOverlap="1" wp14:anchorId="072B1B96" wp14:editId="3A4CB089">
+              <wp:anchor distT="0" distB="0" distL="114300" distR="114300" simplePos="0" relativeHeight="251659776" behindDoc="0" locked="0" layoutInCell="1" allowOverlap="1" wp14:anchorId="072B1B96" wp14:editId="600B13C1">
                 <wp:simplePos x="0" y="0"/>
                 <wp:positionH relativeFrom="column">
                   <wp:posOffset>1082040</wp:posOffset>
@@ -6829,6 +7741,7 @@
                               </w:rPr>
                             </w:pPr>
                             <w:bookmarkStart w:id="8" w:name="_Toc84187111"/>
+                            <w:bookmarkStart w:id="9" w:name="_Toc84370136"/>
                             <w:r>
                               <w:rPr>
                                 <w:b w:val="0"/>
@@ -6963,6 +7876,7 @@
                               <w:t>.</w:t>
                             </w:r>
                             <w:bookmarkEnd w:id="8"/>
+                            <w:bookmarkEnd w:id="9"/>
                           </w:p>
                         </w:txbxContent>
                       </wps:txbx>
@@ -7001,7 +7915,8 @@
                           <w:szCs w:val="20"/>
                         </w:rPr>
                       </w:pPr>
-                      <w:bookmarkStart w:id="9" w:name="_Toc84187111"/>
+                      <w:bookmarkStart w:id="10" w:name="_Toc84187111"/>
+                      <w:bookmarkStart w:id="11" w:name="_Toc84370136"/>
                       <w:r>
                         <w:rPr>
                           <w:b w:val="0"/>
@@ -7135,7 +8050,8 @@
                         </w:rPr>
                         <w:t>.</w:t>
                       </w:r>
-                      <w:bookmarkEnd w:id="9"/>
+                      <w:bookmarkEnd w:id="10"/>
+                      <w:bookmarkEnd w:id="11"/>
                     </w:p>
                   </w:txbxContent>
                 </v:textbox>
@@ -7153,7 +8069,7 @@
           <w:szCs w:val="24"/>
         </w:rPr>
         <w:drawing>
-          <wp:anchor distT="0" distB="0" distL="114300" distR="114300" simplePos="0" relativeHeight="251657728" behindDoc="0" locked="0" layoutInCell="1" allowOverlap="1" wp14:anchorId="3D8EC60A" wp14:editId="113091BF">
+          <wp:anchor distT="0" distB="0" distL="114300" distR="114300" simplePos="0" relativeHeight="251657728" behindDoc="0" locked="0" layoutInCell="1" allowOverlap="1" wp14:anchorId="3D8EC60A" wp14:editId="2401AA68">
             <wp:simplePos x="0" y="0"/>
             <wp:positionH relativeFrom="column">
               <wp:posOffset>1082040</wp:posOffset>
@@ -7178,7 +8094,7 @@
                     </pic:cNvPicPr>
                   </pic:nvPicPr>
                   <pic:blipFill>
-                    <a:blip r:embed="rId12">
+                    <a:blip r:embed="rId13">
                       <a:extLst>
                         <a:ext uri="{28A0092B-C50C-407E-A947-70E740481C1C}">
                           <a14:useLocalDpi xmlns:a14="http://schemas.microsoft.com/office/drawing/2010/main" val="0"/>
@@ -7287,7 +8203,7 @@
           <w:szCs w:val="24"/>
         </w:rPr>
       </w:pPr>
-      <w:bookmarkStart w:id="10" w:name="_Toc84186725"/>
+      <w:bookmarkStart w:id="12" w:name="_Toc84186725"/>
       <w:r>
         <w:rPr>
           <w:b w:val="0"/>
@@ -7373,7 +8289,7 @@
         </w:rPr>
         <w:t xml:space="preserve"> – Criar Usuário</w:t>
       </w:r>
-      <w:bookmarkEnd w:id="10"/>
+      <w:bookmarkEnd w:id="12"/>
     </w:p>
     <w:tbl>
       <w:tblPr>
@@ -8084,8 +9000,18 @@
                 <w:color w:val="000000"/>
                 <w:lang w:eastAsia="pt-BR"/>
               </w:rPr>
-              <w:t>O sistema deverá criar o usuário e o perfil do mesmo</w:t>
+              <w:t xml:space="preserve">O sistema deverá criar o usuário e o perfil </w:t>
             </w:r>
+            <w:proofErr w:type="gramStart"/>
+            <w:r>
+              <w:rPr>
+                <w:rFonts w:ascii="Arial" w:hAnsi="Arial" w:cs="Arial"/>
+                <w:color w:val="000000"/>
+                <w:lang w:eastAsia="pt-BR"/>
+              </w:rPr>
+              <w:t>do mesmo</w:t>
+            </w:r>
+            <w:proofErr w:type="gramEnd"/>
             <w:r>
               <w:rPr>
                 <w:rFonts w:ascii="Arial" w:hAnsi="Arial" w:cs="Arial"/>
@@ -8142,7 +9068,7 @@
           <w:szCs w:val="22"/>
         </w:rPr>
       </w:pPr>
-      <w:bookmarkStart w:id="11" w:name="_Toc84186726"/>
+      <w:bookmarkStart w:id="13" w:name="_Toc84186726"/>
       <w:r>
         <w:rPr>
           <w:b w:val="0"/>
@@ -8228,7 +9154,7 @@
         </w:rPr>
         <w:t xml:space="preserve"> - Fazer Login</w:t>
       </w:r>
-      <w:bookmarkEnd w:id="11"/>
+      <w:bookmarkEnd w:id="13"/>
     </w:p>
     <w:tbl>
       <w:tblPr>
@@ -9054,7 +9980,7 @@
           <w:szCs w:val="22"/>
         </w:rPr>
       </w:pPr>
-      <w:bookmarkStart w:id="12" w:name="_Toc84186727"/>
+      <w:bookmarkStart w:id="14" w:name="_Toc84186727"/>
       <w:r>
         <w:rPr>
           <w:b w:val="0"/>
@@ -9140,7 +10066,7 @@
         </w:rPr>
         <w:t xml:space="preserve"> - Recuperar Senha</w:t>
       </w:r>
-      <w:bookmarkEnd w:id="12"/>
+      <w:bookmarkEnd w:id="14"/>
     </w:p>
     <w:tbl>
       <w:tblPr>
@@ -10031,7 +10957,7 @@
           <w:szCs w:val="22"/>
         </w:rPr>
       </w:pPr>
-      <w:bookmarkStart w:id="13" w:name="_Toc84186728"/>
+      <w:bookmarkStart w:id="15" w:name="_Toc84186728"/>
       <w:r>
         <w:rPr>
           <w:b w:val="0"/>
@@ -10117,7 +11043,7 @@
         </w:rPr>
         <w:t xml:space="preserve"> - Editar Perfil</w:t>
       </w:r>
-      <w:bookmarkEnd w:id="13"/>
+      <w:bookmarkEnd w:id="15"/>
     </w:p>
     <w:tbl>
       <w:tblPr>
@@ -10905,7 +11831,7 @@
           <w:szCs w:val="22"/>
         </w:rPr>
       </w:pPr>
-      <w:bookmarkStart w:id="14" w:name="_Toc84186729"/>
+      <w:bookmarkStart w:id="16" w:name="_Toc84186729"/>
       <w:r>
         <w:rPr>
           <w:b w:val="0"/>
@@ -10991,7 +11917,7 @@
         </w:rPr>
         <w:t xml:space="preserve"> - Gerenciar Grupos</w:t>
       </w:r>
-      <w:bookmarkEnd w:id="14"/>
+      <w:bookmarkEnd w:id="16"/>
     </w:p>
     <w:tbl>
       <w:tblPr>
@@ -12521,7 +13447,7 @@
           <w:szCs w:val="22"/>
         </w:rPr>
       </w:pPr>
-      <w:bookmarkStart w:id="15" w:name="_Toc84186730"/>
+      <w:bookmarkStart w:id="17" w:name="_Toc84186730"/>
       <w:r>
         <w:rPr>
           <w:b w:val="0"/>
@@ -12607,7 +13533,7 @@
         </w:rPr>
         <w:t xml:space="preserve"> - Buscar Grupo de Turismo</w:t>
       </w:r>
-      <w:bookmarkEnd w:id="15"/>
+      <w:bookmarkEnd w:id="17"/>
     </w:p>
     <w:tbl>
       <w:tblPr>
@@ -13299,7 +14225,7 @@
           <w:szCs w:val="22"/>
         </w:rPr>
       </w:pPr>
-      <w:bookmarkStart w:id="16" w:name="_Toc84186731"/>
+      <w:bookmarkStart w:id="18" w:name="_Toc84186731"/>
       <w:r>
         <w:rPr>
           <w:b w:val="0"/>
@@ -13385,7 +14311,7 @@
         </w:rPr>
         <w:t xml:space="preserve"> - Enviar Mensagens</w:t>
       </w:r>
-      <w:bookmarkEnd w:id="16"/>
+      <w:bookmarkEnd w:id="18"/>
     </w:p>
     <w:tbl>
       <w:tblPr>
@@ -14069,7 +14995,7 @@
           <w:szCs w:val="22"/>
         </w:rPr>
       </w:pPr>
-      <w:bookmarkStart w:id="17" w:name="_Toc84186732"/>
+      <w:bookmarkStart w:id="19" w:name="_Toc84186732"/>
       <w:r>
         <w:rPr>
           <w:b w:val="0"/>
@@ -14155,7 +15081,7 @@
         </w:rPr>
         <w:t xml:space="preserve"> - Enviar Denúncias</w:t>
       </w:r>
-      <w:bookmarkEnd w:id="17"/>
+      <w:bookmarkEnd w:id="19"/>
     </w:p>
     <w:tbl>
       <w:tblPr>
@@ -15220,7 +16146,7 @@
         </w:rPr>
         <w:lastRenderedPageBreak/>
         <w:drawing>
-          <wp:inline distT="0" distB="0" distL="0" distR="0" wp14:anchorId="4AA6D5E7" wp14:editId="708658E5">
+          <wp:inline distT="0" distB="0" distL="0" distR="0" wp14:anchorId="4AA6D5E7" wp14:editId="6EF322B5">
             <wp:extent cx="5610225" cy="3419475"/>
             <wp:effectExtent l="0" t="0" r="9525" b="9525"/>
             <wp:docPr id="7" name="Imagem 7"/>
@@ -15237,7 +16163,7 @@
                     </pic:cNvPicPr>
                   </pic:nvPicPr>
                   <pic:blipFill>
-                    <a:blip r:embed="rId13">
+                    <a:blip r:embed="rId14">
                       <a:extLst>
                         <a:ext uri="{28A0092B-C50C-407E-A947-70E740481C1C}">
                           <a14:useLocalDpi xmlns:a14="http://schemas.microsoft.com/office/drawing/2010/main" val="0"/>
@@ -15283,7 +16209,8 @@
           <w:szCs w:val="24"/>
         </w:rPr>
       </w:pPr>
-      <w:bookmarkStart w:id="18" w:name="_Toc84187112"/>
+      <w:bookmarkStart w:id="20" w:name="_Toc84187112"/>
+      <w:bookmarkStart w:id="21" w:name="_Toc84370137"/>
       <w:r>
         <w:rPr>
           <w:b w:val="0"/>
@@ -15365,7 +16292,8 @@
         </w:rPr>
         <w:t>.</w:t>
       </w:r>
-      <w:bookmarkEnd w:id="18"/>
+      <w:bookmarkEnd w:id="20"/>
+      <w:bookmarkEnd w:id="21"/>
     </w:p>
     <w:p>
       <w:pPr>
@@ -15549,7 +16477,25 @@
           <w:sz w:val="24"/>
           <w:szCs w:val="24"/>
         </w:rPr>
-        <w:t>React faz com que a criação de UIs interativas seja uma tarefa fácil. Crie views simples para cada estado na sua aplicação, e o React irá atualizar e renderizar de forma eficiente apenas os componentes necessários na medida em que os dados mudam.</w:t>
+        <w:t xml:space="preserve">React faz com que a criação de UIs interativas seja uma tarefa fácil. Crie </w:t>
+      </w:r>
+      <w:proofErr w:type="spellStart"/>
+      <w:r>
+        <w:rPr>
+          <w:b w:val="0"/>
+          <w:sz w:val="24"/>
+          <w:szCs w:val="24"/>
+        </w:rPr>
+        <w:t>views</w:t>
+      </w:r>
+      <w:proofErr w:type="spellEnd"/>
+      <w:r>
+        <w:rPr>
+          <w:b w:val="0"/>
+          <w:sz w:val="24"/>
+          <w:szCs w:val="24"/>
+        </w:rPr>
+        <w:t xml:space="preserve"> simples para cada estado na sua aplicação, e o React irá atualizar e renderizar de forma eficiente apenas os componentes necessários na medida em que os dados mudam.</w:t>
       </w:r>
       <w:r>
         <w:rPr>
@@ -15675,14 +16621,34 @@
         </w:rPr>
         <w:t xml:space="preserve">um design </w:t>
       </w:r>
-      <w:r>
-        <w:rPr>
-          <w:b w:val="0"/>
-          <w:sz w:val="24"/>
-          <w:szCs w:val="24"/>
-        </w:rPr>
-        <w:t>pattern chamada Redux-Sauce</w:t>
-      </w:r>
+      <w:proofErr w:type="spellStart"/>
+      <w:r>
+        <w:rPr>
+          <w:b w:val="0"/>
+          <w:sz w:val="24"/>
+          <w:szCs w:val="24"/>
+        </w:rPr>
+        <w:t>pattern</w:t>
+      </w:r>
+      <w:proofErr w:type="spellEnd"/>
+      <w:r>
+        <w:rPr>
+          <w:b w:val="0"/>
+          <w:sz w:val="24"/>
+          <w:szCs w:val="24"/>
+        </w:rPr>
+        <w:t xml:space="preserve"> chamada Redux-</w:t>
+      </w:r>
+      <w:proofErr w:type="spellStart"/>
+      <w:r>
+        <w:rPr>
+          <w:b w:val="0"/>
+          <w:sz w:val="24"/>
+          <w:szCs w:val="24"/>
+        </w:rPr>
+        <w:t>Sauce</w:t>
+      </w:r>
+      <w:proofErr w:type="spellEnd"/>
       <w:r>
         <w:rPr>
           <w:b w:val="0"/>
@@ -15810,7 +16776,43 @@
           <w:sz w:val="24"/>
           <w:szCs w:val="24"/>
         </w:rPr>
-        <w:t>m servidor de autenticação que implementa os padrões do OpenID Connect (OIDC) e do OAuth 2</w:t>
+        <w:t xml:space="preserve">m servidor de autenticação que implementa os padrões do </w:t>
+      </w:r>
+      <w:proofErr w:type="spellStart"/>
+      <w:r>
+        <w:rPr>
+          <w:b w:val="0"/>
+          <w:sz w:val="24"/>
+          <w:szCs w:val="24"/>
+        </w:rPr>
+        <w:t>OpenID</w:t>
+      </w:r>
+      <w:proofErr w:type="spellEnd"/>
+      <w:r>
+        <w:rPr>
+          <w:b w:val="0"/>
+          <w:sz w:val="24"/>
+          <w:szCs w:val="24"/>
+        </w:rPr>
+        <w:t xml:space="preserve"> Connect (OIDC) e do </w:t>
+      </w:r>
+      <w:proofErr w:type="spellStart"/>
+      <w:r>
+        <w:rPr>
+          <w:b w:val="0"/>
+          <w:sz w:val="24"/>
+          <w:szCs w:val="24"/>
+        </w:rPr>
+        <w:t>OAuth</w:t>
+      </w:r>
+      <w:proofErr w:type="spellEnd"/>
+      <w:r>
+        <w:rPr>
+          <w:b w:val="0"/>
+          <w:sz w:val="24"/>
+          <w:szCs w:val="24"/>
+        </w:rPr>
+        <w:t xml:space="preserve"> 2</w:t>
       </w:r>
       <w:r>
         <w:rPr>
@@ -15906,8 +16908,18 @@
           <w:sz w:val="24"/>
           <w:szCs w:val="24"/>
         </w:rPr>
-        <w:t xml:space="preserve"> SignalR</w:t>
-      </w:r>
+        <w:t xml:space="preserve"> </w:t>
+      </w:r>
+      <w:proofErr w:type="spellStart"/>
+      <w:r>
+        <w:rPr>
+          <w:b w:val="0"/>
+          <w:sz w:val="24"/>
+          <w:szCs w:val="24"/>
+        </w:rPr>
+        <w:t>SignalR</w:t>
+      </w:r>
+      <w:proofErr w:type="spellEnd"/>
       <w:r>
         <w:rPr>
           <w:b w:val="0"/>
@@ -15951,7 +16963,25 @@
           <w:szCs w:val="24"/>
         </w:rPr>
         <w:lastRenderedPageBreak/>
-        <w:t>funcionalidade da Web em tempo real permite que o código do lado do servidor e push de conteúdo para os clientes instantaneamente.</w:t>
+        <w:t xml:space="preserve">funcionalidade da Web em tempo real permite que o código do lado do servidor e </w:t>
+      </w:r>
+      <w:proofErr w:type="spellStart"/>
+      <w:r>
+        <w:rPr>
+          <w:b w:val="0"/>
+          <w:sz w:val="24"/>
+          <w:szCs w:val="24"/>
+        </w:rPr>
+        <w:t>push</w:t>
+      </w:r>
+      <w:proofErr w:type="spellEnd"/>
+      <w:r>
+        <w:rPr>
+          <w:b w:val="0"/>
+          <w:sz w:val="24"/>
+          <w:szCs w:val="24"/>
+        </w:rPr>
+        <w:t xml:space="preserve"> de conteúdo para os clientes instantaneamente.</w:t>
       </w:r>
       <w:r>
         <w:rPr>
@@ -15979,7 +17009,25 @@
           <w:sz w:val="24"/>
           <w:szCs w:val="24"/>
         </w:rPr>
-        <w:t xml:space="preserve">E por fim, utilizaremos um software de mensageria para comunicação necessária entre os serviços distribuídos, para esse fim, será utilizado o RabbitMQ: </w:t>
+        <w:t xml:space="preserve">E por fim, utilizaremos um software de mensageria para comunicação necessária entre os serviços distribuídos, para esse fim, será utilizado o </w:t>
+      </w:r>
+      <w:proofErr w:type="spellStart"/>
+      <w:r>
+        <w:rPr>
+          <w:b w:val="0"/>
+          <w:sz w:val="24"/>
+          <w:szCs w:val="24"/>
+        </w:rPr>
+        <w:t>RabbitMQ</w:t>
+      </w:r>
+      <w:proofErr w:type="spellEnd"/>
+      <w:r>
+        <w:rPr>
+          <w:b w:val="0"/>
+          <w:sz w:val="24"/>
+          <w:szCs w:val="24"/>
+        </w:rPr>
+        <w:t xml:space="preserve">: </w:t>
       </w:r>
     </w:p>
     <w:p>
@@ -16007,15 +17055,141 @@
           <w:sz w:val="24"/>
           <w:szCs w:val="24"/>
         </w:rPr>
-        <w:t>Em poucas palavras, RabbitMQ é um software open source de mensageria. Fornece uma forma comunicação assíncrona de dados entre processos, aplicações ou servidores. É um dos brokers de mensagens mais utilizados e implementa o protocolo AMQP — Advanced Message Queueing Protocol.</w:t>
-      </w:r>
-      <w:r>
-        <w:rPr>
-          <w:b w:val="0"/>
-          <w:sz w:val="24"/>
-          <w:szCs w:val="24"/>
-        </w:rPr>
-        <w:t>” (iundarigun, 2020)</w:t>
+        <w:t xml:space="preserve">Em poucas palavras, </w:t>
+      </w:r>
+      <w:proofErr w:type="spellStart"/>
+      <w:r>
+        <w:rPr>
+          <w:b w:val="0"/>
+          <w:sz w:val="24"/>
+          <w:szCs w:val="24"/>
+        </w:rPr>
+        <w:t>RabbitMQ</w:t>
+      </w:r>
+      <w:proofErr w:type="spellEnd"/>
+      <w:r>
+        <w:rPr>
+          <w:b w:val="0"/>
+          <w:sz w:val="24"/>
+          <w:szCs w:val="24"/>
+        </w:rPr>
+        <w:t xml:space="preserve"> é um software open </w:t>
+      </w:r>
+      <w:proofErr w:type="spellStart"/>
+      <w:r>
+        <w:rPr>
+          <w:b w:val="0"/>
+          <w:sz w:val="24"/>
+          <w:szCs w:val="24"/>
+        </w:rPr>
+        <w:t>source</w:t>
+      </w:r>
+      <w:proofErr w:type="spellEnd"/>
+      <w:r>
+        <w:rPr>
+          <w:b w:val="0"/>
+          <w:sz w:val="24"/>
+          <w:szCs w:val="24"/>
+        </w:rPr>
+        <w:t xml:space="preserve"> de mensageria. Fornece uma forma comunicação assíncrona de dados entre processos, aplicações ou servidores. É um dos brokers de mensagens mais utilizados e implementa o protocolo AMQP — </w:t>
+      </w:r>
+      <w:proofErr w:type="spellStart"/>
+      <w:r>
+        <w:rPr>
+          <w:b w:val="0"/>
+          <w:sz w:val="24"/>
+          <w:szCs w:val="24"/>
+        </w:rPr>
+        <w:t>Advanced</w:t>
+      </w:r>
+      <w:proofErr w:type="spellEnd"/>
+      <w:r>
+        <w:rPr>
+          <w:b w:val="0"/>
+          <w:sz w:val="24"/>
+          <w:szCs w:val="24"/>
+        </w:rPr>
+        <w:t xml:space="preserve"> </w:t>
+      </w:r>
+      <w:proofErr w:type="spellStart"/>
+      <w:r>
+        <w:rPr>
+          <w:b w:val="0"/>
+          <w:sz w:val="24"/>
+          <w:szCs w:val="24"/>
+        </w:rPr>
+        <w:t>Message</w:t>
+      </w:r>
+      <w:proofErr w:type="spellEnd"/>
+      <w:r>
+        <w:rPr>
+          <w:b w:val="0"/>
+          <w:sz w:val="24"/>
+          <w:szCs w:val="24"/>
+        </w:rPr>
+        <w:t xml:space="preserve"> </w:t>
+      </w:r>
+      <w:proofErr w:type="spellStart"/>
+      <w:r>
+        <w:rPr>
+          <w:b w:val="0"/>
+          <w:sz w:val="24"/>
+          <w:szCs w:val="24"/>
+        </w:rPr>
+        <w:t>Queueing</w:t>
+      </w:r>
+      <w:proofErr w:type="spellEnd"/>
+      <w:r>
+        <w:rPr>
+          <w:b w:val="0"/>
+          <w:sz w:val="24"/>
+          <w:szCs w:val="24"/>
+        </w:rPr>
+        <w:t xml:space="preserve"> </w:t>
+      </w:r>
+      <w:proofErr w:type="spellStart"/>
+      <w:r>
+        <w:rPr>
+          <w:b w:val="0"/>
+          <w:sz w:val="24"/>
+          <w:szCs w:val="24"/>
+        </w:rPr>
+        <w:t>Protocol</w:t>
+      </w:r>
+      <w:proofErr w:type="spellEnd"/>
+      <w:r>
+        <w:rPr>
+          <w:b w:val="0"/>
+          <w:sz w:val="24"/>
+          <w:szCs w:val="24"/>
+        </w:rPr>
+        <w:t>.</w:t>
+      </w:r>
+      <w:r>
+        <w:rPr>
+          <w:b w:val="0"/>
+          <w:sz w:val="24"/>
+          <w:szCs w:val="24"/>
+        </w:rPr>
+        <w:t>” (</w:t>
+      </w:r>
+      <w:proofErr w:type="spellStart"/>
+      <w:r>
+        <w:rPr>
+          <w:b w:val="0"/>
+          <w:sz w:val="24"/>
+          <w:szCs w:val="24"/>
+        </w:rPr>
+        <w:t>iundarigun</w:t>
+      </w:r>
+      <w:proofErr w:type="spellEnd"/>
+      <w:r>
+        <w:rPr>
+          <w:b w:val="0"/>
+          <w:sz w:val="24"/>
+          <w:szCs w:val="24"/>
+        </w:rPr>
+        <w:t>, 2020)</w:t>
       </w:r>
     </w:p>
     <w:p>
@@ -16277,7 +17451,7 @@
           <w:szCs w:val="24"/>
         </w:rPr>
         <w:drawing>
-          <wp:anchor distT="0" distB="0" distL="114300" distR="114300" simplePos="0" relativeHeight="251657216" behindDoc="0" locked="0" layoutInCell="1" allowOverlap="1" wp14:anchorId="6ED80A81" wp14:editId="050EA729">
+          <wp:anchor distT="0" distB="0" distL="114300" distR="114300" simplePos="0" relativeHeight="251653632" behindDoc="0" locked="0" layoutInCell="1" allowOverlap="1" wp14:anchorId="6ED80A81" wp14:editId="00876C2C">
             <wp:simplePos x="0" y="0"/>
             <wp:positionH relativeFrom="column">
               <wp:posOffset>-746760</wp:posOffset>
@@ -16310,7 +17484,7 @@
                     </pic:cNvPicPr>
                   </pic:nvPicPr>
                   <pic:blipFill>
-                    <a:blip r:embed="rId14">
+                    <a:blip r:embed="rId15">
                       <a:extLst>
                         <a:ext uri="{28A0092B-C50C-407E-A947-70E740481C1C}">
                           <a14:useLocalDpi xmlns:a14="http://schemas.microsoft.com/office/drawing/2010/main" val="0"/>
@@ -16386,7 +17560,8 @@
           <w:szCs w:val="24"/>
         </w:rPr>
       </w:pPr>
-      <w:bookmarkStart w:id="19" w:name="_Toc84187113"/>
+      <w:bookmarkStart w:id="22" w:name="_Toc84187113"/>
+      <w:bookmarkStart w:id="23" w:name="_Toc84370138"/>
       <w:r>
         <w:rPr>
           <w:b w:val="0"/>
@@ -16468,7 +17643,8 @@
         </w:rPr>
         <w:t>.</w:t>
       </w:r>
-      <w:bookmarkEnd w:id="19"/>
+      <w:bookmarkEnd w:id="22"/>
+      <w:bookmarkEnd w:id="23"/>
     </w:p>
     <w:p>
       <w:pPr>
@@ -16527,7 +17703,7 @@
           <w:szCs w:val="32"/>
         </w:rPr>
         <w:drawing>
-          <wp:anchor distT="0" distB="0" distL="114300" distR="114300" simplePos="0" relativeHeight="251659264" behindDoc="0" locked="0" layoutInCell="1" allowOverlap="1" wp14:anchorId="1C450367" wp14:editId="18CBD553">
+          <wp:anchor distT="0" distB="0" distL="114300" distR="114300" simplePos="0" relativeHeight="251658752" behindDoc="0" locked="0" layoutInCell="1" allowOverlap="1" wp14:anchorId="1C450367" wp14:editId="664D958B">
             <wp:simplePos x="0" y="0"/>
             <wp:positionH relativeFrom="column">
               <wp:posOffset>-3810</wp:posOffset>
@@ -16560,7 +17736,7 @@
                     </pic:cNvPicPr>
                   </pic:nvPicPr>
                   <pic:blipFill>
-                    <a:blip r:embed="rId15">
+                    <a:blip r:embed="rId16">
                       <a:extLst>
                         <a:ext uri="{28A0092B-C50C-407E-A947-70E740481C1C}">
                           <a14:useLocalDpi xmlns:a14="http://schemas.microsoft.com/office/drawing/2010/main" val="0"/>
@@ -16605,7 +17781,8 @@
           <w:szCs w:val="32"/>
         </w:rPr>
       </w:pPr>
-      <w:bookmarkStart w:id="20" w:name="_Toc84187114"/>
+      <w:bookmarkStart w:id="24" w:name="_Toc84187114"/>
+      <w:bookmarkStart w:id="25" w:name="_Toc84370139"/>
       <w:r>
         <w:rPr>
           <w:b w:val="0"/>
@@ -16687,7 +17864,8 @@
         </w:rPr>
         <w:t>.</w:t>
       </w:r>
-      <w:bookmarkEnd w:id="20"/>
+      <w:bookmarkEnd w:id="24"/>
+      <w:bookmarkEnd w:id="25"/>
     </w:p>
     <w:p>
       <w:pPr>
@@ -16745,19 +17923,6 @@
           <w:szCs w:val="24"/>
         </w:rPr>
       </w:pPr>
-    </w:p>
-    <w:p>
-      <w:pPr>
-        <w:pStyle w:val="Ttulo"/>
-        <w:jc w:val="left"/>
-        <w:rPr>
-          <w:rFonts w:cs="Arial"/>
-          <w:color w:val="2F5496" w:themeColor="accent5" w:themeShade="BF"/>
-          <w:sz w:val="24"/>
-          <w:szCs w:val="24"/>
-          <w:highlight w:val="yellow"/>
-        </w:rPr>
-      </w:pPr>
       <w:r>
         <w:rPr>
           <w:rFonts w:cs="Arial"/>
@@ -16768,9 +17933,17 @@
           <w:highlight w:val="yellow"/>
         </w:rPr>
         <w:drawing>
-          <wp:inline distT="0" distB="0" distL="0" distR="0" wp14:anchorId="310BCE0C" wp14:editId="76A8E51D">
-            <wp:extent cx="5610225" cy="3829050"/>
-            <wp:effectExtent l="0" t="0" r="9525" b="0"/>
+          <wp:anchor distT="0" distB="0" distL="114300" distR="114300" simplePos="0" relativeHeight="251656704" behindDoc="0" locked="0" layoutInCell="1" allowOverlap="1" wp14:anchorId="310BCE0C" wp14:editId="496EF33A">
+            <wp:simplePos x="0" y="0"/>
+            <wp:positionH relativeFrom="column">
+              <wp:posOffset>-318135</wp:posOffset>
+            </wp:positionH>
+            <wp:positionV relativeFrom="paragraph">
+              <wp:posOffset>288925</wp:posOffset>
+            </wp:positionV>
+            <wp:extent cx="6252191" cy="4267200"/>
+            <wp:effectExtent l="0" t="0" r="0" b="0"/>
+            <wp:wrapSquare wrapText="bothSides"/>
             <wp:docPr id="5" name="Imagem 5"/>
             <wp:cNvGraphicFramePr>
               <a:graphicFrameLocks xmlns:a="http://schemas.openxmlformats.org/drawingml/2006/main" noChangeAspect="1"/>
@@ -16785,7 +17958,513 @@
                     </pic:cNvPicPr>
                   </pic:nvPicPr>
                   <pic:blipFill>
-                    <a:blip r:embed="rId16">
+                    <a:blip r:embed="rId17">
+                      <a:extLst>
+                        <a:ext uri="{28A0092B-C50C-407E-A947-70E740481C1C}">
+                          <a14:useLocalDpi xmlns:a14="http://schemas.microsoft.com/office/drawing/2010/main" val="0"/>
+                        </a:ext>
+                      </a:extLst>
+                    </a:blip>
+                    <a:srcRect/>
+                    <a:stretch>
+                      <a:fillRect/>
+                    </a:stretch>
+                  </pic:blipFill>
+                  <pic:spPr bwMode="auto">
+                    <a:xfrm>
+                      <a:off x="0" y="0"/>
+                      <a:ext cx="6252191" cy="4267200"/>
+                    </a:xfrm>
+                    <a:prstGeom prst="rect">
+                      <a:avLst/>
+                    </a:prstGeom>
+                    <a:noFill/>
+                    <a:ln>
+                      <a:noFill/>
+                    </a:ln>
+                  </pic:spPr>
+                </pic:pic>
+              </a:graphicData>
+            </a:graphic>
+          </wp:anchor>
+        </w:drawing>
+      </w:r>
+    </w:p>
+    <w:p>
+      <w:pPr>
+        <w:pStyle w:val="Ttulo"/>
+        <w:keepNext/>
+        <w:jc w:val="left"/>
+      </w:pPr>
+    </w:p>
+    <w:p>
+      <w:pPr>
+        <w:pStyle w:val="Legenda"/>
+        <w:rPr>
+          <w:rFonts w:cs="Arial"/>
+          <w:b w:val="0"/>
+          <w:bCs/>
+          <w:i w:val="0"/>
+          <w:iCs w:val="0"/>
+          <w:color w:val="2F5496" w:themeColor="accent5" w:themeShade="BF"/>
+          <w:sz w:val="24"/>
+          <w:szCs w:val="24"/>
+          <w:highlight w:val="yellow"/>
+        </w:rPr>
+      </w:pPr>
+      <w:bookmarkStart w:id="26" w:name="_Toc84370140"/>
+      <w:r>
+        <w:rPr>
+          <w:b w:val="0"/>
+          <w:bCs/>
+          <w:i w:val="0"/>
+          <w:iCs w:val="0"/>
+        </w:rPr>
+        <w:t xml:space="preserve">Figura </w:t>
+      </w:r>
+      <w:r>
+        <w:rPr>
+          <w:b w:val="0"/>
+          <w:bCs/>
+          <w:i w:val="0"/>
+          <w:iCs w:val="0"/>
+        </w:rPr>
+        <w:fldChar w:fldCharType="begin"/>
+      </w:r>
+      <w:r>
+        <w:rPr>
+          <w:b w:val="0"/>
+          <w:bCs/>
+          <w:i w:val="0"/>
+          <w:iCs w:val="0"/>
+        </w:rPr>
+        <w:instrText xml:space="preserve"> SEQ Figura \* ARABIC </w:instrText>
+      </w:r>
+      <w:r>
+        <w:rPr>
+          <w:b w:val="0"/>
+          <w:bCs/>
+          <w:i w:val="0"/>
+          <w:iCs w:val="0"/>
+        </w:rPr>
+        <w:fldChar w:fldCharType="separate"/>
+      </w:r>
+      <w:r>
+        <w:rPr>
+          <w:b w:val="0"/>
+          <w:bCs/>
+          <w:i w:val="0"/>
+          <w:iCs w:val="0"/>
+          <w:noProof/>
+        </w:rPr>
+        <w:t>5</w:t>
+      </w:r>
+      <w:r>
+        <w:rPr>
+          <w:b w:val="0"/>
+          <w:bCs/>
+          <w:i w:val="0"/>
+          <w:iCs w:val="0"/>
+        </w:rPr>
+        <w:fldChar w:fldCharType="end"/>
+      </w:r>
+      <w:r>
+        <w:rPr>
+          <w:b w:val="0"/>
+          <w:bCs/>
+          <w:i w:val="0"/>
+          <w:iCs w:val="0"/>
+        </w:rPr>
+        <w:t xml:space="preserve"> - Diagrama de Sequência: Cadastro de usuário</w:t>
+      </w:r>
+      <w:bookmarkEnd w:id="26"/>
+    </w:p>
+    <w:p>
+      <w:pPr>
+        <w:pStyle w:val="Ttulo"/>
+        <w:jc w:val="left"/>
+        <w:rPr>
+          <w:rFonts w:cs="Arial"/>
+          <w:color w:val="2F5496" w:themeColor="accent5" w:themeShade="BF"/>
+          <w:sz w:val="24"/>
+          <w:szCs w:val="24"/>
+          <w:highlight w:val="yellow"/>
+        </w:rPr>
+      </w:pPr>
+    </w:p>
+    <w:p>
+      <w:pPr>
+        <w:pStyle w:val="Ttulo"/>
+        <w:keepNext/>
+        <w:jc w:val="left"/>
+      </w:pPr>
+      <w:r>
+        <w:rPr>
+          <w:rFonts w:cs="Arial"/>
+          <w:noProof/>
+          <w:color w:val="2F5496" w:themeColor="accent5" w:themeShade="BF"/>
+          <w:sz w:val="24"/>
+          <w:szCs w:val="24"/>
+          <w:highlight w:val="yellow"/>
+        </w:rPr>
+        <w:lastRenderedPageBreak/>
+        <w:drawing>
+          <wp:anchor distT="0" distB="0" distL="114300" distR="114300" simplePos="0" relativeHeight="251660800" behindDoc="0" locked="0" layoutInCell="1" allowOverlap="1" wp14:anchorId="48258F2A" wp14:editId="4075D56E">
+            <wp:simplePos x="0" y="0"/>
+            <wp:positionH relativeFrom="column">
+              <wp:posOffset>-318135</wp:posOffset>
+            </wp:positionH>
+            <wp:positionV relativeFrom="paragraph">
+              <wp:posOffset>-4445</wp:posOffset>
+            </wp:positionV>
+            <wp:extent cx="6252191" cy="4267200"/>
+            <wp:effectExtent l="0" t="0" r="0" b="0"/>
+            <wp:wrapSquare wrapText="bothSides"/>
+            <wp:docPr id="6" name="Imagem 6"/>
+            <wp:cNvGraphicFramePr>
+              <a:graphicFrameLocks xmlns:a="http://schemas.openxmlformats.org/drawingml/2006/main" noChangeAspect="1"/>
+            </wp:cNvGraphicFramePr>
+            <a:graphic xmlns:a="http://schemas.openxmlformats.org/drawingml/2006/main">
+              <a:graphicData uri="http://schemas.openxmlformats.org/drawingml/2006/picture">
+                <pic:pic xmlns:pic="http://schemas.openxmlformats.org/drawingml/2006/picture">
+                  <pic:nvPicPr>
+                    <pic:cNvPr id="0" name="Picture 1"/>
+                    <pic:cNvPicPr>
+                      <a:picLocks noChangeAspect="1" noChangeArrowheads="1"/>
+                    </pic:cNvPicPr>
+                  </pic:nvPicPr>
+                  <pic:blipFill>
+                    <a:blip r:embed="rId18">
+                      <a:extLst>
+                        <a:ext uri="{28A0092B-C50C-407E-A947-70E740481C1C}">
+                          <a14:useLocalDpi xmlns:a14="http://schemas.microsoft.com/office/drawing/2010/main" val="0"/>
+                        </a:ext>
+                      </a:extLst>
+                    </a:blip>
+                    <a:srcRect/>
+                    <a:stretch>
+                      <a:fillRect/>
+                    </a:stretch>
+                  </pic:blipFill>
+                  <pic:spPr bwMode="auto">
+                    <a:xfrm>
+                      <a:off x="0" y="0"/>
+                      <a:ext cx="6252191" cy="4267200"/>
+                    </a:xfrm>
+                    <a:prstGeom prst="rect">
+                      <a:avLst/>
+                    </a:prstGeom>
+                    <a:noFill/>
+                    <a:ln>
+                      <a:noFill/>
+                    </a:ln>
+                  </pic:spPr>
+                </pic:pic>
+              </a:graphicData>
+            </a:graphic>
+          </wp:anchor>
+        </w:drawing>
+      </w:r>
+    </w:p>
+    <w:p>
+      <w:pPr>
+        <w:pStyle w:val="Legenda"/>
+        <w:rPr>
+          <w:rFonts w:cs="Arial"/>
+          <w:b w:val="0"/>
+          <w:bCs/>
+          <w:i w:val="0"/>
+          <w:iCs w:val="0"/>
+          <w:color w:val="2F5496" w:themeColor="accent5" w:themeShade="BF"/>
+          <w:sz w:val="24"/>
+          <w:szCs w:val="24"/>
+          <w:highlight w:val="yellow"/>
+        </w:rPr>
+      </w:pPr>
+      <w:bookmarkStart w:id="27" w:name="_Toc84370141"/>
+      <w:r>
+        <w:rPr>
+          <w:b w:val="0"/>
+          <w:bCs/>
+          <w:i w:val="0"/>
+          <w:iCs w:val="0"/>
+        </w:rPr>
+        <w:t xml:space="preserve">Figura </w:t>
+      </w:r>
+      <w:r>
+        <w:rPr>
+          <w:b w:val="0"/>
+          <w:bCs/>
+          <w:i w:val="0"/>
+          <w:iCs w:val="0"/>
+        </w:rPr>
+        <w:fldChar w:fldCharType="begin"/>
+      </w:r>
+      <w:r>
+        <w:rPr>
+          <w:b w:val="0"/>
+          <w:bCs/>
+          <w:i w:val="0"/>
+          <w:iCs w:val="0"/>
+        </w:rPr>
+        <w:instrText xml:space="preserve"> SEQ Figura \* ARABIC </w:instrText>
+      </w:r>
+      <w:r>
+        <w:rPr>
+          <w:b w:val="0"/>
+          <w:bCs/>
+          <w:i w:val="0"/>
+          <w:iCs w:val="0"/>
+        </w:rPr>
+        <w:fldChar w:fldCharType="separate"/>
+      </w:r>
+      <w:r>
+        <w:rPr>
+          <w:b w:val="0"/>
+          <w:bCs/>
+          <w:i w:val="0"/>
+          <w:iCs w:val="0"/>
+          <w:noProof/>
+        </w:rPr>
+        <w:t>6</w:t>
+      </w:r>
+      <w:r>
+        <w:rPr>
+          <w:b w:val="0"/>
+          <w:bCs/>
+          <w:i w:val="0"/>
+          <w:iCs w:val="0"/>
+        </w:rPr>
+        <w:fldChar w:fldCharType="end"/>
+      </w:r>
+      <w:r>
+        <w:rPr>
+          <w:b w:val="0"/>
+          <w:bCs/>
+          <w:i w:val="0"/>
+          <w:iCs w:val="0"/>
+        </w:rPr>
+        <w:t xml:space="preserve"> - Diagrama de Sequência: Logar</w:t>
+      </w:r>
+      <w:bookmarkEnd w:id="27"/>
+    </w:p>
+    <w:p>
+      <w:pPr>
+        <w:pStyle w:val="Ttulo"/>
+        <w:jc w:val="left"/>
+        <w:rPr>
+          <w:rFonts w:cs="Arial"/>
+          <w:color w:val="2F5496" w:themeColor="accent5" w:themeShade="BF"/>
+          <w:sz w:val="24"/>
+          <w:szCs w:val="24"/>
+          <w:highlight w:val="yellow"/>
+        </w:rPr>
+      </w:pPr>
+    </w:p>
+    <w:p>
+      <w:pPr>
+        <w:pStyle w:val="Ttulo"/>
+        <w:keepNext/>
+        <w:jc w:val="left"/>
+      </w:pPr>
+      <w:r>
+        <w:rPr>
+          <w:rFonts w:cs="Arial"/>
+          <w:noProof/>
+          <w:color w:val="2F5496" w:themeColor="accent5" w:themeShade="BF"/>
+          <w:sz w:val="24"/>
+          <w:szCs w:val="24"/>
+          <w:highlight w:val="yellow"/>
+        </w:rPr>
+        <w:lastRenderedPageBreak/>
+        <w:drawing>
+          <wp:inline distT="0" distB="0" distL="0" distR="0" wp14:anchorId="7C5E970E" wp14:editId="0389C33E">
+            <wp:extent cx="6019800" cy="4108590"/>
+            <wp:effectExtent l="0" t="0" r="0" b="6350"/>
+            <wp:docPr id="10" name="Imagem 10"/>
+            <wp:cNvGraphicFramePr>
+              <a:graphicFrameLocks xmlns:a="http://schemas.openxmlformats.org/drawingml/2006/main" noChangeAspect="1"/>
+            </wp:cNvGraphicFramePr>
+            <a:graphic xmlns:a="http://schemas.openxmlformats.org/drawingml/2006/main">
+              <a:graphicData uri="http://schemas.openxmlformats.org/drawingml/2006/picture">
+                <pic:pic xmlns:pic="http://schemas.openxmlformats.org/drawingml/2006/picture">
+                  <pic:nvPicPr>
+                    <pic:cNvPr id="0" name="Picture 2"/>
+                    <pic:cNvPicPr>
+                      <a:picLocks noChangeAspect="1" noChangeArrowheads="1"/>
+                    </pic:cNvPicPr>
+                  </pic:nvPicPr>
+                  <pic:blipFill>
+                    <a:blip r:embed="rId19">
+                      <a:extLst>
+                        <a:ext uri="{28A0092B-C50C-407E-A947-70E740481C1C}">
+                          <a14:useLocalDpi xmlns:a14="http://schemas.microsoft.com/office/drawing/2010/main" val="0"/>
+                        </a:ext>
+                      </a:extLst>
+                    </a:blip>
+                    <a:srcRect/>
+                    <a:stretch>
+                      <a:fillRect/>
+                    </a:stretch>
+                  </pic:blipFill>
+                  <pic:spPr bwMode="auto">
+                    <a:xfrm>
+                      <a:off x="0" y="0"/>
+                      <a:ext cx="6022594" cy="4110497"/>
+                    </a:xfrm>
+                    <a:prstGeom prst="rect">
+                      <a:avLst/>
+                    </a:prstGeom>
+                    <a:noFill/>
+                    <a:ln>
+                      <a:noFill/>
+                    </a:ln>
+                  </pic:spPr>
+                </pic:pic>
+              </a:graphicData>
+            </a:graphic>
+          </wp:inline>
+        </w:drawing>
+      </w:r>
+    </w:p>
+    <w:p>
+      <w:pPr>
+        <w:pStyle w:val="Legenda"/>
+        <w:rPr>
+          <w:rFonts w:cs="Arial"/>
+          <w:b w:val="0"/>
+          <w:bCs/>
+          <w:i w:val="0"/>
+          <w:iCs w:val="0"/>
+          <w:color w:val="2F5496" w:themeColor="accent5" w:themeShade="BF"/>
+          <w:sz w:val="24"/>
+          <w:szCs w:val="24"/>
+          <w:highlight w:val="yellow"/>
+        </w:rPr>
+      </w:pPr>
+      <w:bookmarkStart w:id="28" w:name="_Toc84370142"/>
+      <w:r>
+        <w:rPr>
+          <w:b w:val="0"/>
+          <w:bCs/>
+          <w:i w:val="0"/>
+          <w:iCs w:val="0"/>
+        </w:rPr>
+        <w:t xml:space="preserve">Figura </w:t>
+      </w:r>
+      <w:r>
+        <w:rPr>
+          <w:b w:val="0"/>
+          <w:bCs/>
+          <w:i w:val="0"/>
+          <w:iCs w:val="0"/>
+        </w:rPr>
+        <w:fldChar w:fldCharType="begin"/>
+      </w:r>
+      <w:r>
+        <w:rPr>
+          <w:b w:val="0"/>
+          <w:bCs/>
+          <w:i w:val="0"/>
+          <w:iCs w:val="0"/>
+        </w:rPr>
+        <w:instrText xml:space="preserve"> SEQ Figura \* ARABIC </w:instrText>
+      </w:r>
+      <w:r>
+        <w:rPr>
+          <w:b w:val="0"/>
+          <w:bCs/>
+          <w:i w:val="0"/>
+          <w:iCs w:val="0"/>
+        </w:rPr>
+        <w:fldChar w:fldCharType="separate"/>
+      </w:r>
+      <w:r>
+        <w:rPr>
+          <w:b w:val="0"/>
+          <w:bCs/>
+          <w:i w:val="0"/>
+          <w:iCs w:val="0"/>
+          <w:noProof/>
+        </w:rPr>
+        <w:t>7</w:t>
+      </w:r>
+      <w:r>
+        <w:rPr>
+          <w:b w:val="0"/>
+          <w:bCs/>
+          <w:i w:val="0"/>
+          <w:iCs w:val="0"/>
+        </w:rPr>
+        <w:fldChar w:fldCharType="end"/>
+      </w:r>
+      <w:r>
+        <w:rPr>
+          <w:b w:val="0"/>
+          <w:bCs/>
+          <w:i w:val="0"/>
+          <w:iCs w:val="0"/>
+        </w:rPr>
+        <w:t xml:space="preserve"> - Diagrama de Sequência: Cadastrar Grupo</w:t>
+      </w:r>
+      <w:bookmarkEnd w:id="28"/>
+    </w:p>
+    <w:p>
+      <w:pPr>
+        <w:pStyle w:val="Ttulo"/>
+        <w:jc w:val="left"/>
+        <w:rPr>
+          <w:rFonts w:cs="Arial"/>
+          <w:color w:val="2F5496" w:themeColor="accent5" w:themeShade="BF"/>
+          <w:sz w:val="24"/>
+          <w:szCs w:val="24"/>
+          <w:highlight w:val="yellow"/>
+        </w:rPr>
+      </w:pPr>
+    </w:p>
+    <w:p>
+      <w:pPr>
+        <w:pStyle w:val="Ttulo"/>
+        <w:keepNext/>
+        <w:jc w:val="left"/>
+      </w:pPr>
+      <w:r>
+        <w:rPr>
+          <w:rFonts w:cs="Arial"/>
+          <w:noProof/>
+          <w:color w:val="2F5496" w:themeColor="accent5" w:themeShade="BF"/>
+          <w:sz w:val="24"/>
+          <w:szCs w:val="24"/>
+          <w:highlight w:val="yellow"/>
+        </w:rPr>
+        <w:lastRenderedPageBreak/>
+        <w:drawing>
+          <wp:anchor distT="0" distB="0" distL="114300" distR="114300" simplePos="0" relativeHeight="251661824" behindDoc="0" locked="0" layoutInCell="1" allowOverlap="1" wp14:anchorId="19FA02BD" wp14:editId="5713D2AD">
+            <wp:simplePos x="0" y="0"/>
+            <wp:positionH relativeFrom="column">
+              <wp:posOffset>-3810</wp:posOffset>
+            </wp:positionH>
+            <wp:positionV relativeFrom="paragraph">
+              <wp:posOffset>-4445</wp:posOffset>
+            </wp:positionV>
+            <wp:extent cx="5610225" cy="3829050"/>
+            <wp:effectExtent l="0" t="0" r="9525" b="0"/>
+            <wp:wrapSquare wrapText="bothSides"/>
+            <wp:docPr id="11" name="Imagem 11"/>
+            <wp:cNvGraphicFramePr>
+              <a:graphicFrameLocks xmlns:a="http://schemas.openxmlformats.org/drawingml/2006/main" noChangeAspect="1"/>
+            </wp:cNvGraphicFramePr>
+            <a:graphic xmlns:a="http://schemas.openxmlformats.org/drawingml/2006/main">
+              <a:graphicData uri="http://schemas.openxmlformats.org/drawingml/2006/picture">
+                <pic:pic xmlns:pic="http://schemas.openxmlformats.org/drawingml/2006/picture">
+                  <pic:nvPicPr>
+                    <pic:cNvPr id="0" name="Picture 3"/>
+                    <pic:cNvPicPr>
+                      <a:picLocks noChangeAspect="1" noChangeArrowheads="1"/>
+                    </pic:cNvPicPr>
+                  </pic:nvPicPr>
+                  <pic:blipFill>
+                    <a:blip r:embed="rId20">
                       <a:extLst>
                         <a:ext uri="{28A0092B-C50C-407E-A947-70E740481C1C}">
                           <a14:useLocalDpi xmlns:a14="http://schemas.microsoft.com/office/drawing/2010/main" val="0"/>
@@ -16813,8 +18492,104 @@
                 </pic:pic>
               </a:graphicData>
             </a:graphic>
-          </wp:inline>
+          </wp:anchor>
         </w:drawing>
+      </w:r>
+    </w:p>
+    <w:p>
+      <w:pPr>
+        <w:pStyle w:val="Legenda"/>
+        <w:rPr>
+          <w:b w:val="0"/>
+          <w:bCs/>
+          <w:i w:val="0"/>
+          <w:iCs w:val="0"/>
+        </w:rPr>
+      </w:pPr>
+      <w:bookmarkStart w:id="29" w:name="_Toc84370143"/>
+      <w:r>
+        <w:rPr>
+          <w:b w:val="0"/>
+          <w:bCs/>
+          <w:i w:val="0"/>
+          <w:iCs w:val="0"/>
+        </w:rPr>
+        <w:t xml:space="preserve">Figura </w:t>
+      </w:r>
+      <w:r>
+        <w:rPr>
+          <w:b w:val="0"/>
+          <w:bCs/>
+          <w:i w:val="0"/>
+          <w:iCs w:val="0"/>
+        </w:rPr>
+        <w:fldChar w:fldCharType="begin"/>
+      </w:r>
+      <w:r>
+        <w:rPr>
+          <w:b w:val="0"/>
+          <w:bCs/>
+          <w:i w:val="0"/>
+          <w:iCs w:val="0"/>
+        </w:rPr>
+        <w:instrText xml:space="preserve"> SEQ Figura \* ARABIC </w:instrText>
+      </w:r>
+      <w:r>
+        <w:rPr>
+          <w:b w:val="0"/>
+          <w:bCs/>
+          <w:i w:val="0"/>
+          <w:iCs w:val="0"/>
+        </w:rPr>
+        <w:fldChar w:fldCharType="separate"/>
+      </w:r>
+      <w:r>
+        <w:rPr>
+          <w:b w:val="0"/>
+          <w:bCs/>
+          <w:i w:val="0"/>
+          <w:iCs w:val="0"/>
+          <w:noProof/>
+        </w:rPr>
+        <w:t>8</w:t>
+      </w:r>
+      <w:r>
+        <w:rPr>
+          <w:b w:val="0"/>
+          <w:bCs/>
+          <w:i w:val="0"/>
+          <w:iCs w:val="0"/>
+        </w:rPr>
+        <w:fldChar w:fldCharType="end"/>
+      </w:r>
+      <w:r>
+        <w:rPr>
+          <w:b w:val="0"/>
+          <w:bCs/>
+          <w:i w:val="0"/>
+          <w:iCs w:val="0"/>
+        </w:rPr>
+        <w:t xml:space="preserve"> - Diagrama de Sequência: Enviar Mensagem</w:t>
+      </w:r>
+      <w:bookmarkEnd w:id="29"/>
+    </w:p>
+    <w:p>
+      <w:pPr>
+        <w:rPr>
+          <w:rFonts w:ascii="Arial" w:hAnsi="Arial"/>
+          <w:bCs/>
+          <w:color w:val="404040" w:themeColor="text1" w:themeTint="BF"/>
+          <w:szCs w:val="18"/>
+        </w:rPr>
+      </w:pPr>
+      <w:r>
+        <w:rPr>
+          <w:b/>
+          <w:bCs/>
+          <w:i/>
+          <w:iCs/>
+        </w:rPr>
+        <w:br w:type="page"/>
       </w:r>
     </w:p>
     <w:p>
@@ -16823,27 +18598,15 @@
         <w:jc w:val="left"/>
         <w:rPr>
           <w:rFonts w:cs="Arial"/>
-          <w:color w:val="2F5496" w:themeColor="accent5" w:themeShade="BF"/>
-          <w:sz w:val="24"/>
-          <w:szCs w:val="24"/>
-          <w:highlight w:val="yellow"/>
-        </w:rPr>
-      </w:pPr>
-    </w:p>
-    <w:p>
-      <w:pPr>
-        <w:pStyle w:val="Ttulo"/>
-        <w:jc w:val="left"/>
+          <w:szCs w:val="32"/>
+        </w:rPr>
+      </w:pPr>
+      <w:r>
         <w:rPr>
           <w:rFonts w:cs="Arial"/>
           <w:szCs w:val="32"/>
         </w:rPr>
-      </w:pPr>
-      <w:r>
-        <w:rPr>
-          <w:rFonts w:cs="Arial"/>
-          <w:szCs w:val="32"/>
-        </w:rPr>
+        <w:lastRenderedPageBreak/>
         <w:t>4.5 Diagrama de Atividades</w:t>
       </w:r>
     </w:p>
@@ -17006,6 +18769,7 @@
         </w:rPr>
         <w:t xml:space="preserve">Pode ser </w:t>
       </w:r>
+      <w:proofErr w:type="spellStart"/>
       <w:r>
         <w:rPr>
           <w:rFonts w:ascii="Arial" w:hAnsi="Arial" w:cs="Arial"/>
@@ -17016,6 +18780,7 @@
         </w:rPr>
         <w:t>printscreen</w:t>
       </w:r>
+      <w:proofErr w:type="spellEnd"/>
       <w:r>
         <w:rPr>
           <w:rFonts w:ascii="Arial" w:hAnsi="Arial" w:cs="Arial"/>
@@ -17067,7 +18832,6 @@
           <w:rFonts w:cs="Arial"/>
           <w:szCs w:val="32"/>
         </w:rPr>
-        <w:lastRenderedPageBreak/>
         <w:t>4.7 Relatórios</w:t>
       </w:r>
       <w:r>
@@ -17235,6 +18999,7 @@
         </w:rPr>
         <w:t xml:space="preserve"> </w:t>
       </w:r>
+      <w:proofErr w:type="spellStart"/>
       <w:r>
         <w:rPr>
           <w:rFonts w:ascii="Arial" w:hAnsi="Arial" w:cs="Arial"/>
@@ -17242,7 +19007,17 @@
           <w:sz w:val="24"/>
           <w:szCs w:val="24"/>
         </w:rPr>
-        <w:t xml:space="preserve">Fornecer </w:t>
+        <w:t>Fornecer</w:t>
+      </w:r>
+      <w:proofErr w:type="spellEnd"/>
+      <w:r>
+        <w:rPr>
+          <w:rFonts w:ascii="Arial" w:hAnsi="Arial" w:cs="Arial"/>
+          <w:color w:val="2F5496" w:themeColor="accent5" w:themeShade="BF"/>
+          <w:sz w:val="24"/>
+          <w:szCs w:val="24"/>
+        </w:rPr>
+        <w:t xml:space="preserve"> </w:t>
       </w:r>
       <w:r>
         <w:rPr>
@@ -17290,7 +19065,27 @@
           <w:sz w:val="24"/>
           <w:szCs w:val="24"/>
         </w:rPr>
-        <w:t xml:space="preserve">Aqui também podem ser especificadas informações adicionais sobre o software, informações sobre sua utilização, backups, monitoramento, etc. </w:t>
+        <w:t xml:space="preserve">Aqui também podem ser especificadas informações adicionais sobre o software, informações sobre sua utilização, backups, </w:t>
+      </w:r>
+      <w:proofErr w:type="gramStart"/>
+      <w:r>
+        <w:rPr>
+          <w:rFonts w:ascii="Arial" w:hAnsi="Arial" w:cs="Arial"/>
+          <w:color w:val="2F5496" w:themeColor="accent5" w:themeShade="BF"/>
+          <w:sz w:val="24"/>
+          <w:szCs w:val="24"/>
+        </w:rPr>
+        <w:t>monitoramento, etc.</w:t>
+      </w:r>
+      <w:proofErr w:type="gramEnd"/>
+      <w:r>
+        <w:rPr>
+          <w:rFonts w:ascii="Arial" w:hAnsi="Arial" w:cs="Arial"/>
+          <w:color w:val="2F5496" w:themeColor="accent5" w:themeShade="BF"/>
+          <w:sz w:val="24"/>
+          <w:szCs w:val="24"/>
+        </w:rPr>
+        <w:t xml:space="preserve"> </w:t>
       </w:r>
     </w:p>
     <w:p>
@@ -17564,7 +19359,7 @@
         <w:jc w:val="left"/>
         <w:outlineLvl w:val="0"/>
       </w:pPr>
-      <w:bookmarkStart w:id="21" w:name="_Toc75782188"/>
+      <w:bookmarkStart w:id="30" w:name="_Toc75782188"/>
       <w:r>
         <w:lastRenderedPageBreak/>
         <w:t>Referências</w:t>
@@ -17572,7 +19367,7 @@
       <w:r>
         <w:t xml:space="preserve"> Bibliográficas</w:t>
       </w:r>
-      <w:bookmarkEnd w:id="21"/>
+      <w:bookmarkEnd w:id="30"/>
       <w:r>
         <w:t xml:space="preserve"> </w:t>
       </w:r>
@@ -19062,7 +20857,7 @@
       </w:pPr>
     </w:p>
     <w:sectPr>
-      <w:footerReference w:type="default" r:id="rId17"/>
+      <w:footerReference w:type="default" r:id="rId21"/>
       <w:pgSz w:w="12240" w:h="15840"/>
       <w:pgMar w:top="1417" w:right="1701" w:bottom="1417" w:left="1701" w:header="720" w:footer="720" w:gutter="0"/>
       <w:pgNumType w:start="1"/>
@@ -24699,6 +26494,152 @@
 </file>
 
 <file path=customXml/item2.xml><?xml version="1.0" encoding="utf-8"?>
+<p:properties xmlns:p="http://schemas.microsoft.com/office/2006/metadata/properties" xmlns:xsi="http://www.w3.org/2001/XMLSchema-instance" xmlns:pc="http://schemas.microsoft.com/office/infopath/2007/PartnerControls">
+  <documentManagement>
+    <ReferenceId xmlns="df1349a9-aed4-4973-a430-e4b0e41daa4d" xsi:nil="true"/>
+  </documentManagement>
+</p:properties>
+</file>
+
+<file path=customXml/item3.xml><?xml version="1.0" encoding="utf-8"?>
+<ct:contentTypeSchema xmlns:ct="http://schemas.microsoft.com/office/2006/metadata/contentType" xmlns:ma="http://schemas.microsoft.com/office/2006/metadata/properties/metaAttributes" ct:_="" ma:_="" ma:contentTypeName="Document" ma:contentTypeID="0x010100F3C0D0D1C4787E479D0DDC6513A84973" ma:contentTypeVersion="3" ma:contentTypeDescription="Create a new document." ma:contentTypeScope="" ma:versionID="bf2496a7d1614bfcde90d3d212b81aa8">
+  <xsd:schema xmlns:xsd="http://www.w3.org/2001/XMLSchema" xmlns:xs="http://www.w3.org/2001/XMLSchema" xmlns:p="http://schemas.microsoft.com/office/2006/metadata/properties" xmlns:ns2="df1349a9-aed4-4973-a430-e4b0e41daa4d" targetNamespace="http://schemas.microsoft.com/office/2006/metadata/properties" ma:root="true" ma:fieldsID="bee5c05a4af003491077be4ef300419a" ns2:_="">
+    <xsd:import namespace="df1349a9-aed4-4973-a430-e4b0e41daa4d"/>
+    <xsd:element name="properties">
+      <xsd:complexType>
+        <xsd:sequence>
+          <xsd:element name="documentManagement">
+            <xsd:complexType>
+              <xsd:all>
+                <xsd:element ref="ns2:ReferenceId" minOccurs="0"/>
+                <xsd:element ref="ns2:MediaServiceMetadata" minOccurs="0"/>
+                <xsd:element ref="ns2:MediaServiceFastMetadata" minOccurs="0"/>
+              </xsd:all>
+            </xsd:complexType>
+          </xsd:element>
+        </xsd:sequence>
+      </xsd:complexType>
+    </xsd:element>
+  </xsd:schema>
+  <xsd:schema xmlns:xsd="http://www.w3.org/2001/XMLSchema" xmlns:xs="http://www.w3.org/2001/XMLSchema" xmlns:dms="http://schemas.microsoft.com/office/2006/documentManagement/types" xmlns:pc="http://schemas.microsoft.com/office/infopath/2007/PartnerControls" targetNamespace="df1349a9-aed4-4973-a430-e4b0e41daa4d" elementFormDefault="qualified">
+    <xsd:import namespace="http://schemas.microsoft.com/office/2006/documentManagement/types"/>
+    <xsd:import namespace="http://schemas.microsoft.com/office/infopath/2007/PartnerControls"/>
+    <xsd:element name="ReferenceId" ma:index="8" nillable="true" ma:displayName="ReferenceId" ma:indexed="true" ma:internalName="ReferenceId">
+      <xsd:simpleType>
+        <xsd:restriction base="dms:Text"/>
+      </xsd:simpleType>
+    </xsd:element>
+    <xsd:element name="MediaServiceMetadata" ma:index="9" nillable="true" ma:displayName="MediaServiceMetadata" ma:hidden="true" ma:internalName="MediaServiceMetadata" ma:readOnly="true">
+      <xsd:simpleType>
+        <xsd:restriction base="dms:Note"/>
+      </xsd:simpleType>
+    </xsd:element>
+    <xsd:element name="MediaServiceFastMetadata" ma:index="10" nillable="true" ma:displayName="MediaServiceFastMetadata" ma:hidden="true" ma:internalName="MediaServiceFastMetadata" ma:readOnly="true">
+      <xsd:simpleType>
+        <xsd:restriction base="dms:Note"/>
+      </xsd:simpleType>
+    </xsd:element>
+  </xsd:schema>
+  <xsd:schema xmlns="http://schemas.openxmlformats.org/package/2006/metadata/core-properties" xmlns:xsd="http://www.w3.org/2001/XMLSchema" xmlns:xsi="http://www.w3.org/2001/XMLSchema-instance" xmlns:dc="http://purl.org/dc/elements/1.1/" xmlns:dcterms="http://purl.org/dc/terms/" xmlns:odoc="http://schemas.microsoft.com/internal/obd" targetNamespace="http://schemas.openxmlformats.org/package/2006/metadata/core-properties" elementFormDefault="qualified" attributeFormDefault="unqualified" blockDefault="#all">
+    <xsd:import namespace="http://purl.org/dc/elements/1.1/" schemaLocation="http://dublincore.org/schemas/xmls/qdc/2003/04/02/dc.xsd"/>
+    <xsd:import namespace="http://purl.org/dc/terms/" schemaLocation="http://dublincore.org/schemas/xmls/qdc/2003/04/02/dcterms.xsd"/>
+    <xsd:element name="coreProperties" type="CT_coreProperties"/>
+    <xsd:complexType name="CT_coreProperties">
+      <xsd:all>
+        <xsd:element ref="dc:creator" minOccurs="0" maxOccurs="1"/>
+        <xsd:element ref="dcterms:created" minOccurs="0" maxOccurs="1"/>
+        <xsd:element ref="dc:identifier" minOccurs="0" maxOccurs="1"/>
+        <xsd:element name="contentType" minOccurs="0" maxOccurs="1" type="xsd:string" ma:index="0" ma:displayName="Content Type"/>
+        <xsd:element ref="dc:title" minOccurs="0" maxOccurs="1" ma:index="4" ma:displayName="Title"/>
+        <xsd:element ref="dc:subject" minOccurs="0" maxOccurs="1"/>
+        <xsd:element ref="dc:description" minOccurs="0" maxOccurs="1"/>
+        <xsd:element name="keywords" minOccurs="0" maxOccurs="1" type="xsd:string"/>
+        <xsd:element ref="dc:language" minOccurs="0" maxOccurs="1"/>
+        <xsd:element name="category" minOccurs="0" maxOccurs="1" type="xsd:string"/>
+        <xsd:element name="version" minOccurs="0" maxOccurs="1" type="xsd:string"/>
+        <xsd:element name="revision" minOccurs="0" maxOccurs="1" type="xsd:string">
+          <xsd:annotation>
+            <xsd:documentation>
+                        This value indicates the number of saves or revisions. The application is responsible for updating this value after each revision.
+                    </xsd:documentation>
+          </xsd:annotation>
+        </xsd:element>
+        <xsd:element name="lastModifiedBy" minOccurs="0" maxOccurs="1" type="xsd:string"/>
+        <xsd:element ref="dcterms:modified" minOccurs="0" maxOccurs="1"/>
+        <xsd:element name="contentStatus" minOccurs="0" maxOccurs="1" type="xsd:string"/>
+      </xsd:all>
+    </xsd:complexType>
+  </xsd:schema>
+  <xs:schema xmlns:pc="http://schemas.microsoft.com/office/infopath/2007/PartnerControls" xmlns:xs="http://www.w3.org/2001/XMLSchema" targetNamespace="http://schemas.microsoft.com/office/infopath/2007/PartnerControls" elementFormDefault="qualified" attributeFormDefault="unqualified">
+    <xs:element name="Person">
+      <xs:complexType>
+        <xs:sequence>
+          <xs:element ref="pc:DisplayName" minOccurs="0"/>
+          <xs:element ref="pc:AccountId" minOccurs="0"/>
+          <xs:element ref="pc:AccountType" minOccurs="0"/>
+        </xs:sequence>
+      </xs:complexType>
+    </xs:element>
+    <xs:element name="DisplayName" type="xs:string"/>
+    <xs:element name="AccountId" type="xs:string"/>
+    <xs:element name="AccountType" type="xs:string"/>
+    <xs:element name="BDCAssociatedEntity">
+      <xs:complexType>
+        <xs:sequence>
+          <xs:element ref="pc:BDCEntity" minOccurs="0" maxOccurs="unbounded"/>
+        </xs:sequence>
+        <xs:attribute ref="pc:EntityNamespace"/>
+        <xs:attribute ref="pc:EntityName"/>
+        <xs:attribute ref="pc:SystemInstanceName"/>
+        <xs:attribute ref="pc:AssociationName"/>
+      </xs:complexType>
+    </xs:element>
+    <xs:attribute name="EntityNamespace" type="xs:string"/>
+    <xs:attribute name="EntityName" type="xs:string"/>
+    <xs:attribute name="SystemInstanceName" type="xs:string"/>
+    <xs:attribute name="AssociationName" type="xs:string"/>
+    <xs:element name="BDCEntity">
+      <xs:complexType>
+        <xs:sequence>
+          <xs:element ref="pc:EntityDisplayName" minOccurs="0"/>
+          <xs:element ref="pc:EntityInstanceReference" minOccurs="0"/>
+          <xs:element ref="pc:EntityId1" minOccurs="0"/>
+          <xs:element ref="pc:EntityId2" minOccurs="0"/>
+          <xs:element ref="pc:EntityId3" minOccurs="0"/>
+          <xs:element ref="pc:EntityId4" minOccurs="0"/>
+          <xs:element ref="pc:EntityId5" minOccurs="0"/>
+        </xs:sequence>
+      </xs:complexType>
+    </xs:element>
+    <xs:element name="EntityDisplayName" type="xs:string"/>
+    <xs:element name="EntityInstanceReference" type="xs:string"/>
+    <xs:element name="EntityId1" type="xs:string"/>
+    <xs:element name="EntityId2" type="xs:string"/>
+    <xs:element name="EntityId3" type="xs:string"/>
+    <xs:element name="EntityId4" type="xs:string"/>
+    <xs:element name="EntityId5" type="xs:string"/>
+    <xs:element name="Terms">
+      <xs:complexType>
+        <xs:sequence>
+          <xs:element ref="pc:TermInfo" minOccurs="0" maxOccurs="unbounded"/>
+        </xs:sequence>
+      </xs:complexType>
+    </xs:element>
+    <xs:element name="TermInfo">
+      <xs:complexType>
+        <xs:sequence>
+          <xs:element ref="pc:TermName" minOccurs="0"/>
+          <xs:element ref="pc:TermId" minOccurs="0"/>
+        </xs:sequence>
+      </xs:complexType>
+    </xs:element>
+    <xs:element name="TermName" type="xs:string"/>
+    <xs:element name="TermId" type="xs:string"/>
+  </xs:schema>
+</ct:contentTypeSchema>
+</file>
+
+<file path=customXml/item4.xml><?xml version="1.0" encoding="utf-8"?>
 <b:Sources xmlns:b="http://schemas.openxmlformats.org/officeDocument/2006/bibliography" xmlns="http://schemas.openxmlformats.org/officeDocument/2006/bibliography" SelectedStyle="\CHICAGO.XSL" StyleName="Chicago" Version="15">
   <b:Source>
     <b:Tag>gen21</b:Tag>
@@ -24994,152 +26935,6 @@
 </b:Sources>
 </file>
 
-<file path=customXml/item3.xml><?xml version="1.0" encoding="utf-8"?>
-<ct:contentTypeSchema xmlns:ct="http://schemas.microsoft.com/office/2006/metadata/contentType" xmlns:ma="http://schemas.microsoft.com/office/2006/metadata/properties/metaAttributes" ct:_="" ma:_="" ma:contentTypeName="Document" ma:contentTypeID="0x010100F3C0D0D1C4787E479D0DDC6513A84973" ma:contentTypeVersion="3" ma:contentTypeDescription="Create a new document." ma:contentTypeScope="" ma:versionID="bf2496a7d1614bfcde90d3d212b81aa8">
-  <xsd:schema xmlns:xsd="http://www.w3.org/2001/XMLSchema" xmlns:xs="http://www.w3.org/2001/XMLSchema" xmlns:p="http://schemas.microsoft.com/office/2006/metadata/properties" xmlns:ns2="df1349a9-aed4-4973-a430-e4b0e41daa4d" targetNamespace="http://schemas.microsoft.com/office/2006/metadata/properties" ma:root="true" ma:fieldsID="bee5c05a4af003491077be4ef300419a" ns2:_="">
-    <xsd:import namespace="df1349a9-aed4-4973-a430-e4b0e41daa4d"/>
-    <xsd:element name="properties">
-      <xsd:complexType>
-        <xsd:sequence>
-          <xsd:element name="documentManagement">
-            <xsd:complexType>
-              <xsd:all>
-                <xsd:element ref="ns2:ReferenceId" minOccurs="0"/>
-                <xsd:element ref="ns2:MediaServiceMetadata" minOccurs="0"/>
-                <xsd:element ref="ns2:MediaServiceFastMetadata" minOccurs="0"/>
-              </xsd:all>
-            </xsd:complexType>
-          </xsd:element>
-        </xsd:sequence>
-      </xsd:complexType>
-    </xsd:element>
-  </xsd:schema>
-  <xsd:schema xmlns:xsd="http://www.w3.org/2001/XMLSchema" xmlns:xs="http://www.w3.org/2001/XMLSchema" xmlns:dms="http://schemas.microsoft.com/office/2006/documentManagement/types" xmlns:pc="http://schemas.microsoft.com/office/infopath/2007/PartnerControls" targetNamespace="df1349a9-aed4-4973-a430-e4b0e41daa4d" elementFormDefault="qualified">
-    <xsd:import namespace="http://schemas.microsoft.com/office/2006/documentManagement/types"/>
-    <xsd:import namespace="http://schemas.microsoft.com/office/infopath/2007/PartnerControls"/>
-    <xsd:element name="ReferenceId" ma:index="8" nillable="true" ma:displayName="ReferenceId" ma:indexed="true" ma:internalName="ReferenceId">
-      <xsd:simpleType>
-        <xsd:restriction base="dms:Text"/>
-      </xsd:simpleType>
-    </xsd:element>
-    <xsd:element name="MediaServiceMetadata" ma:index="9" nillable="true" ma:displayName="MediaServiceMetadata" ma:hidden="true" ma:internalName="MediaServiceMetadata" ma:readOnly="true">
-      <xsd:simpleType>
-        <xsd:restriction base="dms:Note"/>
-      </xsd:simpleType>
-    </xsd:element>
-    <xsd:element name="MediaServiceFastMetadata" ma:index="10" nillable="true" ma:displayName="MediaServiceFastMetadata" ma:hidden="true" ma:internalName="MediaServiceFastMetadata" ma:readOnly="true">
-      <xsd:simpleType>
-        <xsd:restriction base="dms:Note"/>
-      </xsd:simpleType>
-    </xsd:element>
-  </xsd:schema>
-  <xsd:schema xmlns="http://schemas.openxmlformats.org/package/2006/metadata/core-properties" xmlns:xsd="http://www.w3.org/2001/XMLSchema" xmlns:xsi="http://www.w3.org/2001/XMLSchema-instance" xmlns:dc="http://purl.org/dc/elements/1.1/" xmlns:dcterms="http://purl.org/dc/terms/" xmlns:odoc="http://schemas.microsoft.com/internal/obd" targetNamespace="http://schemas.openxmlformats.org/package/2006/metadata/core-properties" elementFormDefault="qualified" attributeFormDefault="unqualified" blockDefault="#all">
-    <xsd:import namespace="http://purl.org/dc/elements/1.1/" schemaLocation="http://dublincore.org/schemas/xmls/qdc/2003/04/02/dc.xsd"/>
-    <xsd:import namespace="http://purl.org/dc/terms/" schemaLocation="http://dublincore.org/schemas/xmls/qdc/2003/04/02/dcterms.xsd"/>
-    <xsd:element name="coreProperties" type="CT_coreProperties"/>
-    <xsd:complexType name="CT_coreProperties">
-      <xsd:all>
-        <xsd:element ref="dc:creator" minOccurs="0" maxOccurs="1"/>
-        <xsd:element ref="dcterms:created" minOccurs="0" maxOccurs="1"/>
-        <xsd:element ref="dc:identifier" minOccurs="0" maxOccurs="1"/>
-        <xsd:element name="contentType" minOccurs="0" maxOccurs="1" type="xsd:string" ma:index="0" ma:displayName="Content Type"/>
-        <xsd:element ref="dc:title" minOccurs="0" maxOccurs="1" ma:index="4" ma:displayName="Title"/>
-        <xsd:element ref="dc:subject" minOccurs="0" maxOccurs="1"/>
-        <xsd:element ref="dc:description" minOccurs="0" maxOccurs="1"/>
-        <xsd:element name="keywords" minOccurs="0" maxOccurs="1" type="xsd:string"/>
-        <xsd:element ref="dc:language" minOccurs="0" maxOccurs="1"/>
-        <xsd:element name="category" minOccurs="0" maxOccurs="1" type="xsd:string"/>
-        <xsd:element name="version" minOccurs="0" maxOccurs="1" type="xsd:string"/>
-        <xsd:element name="revision" minOccurs="0" maxOccurs="1" type="xsd:string">
-          <xsd:annotation>
-            <xsd:documentation>
-                        This value indicates the number of saves or revisions. The application is responsible for updating this value after each revision.
-                    </xsd:documentation>
-          </xsd:annotation>
-        </xsd:element>
-        <xsd:element name="lastModifiedBy" minOccurs="0" maxOccurs="1" type="xsd:string"/>
-        <xsd:element ref="dcterms:modified" minOccurs="0" maxOccurs="1"/>
-        <xsd:element name="contentStatus" minOccurs="0" maxOccurs="1" type="xsd:string"/>
-      </xsd:all>
-    </xsd:complexType>
-  </xsd:schema>
-  <xs:schema xmlns:pc="http://schemas.microsoft.com/office/infopath/2007/PartnerControls" xmlns:xs="http://www.w3.org/2001/XMLSchema" targetNamespace="http://schemas.microsoft.com/office/infopath/2007/PartnerControls" elementFormDefault="qualified" attributeFormDefault="unqualified">
-    <xs:element name="Person">
-      <xs:complexType>
-        <xs:sequence>
-          <xs:element ref="pc:DisplayName" minOccurs="0"/>
-          <xs:element ref="pc:AccountId" minOccurs="0"/>
-          <xs:element ref="pc:AccountType" minOccurs="0"/>
-        </xs:sequence>
-      </xs:complexType>
-    </xs:element>
-    <xs:element name="DisplayName" type="xs:string"/>
-    <xs:element name="AccountId" type="xs:string"/>
-    <xs:element name="AccountType" type="xs:string"/>
-    <xs:element name="BDCAssociatedEntity">
-      <xs:complexType>
-        <xs:sequence>
-          <xs:element ref="pc:BDCEntity" minOccurs="0" maxOccurs="unbounded"/>
-        </xs:sequence>
-        <xs:attribute ref="pc:EntityNamespace"/>
-        <xs:attribute ref="pc:EntityName"/>
-        <xs:attribute ref="pc:SystemInstanceName"/>
-        <xs:attribute ref="pc:AssociationName"/>
-      </xs:complexType>
-    </xs:element>
-    <xs:attribute name="EntityNamespace" type="xs:string"/>
-    <xs:attribute name="EntityName" type="xs:string"/>
-    <xs:attribute name="SystemInstanceName" type="xs:string"/>
-    <xs:attribute name="AssociationName" type="xs:string"/>
-    <xs:element name="BDCEntity">
-      <xs:complexType>
-        <xs:sequence>
-          <xs:element ref="pc:EntityDisplayName" minOccurs="0"/>
-          <xs:element ref="pc:EntityInstanceReference" minOccurs="0"/>
-          <xs:element ref="pc:EntityId1" minOccurs="0"/>
-          <xs:element ref="pc:EntityId2" minOccurs="0"/>
-          <xs:element ref="pc:EntityId3" minOccurs="0"/>
-          <xs:element ref="pc:EntityId4" minOccurs="0"/>
-          <xs:element ref="pc:EntityId5" minOccurs="0"/>
-        </xs:sequence>
-      </xs:complexType>
-    </xs:element>
-    <xs:element name="EntityDisplayName" type="xs:string"/>
-    <xs:element name="EntityInstanceReference" type="xs:string"/>
-    <xs:element name="EntityId1" type="xs:string"/>
-    <xs:element name="EntityId2" type="xs:string"/>
-    <xs:element name="EntityId3" type="xs:string"/>
-    <xs:element name="EntityId4" type="xs:string"/>
-    <xs:element name="EntityId5" type="xs:string"/>
-    <xs:element name="Terms">
-      <xs:complexType>
-        <xs:sequence>
-          <xs:element ref="pc:TermInfo" minOccurs="0" maxOccurs="unbounded"/>
-        </xs:sequence>
-      </xs:complexType>
-    </xs:element>
-    <xs:element name="TermInfo">
-      <xs:complexType>
-        <xs:sequence>
-          <xs:element ref="pc:TermName" minOccurs="0"/>
-          <xs:element ref="pc:TermId" minOccurs="0"/>
-        </xs:sequence>
-      </xs:complexType>
-    </xs:element>
-    <xs:element name="TermName" type="xs:string"/>
-    <xs:element name="TermId" type="xs:string"/>
-  </xs:schema>
-</ct:contentTypeSchema>
-</file>
-
-<file path=customXml/item4.xml><?xml version="1.0" encoding="utf-8"?>
-<p:properties xmlns:p="http://schemas.microsoft.com/office/2006/metadata/properties" xmlns:xsi="http://www.w3.org/2001/XMLSchema-instance" xmlns:pc="http://schemas.microsoft.com/office/infopath/2007/PartnerControls">
-  <documentManagement>
-    <ReferenceId xmlns="df1349a9-aed4-4973-a430-e4b0e41daa4d" xsi:nil="true"/>
-  </documentManagement>
-</p:properties>
-</file>
-
 <file path=customXml/itemProps1.xml><?xml version="1.0" encoding="utf-8"?>
 <ds:datastoreItem xmlns:ds="http://schemas.openxmlformats.org/officeDocument/2006/customXml" ds:itemID="{D037476B-71F8-48B6-B7C7-092002BED37E}">
   <ds:schemaRefs>
@@ -25149,9 +26944,11 @@
 </file>
 
 <file path=customXml/itemProps2.xml><?xml version="1.0" encoding="utf-8"?>
-<ds:datastoreItem xmlns:ds="http://schemas.openxmlformats.org/officeDocument/2006/customXml" ds:itemID="{C90373F9-0CC3-440B-8F91-B52E9A4F7710}">
+<ds:datastoreItem xmlns:ds="http://schemas.openxmlformats.org/officeDocument/2006/customXml" ds:itemID="{24D40027-7B2C-41E3-894A-25278732F1C9}">
   <ds:schemaRefs>
-    <ds:schemaRef ds:uri="http://schemas.openxmlformats.org/officeDocument/2006/bibliography"/>
+    <ds:schemaRef ds:uri="http://schemas.microsoft.com/office/2006/metadata/properties"/>
+    <ds:schemaRef ds:uri="http://schemas.microsoft.com/office/infopath/2007/PartnerControls"/>
+    <ds:schemaRef ds:uri="df1349a9-aed4-4973-a430-e4b0e41daa4d"/>
   </ds:schemaRefs>
 </ds:datastoreItem>
 </file>
@@ -25175,11 +26972,9 @@
 </file>
 
 <file path=customXml/itemProps4.xml><?xml version="1.0" encoding="utf-8"?>
-<ds:datastoreItem xmlns:ds="http://schemas.openxmlformats.org/officeDocument/2006/customXml" ds:itemID="{24D40027-7B2C-41E3-894A-25278732F1C9}">
+<ds:datastoreItem xmlns:ds="http://schemas.openxmlformats.org/officeDocument/2006/customXml" ds:itemID="{C90373F9-0CC3-440B-8F91-B52E9A4F7710}">
   <ds:schemaRefs>
-    <ds:schemaRef ds:uri="http://schemas.microsoft.com/office/2006/metadata/properties"/>
-    <ds:schemaRef ds:uri="http://schemas.microsoft.com/office/infopath/2007/PartnerControls"/>
-    <ds:schemaRef ds:uri="df1349a9-aed4-4973-a430-e4b0e41daa4d"/>
+    <ds:schemaRef ds:uri="http://schemas.openxmlformats.org/officeDocument/2006/bibliography"/>
   </ds:schemaRefs>
 </ds:datastoreItem>
 </file>
</xml_diff>